<commit_message>
add and improve some of SRS
</commit_message>
<xml_diff>
--- a/MasterPeace_TempleProject_URS_V.1.0.01.docx
+++ b/MasterPeace_TempleProject_URS_V.1.0.01.docx
@@ -37,7 +37,6 @@
           <w:szCs w:val="48"/>
         </w:rPr>
       </w:pPr>
-      <w:proofErr w:type="spellStart"/>
       <w:r>
         <w:rPr>
           <w:sz w:val="48"/>
@@ -45,7 +44,6 @@
         </w:rPr>
         <w:t>MasterPeace</w:t>
       </w:r>
-      <w:proofErr w:type="spellEnd"/>
     </w:p>
     <w:p>
       <w:pPr>
@@ -199,29 +197,357 @@
           <w:rFonts w:ascii="Cambria" w:hAnsi="Cambria"/>
           <w:color w:val="00B050"/>
         </w:rPr>
-        <w:t xml:space="preserve">Guest can view </w:t>
-      </w:r>
-      <w:proofErr w:type="spellStart"/>
+        <w:t>Guest can view Dhamma C</w:t>
+      </w:r>
       <w:r>
         <w:rPr>
           <w:rFonts w:ascii="Cambria" w:hAnsi="Cambria"/>
           <w:color w:val="00B050"/>
         </w:rPr>
-        <w:t>Dhamma</w:t>
-      </w:r>
-      <w:proofErr w:type="spellEnd"/>
-      <w:r>
+        <w:t>ontent page.</w:t>
+      </w:r>
+    </w:p>
+    <w:p>
+      <w:pPr>
+        <w:pStyle w:val="ListParagraph"/>
+        <w:numPr>
+          <w:ilvl w:val="0"/>
+          <w:numId w:val="10"/>
+        </w:numPr>
         <w:rPr>
           <w:rFonts w:ascii="Cambria" w:hAnsi="Cambria"/>
           <w:color w:val="00B050"/>
         </w:rPr>
-        <w:t xml:space="preserve"> C</w:t>
-      </w:r>
+      </w:pPr>
       <w:r>
         <w:rPr>
           <w:rFonts w:ascii="Cambria" w:hAnsi="Cambria"/>
           <w:color w:val="00B050"/>
         </w:rPr>
+        <w:t>Guest can view Register page.</w:t>
+      </w:r>
+    </w:p>
+    <w:p>
+      <w:pPr>
+        <w:pStyle w:val="ListParagraph"/>
+        <w:numPr>
+          <w:ilvl w:val="0"/>
+          <w:numId w:val="10"/>
+        </w:numPr>
+        <w:rPr>
+          <w:rFonts w:ascii="Cambria" w:hAnsi="Cambria"/>
+          <w:color w:val="00B050"/>
+        </w:rPr>
+      </w:pPr>
+      <w:r>
+        <w:rPr>
+          <w:rFonts w:ascii="Cambria" w:hAnsi="Cambria"/>
+          <w:color w:val="00B050"/>
+        </w:rPr>
+        <w:t xml:space="preserve">Guest can register to the system as </w:t>
+      </w:r>
+      <w:r>
+        <w:rPr>
+          <w:rFonts w:ascii="Cambria" w:hAnsi="Cambria"/>
+          <w:color w:val="00B050"/>
+        </w:rPr>
+        <w:t xml:space="preserve">a </w:t>
+      </w:r>
+      <w:r>
+        <w:rPr>
+          <w:rFonts w:ascii="Cambria" w:hAnsi="Cambria"/>
+          <w:color w:val="00B050"/>
+        </w:rPr>
+        <w:t>member by input username, password, re-password, and email.</w:t>
+      </w:r>
+    </w:p>
+    <w:p>
+      <w:pPr>
+        <w:pStyle w:val="ListParagraph"/>
+        <w:numPr>
+          <w:ilvl w:val="0"/>
+          <w:numId w:val="10"/>
+        </w:numPr>
+        <w:rPr>
+          <w:rFonts w:ascii="Cambria" w:hAnsi="Cambria"/>
+          <w:color w:val="00B050"/>
+        </w:rPr>
+      </w:pPr>
+      <w:r>
+        <w:rPr>
+          <w:rFonts w:ascii="Cambria" w:hAnsi="Cambria"/>
+          <w:color w:val="00B050"/>
+        </w:rPr>
+        <w:t>Guest can view Sign-I</w:t>
+      </w:r>
+      <w:r>
+        <w:rPr>
+          <w:rFonts w:ascii="Cambria" w:hAnsi="Cambria"/>
+          <w:color w:val="00B050"/>
+        </w:rPr>
+        <w:t>n page.</w:t>
+      </w:r>
+    </w:p>
+    <w:p>
+      <w:pPr>
+        <w:pStyle w:val="ListParagraph"/>
+        <w:numPr>
+          <w:ilvl w:val="0"/>
+          <w:numId w:val="10"/>
+        </w:numPr>
+        <w:rPr>
+          <w:rFonts w:ascii="Cambria" w:hAnsi="Cambria"/>
+          <w:color w:val="00B050"/>
+        </w:rPr>
+      </w:pPr>
+      <w:r>
+        <w:rPr>
+          <w:rFonts w:ascii="Cambria" w:hAnsi="Cambria"/>
+          <w:color w:val="00B050"/>
+        </w:rPr>
+        <w:t>Guest can view Temple M</w:t>
+      </w:r>
+      <w:r>
+        <w:rPr>
+          <w:rFonts w:ascii="Cambria" w:hAnsi="Cambria"/>
+          <w:color w:val="00B050"/>
+        </w:rPr>
+        <w:t>ap page.</w:t>
+      </w:r>
+    </w:p>
+    <w:p>
+      <w:pPr>
+        <w:pStyle w:val="ListParagraph"/>
+        <w:numPr>
+          <w:ilvl w:val="0"/>
+          <w:numId w:val="10"/>
+        </w:numPr>
+        <w:rPr>
+          <w:rFonts w:ascii="Cambria" w:hAnsi="Cambria"/>
+          <w:color w:val="00B050"/>
+        </w:rPr>
+      </w:pPr>
+      <w:r>
+        <w:rPr>
+          <w:rFonts w:ascii="Cambria" w:hAnsi="Cambria"/>
+          <w:color w:val="00B050"/>
+        </w:rPr>
+        <w:t>Guest can view Contact p</w:t>
+      </w:r>
+      <w:r>
+        <w:rPr>
+          <w:rFonts w:ascii="Cambria" w:hAnsi="Cambria"/>
+          <w:color w:val="00B050"/>
+        </w:rPr>
+        <w:t>age.</w:t>
+      </w:r>
+    </w:p>
+    <w:p>
+      <w:pPr>
+        <w:pStyle w:val="ListParagraph"/>
+        <w:numPr>
+          <w:ilvl w:val="0"/>
+          <w:numId w:val="10"/>
+        </w:numPr>
+        <w:rPr>
+          <w:rFonts w:ascii="Cambria" w:hAnsi="Cambria"/>
+          <w:color w:val="00B050"/>
+        </w:rPr>
+      </w:pPr>
+      <w:r>
+        <w:rPr>
+          <w:rFonts w:ascii="Cambria" w:hAnsi="Cambria"/>
+          <w:color w:val="00B050"/>
+        </w:rPr>
+        <w:t>Guest can send email to contact</w:t>
+      </w:r>
+      <w:r>
+        <w:rPr>
+          <w:rFonts w:ascii="Cambria" w:hAnsi="Cambria"/>
+          <w:color w:val="00B050"/>
+        </w:rPr>
+        <w:t xml:space="preserve"> </w:t>
+      </w:r>
+      <w:r>
+        <w:rPr>
+          <w:rFonts w:ascii="Cambria" w:hAnsi="Cambria"/>
+          <w:color w:val="00B050"/>
+        </w:rPr>
+        <w:t>temple on Contact page.</w:t>
+      </w:r>
+    </w:p>
+    <w:p>
+      <w:pPr>
+        <w:pStyle w:val="ListParagraph"/>
+        <w:numPr>
+          <w:ilvl w:val="0"/>
+          <w:numId w:val="10"/>
+        </w:numPr>
+        <w:rPr>
+          <w:rFonts w:ascii="Cambria" w:hAnsi="Cambria"/>
+          <w:color w:val="0070C0"/>
+        </w:rPr>
+      </w:pPr>
+      <w:r>
+        <w:rPr>
+          <w:rFonts w:ascii="Cambria" w:hAnsi="Cambria"/>
+          <w:color w:val="0070C0"/>
+        </w:rPr>
+        <w:t>Member can sign in to the system.</w:t>
+      </w:r>
+    </w:p>
+    <w:p>
+      <w:pPr>
+        <w:pStyle w:val="ListParagraph"/>
+        <w:numPr>
+          <w:ilvl w:val="0"/>
+          <w:numId w:val="10"/>
+        </w:numPr>
+        <w:rPr>
+          <w:rFonts w:ascii="Cambria" w:hAnsi="Cambria"/>
+          <w:color w:val="0070C0"/>
+        </w:rPr>
+      </w:pPr>
+      <w:r>
+        <w:rPr>
+          <w:rFonts w:ascii="Cambria" w:hAnsi="Cambria"/>
+          <w:color w:val="0070C0"/>
+        </w:rPr>
+        <w:t>Member can sign out the system.</w:t>
+      </w:r>
+    </w:p>
+    <w:p>
+      <w:pPr>
+        <w:pStyle w:val="ListParagraph"/>
+        <w:numPr>
+          <w:ilvl w:val="0"/>
+          <w:numId w:val="10"/>
+        </w:numPr>
+        <w:rPr>
+          <w:rFonts w:ascii="Cambria" w:hAnsi="Cambria"/>
+          <w:color w:val="0070C0"/>
+        </w:rPr>
+      </w:pPr>
+      <w:r>
+        <w:rPr>
+          <w:rFonts w:ascii="Cambria" w:hAnsi="Cambria"/>
+          <w:color w:val="0070C0"/>
+        </w:rPr>
+        <w:t xml:space="preserve">Member can view </w:t>
+      </w:r>
+      <w:r>
+        <w:rPr>
+          <w:rFonts w:ascii="Cambria" w:hAnsi="Cambria"/>
+          <w:color w:val="0070C0"/>
+        </w:rPr>
+        <w:t xml:space="preserve">Index </w:t>
+      </w:r>
+      <w:r>
+        <w:rPr>
+          <w:rFonts w:ascii="Cambria" w:hAnsi="Cambria"/>
+          <w:color w:val="0070C0"/>
+        </w:rPr>
+        <w:t>page.</w:t>
+      </w:r>
+    </w:p>
+    <w:p>
+      <w:pPr>
+        <w:pStyle w:val="ListParagraph"/>
+        <w:numPr>
+          <w:ilvl w:val="0"/>
+          <w:numId w:val="10"/>
+        </w:numPr>
+        <w:rPr>
+          <w:rFonts w:ascii="Cambria" w:hAnsi="Cambria"/>
+          <w:color w:val="0070C0"/>
+        </w:rPr>
+      </w:pPr>
+      <w:r>
+        <w:rPr>
+          <w:rFonts w:ascii="Cambria" w:hAnsi="Cambria"/>
+          <w:color w:val="0070C0"/>
+        </w:rPr>
+        <w:t>Member can view Temple B</w:t>
+      </w:r>
+      <w:r>
+        <w:rPr>
+          <w:rFonts w:ascii="Cambria" w:hAnsi="Cambria"/>
+          <w:color w:val="0070C0"/>
+        </w:rPr>
+        <w:t>ackground page.</w:t>
+      </w:r>
+    </w:p>
+    <w:p>
+      <w:pPr>
+        <w:pStyle w:val="ListParagraph"/>
+        <w:numPr>
+          <w:ilvl w:val="0"/>
+          <w:numId w:val="10"/>
+        </w:numPr>
+        <w:rPr>
+          <w:rFonts w:ascii="Cambria" w:hAnsi="Cambria"/>
+          <w:color w:val="0070C0"/>
+        </w:rPr>
+      </w:pPr>
+      <w:r>
+        <w:rPr>
+          <w:rFonts w:ascii="Cambria" w:hAnsi="Cambria"/>
+          <w:color w:val="0070C0"/>
+        </w:rPr>
+        <w:t>Member can view News and Activities page.</w:t>
+      </w:r>
+    </w:p>
+    <w:p>
+      <w:pPr>
+        <w:pStyle w:val="ListParagraph"/>
+        <w:numPr>
+          <w:ilvl w:val="0"/>
+          <w:numId w:val="10"/>
+        </w:numPr>
+        <w:rPr>
+          <w:rFonts w:ascii="Cambria" w:hAnsi="Cambria"/>
+          <w:color w:val="0070C0"/>
+        </w:rPr>
+      </w:pPr>
+      <w:r>
+        <w:rPr>
+          <w:rFonts w:ascii="Cambria" w:hAnsi="Cambria"/>
+          <w:color w:val="0070C0"/>
+        </w:rPr>
+        <w:t>Member can receive News and Activities email.</w:t>
+      </w:r>
+    </w:p>
+    <w:p>
+      <w:pPr>
+        <w:pStyle w:val="ListParagraph"/>
+        <w:numPr>
+          <w:ilvl w:val="0"/>
+          <w:numId w:val="10"/>
+        </w:numPr>
+        <w:rPr>
+          <w:rFonts w:ascii="Cambria" w:hAnsi="Cambria"/>
+          <w:color w:val="0070C0"/>
+        </w:rPr>
+      </w:pPr>
+      <w:r>
+        <w:rPr>
+          <w:rFonts w:ascii="Cambria" w:hAnsi="Cambria"/>
+          <w:color w:val="0070C0"/>
+        </w:rPr>
+        <w:t xml:space="preserve">Member can view Dhamma </w:t>
+      </w:r>
+      <w:r>
+        <w:rPr>
+          <w:rFonts w:ascii="Cambria" w:hAnsi="Cambria"/>
+          <w:color w:val="0070C0"/>
+        </w:rPr>
+        <w:t>C</w:t>
+      </w:r>
+      <w:r>
+        <w:rPr>
+          <w:rFonts w:ascii="Cambria" w:hAnsi="Cambria"/>
+          <w:color w:val="0070C0"/>
+        </w:rPr>
         <w:t>ontent page.</w:t>
       </w:r>
     </w:p>
@@ -234,74 +560,40 @@
         </w:numPr>
         <w:rPr>
           <w:rFonts w:ascii="Cambria" w:hAnsi="Cambria"/>
-          <w:color w:val="00B050"/>
-        </w:rPr>
-      </w:pPr>
-      <w:r>
-        <w:rPr>
-          <w:rFonts w:ascii="Cambria" w:hAnsi="Cambria"/>
-          <w:color w:val="00B050"/>
-        </w:rPr>
-        <w:t>Guest can view Register page.</w:t>
-      </w:r>
-    </w:p>
-    <w:p>
-      <w:pPr>
-        <w:pStyle w:val="ListParagraph"/>
-        <w:numPr>
-          <w:ilvl w:val="0"/>
-          <w:numId w:val="10"/>
-        </w:numPr>
-        <w:rPr>
-          <w:rFonts w:ascii="Cambria" w:hAnsi="Cambria"/>
-          <w:color w:val="00B050"/>
-        </w:rPr>
-      </w:pPr>
-      <w:r>
-        <w:rPr>
-          <w:rFonts w:ascii="Cambria" w:hAnsi="Cambria"/>
-          <w:color w:val="00B050"/>
-        </w:rPr>
-        <w:t xml:space="preserve">Guest can register to the system as </w:t>
-      </w:r>
-      <w:r>
-        <w:rPr>
-          <w:rFonts w:ascii="Cambria" w:hAnsi="Cambria"/>
-          <w:color w:val="00B050"/>
-        </w:rPr>
-        <w:t xml:space="preserve">a </w:t>
-      </w:r>
-      <w:r>
-        <w:rPr>
-          <w:rFonts w:ascii="Cambria" w:hAnsi="Cambria"/>
-          <w:color w:val="00B050"/>
-        </w:rPr>
-        <w:t>member by input username, password, re-password, and email.</w:t>
-      </w:r>
-    </w:p>
-    <w:p>
-      <w:pPr>
-        <w:pStyle w:val="ListParagraph"/>
-        <w:numPr>
-          <w:ilvl w:val="0"/>
-          <w:numId w:val="10"/>
-        </w:numPr>
-        <w:rPr>
-          <w:rFonts w:ascii="Cambria" w:hAnsi="Cambria"/>
-          <w:color w:val="00B050"/>
-        </w:rPr>
-      </w:pPr>
-      <w:r>
-        <w:rPr>
-          <w:rFonts w:ascii="Cambria" w:hAnsi="Cambria"/>
-          <w:color w:val="00B050"/>
-        </w:rPr>
-        <w:t>Guest can view Sign-I</w:t>
-      </w:r>
-      <w:r>
-        <w:rPr>
-          <w:rFonts w:ascii="Cambria" w:hAnsi="Cambria"/>
-          <w:color w:val="00B050"/>
+          <w:color w:val="0070C0"/>
+        </w:rPr>
+      </w:pPr>
+      <w:r>
+        <w:rPr>
+          <w:rFonts w:ascii="Cambria" w:hAnsi="Cambria"/>
+          <w:color w:val="0070C0"/>
+        </w:rPr>
+        <w:t>Member can view Register page.</w:t>
+      </w:r>
+    </w:p>
+    <w:p>
+      <w:pPr>
+        <w:pStyle w:val="ListParagraph"/>
+        <w:numPr>
+          <w:ilvl w:val="0"/>
+          <w:numId w:val="10"/>
+        </w:numPr>
+        <w:rPr>
+          <w:rFonts w:ascii="Cambria" w:hAnsi="Cambria"/>
+          <w:color w:val="0070C0"/>
+        </w:rPr>
+      </w:pPr>
+      <w:r>
+        <w:rPr>
+          <w:rFonts w:ascii="Cambria" w:hAnsi="Cambria"/>
+          <w:color w:val="0070C0"/>
+        </w:rPr>
+        <w:t>Member can view Sign-I</w:t>
+      </w:r>
+      <w:r>
+        <w:rPr>
+          <w:rFonts w:ascii="Cambria" w:hAnsi="Cambria"/>
+          <w:color w:val="0070C0"/>
         </w:rPr>
         <w:t>n page.</w:t>
       </w:r>
@@ -315,20 +607,147 @@
         </w:numPr>
         <w:rPr>
           <w:rFonts w:ascii="Cambria" w:hAnsi="Cambria"/>
-          <w:color w:val="00B050"/>
-        </w:rPr>
-      </w:pPr>
-      <w:r>
-        <w:rPr>
-          <w:rFonts w:ascii="Cambria" w:hAnsi="Cambria"/>
-          <w:color w:val="00B050"/>
-        </w:rPr>
-        <w:t>Guest can view Temple M</w:t>
-      </w:r>
-      <w:r>
-        <w:rPr>
-          <w:rFonts w:ascii="Cambria" w:hAnsi="Cambria"/>
-          <w:color w:val="00B050"/>
+          <w:color w:val="0070C0"/>
+        </w:rPr>
+      </w:pPr>
+      <w:r>
+        <w:rPr>
+          <w:rFonts w:ascii="Cambria" w:hAnsi="Cambria"/>
+          <w:color w:val="0070C0"/>
+        </w:rPr>
+        <w:t>Member can view Gallery page.</w:t>
+      </w:r>
+    </w:p>
+    <w:p>
+      <w:pPr>
+        <w:pStyle w:val="ListParagraph"/>
+        <w:numPr>
+          <w:ilvl w:val="0"/>
+          <w:numId w:val="10"/>
+        </w:numPr>
+        <w:rPr>
+          <w:rFonts w:ascii="Cambria" w:hAnsi="Cambria"/>
+          <w:color w:val="0070C0"/>
+        </w:rPr>
+      </w:pPr>
+      <w:r>
+        <w:rPr>
+          <w:rFonts w:ascii="Cambria" w:hAnsi="Cambria"/>
+          <w:color w:val="0070C0"/>
+        </w:rPr>
+        <w:t>Member can view image on Gallery page.</w:t>
+      </w:r>
+    </w:p>
+    <w:p>
+      <w:pPr>
+        <w:pStyle w:val="ListParagraph"/>
+        <w:numPr>
+          <w:ilvl w:val="0"/>
+          <w:numId w:val="10"/>
+        </w:numPr>
+        <w:rPr>
+          <w:rFonts w:ascii="Cambria" w:hAnsi="Cambria"/>
+          <w:color w:val="0070C0"/>
+        </w:rPr>
+      </w:pPr>
+      <w:r>
+        <w:rPr>
+          <w:rFonts w:ascii="Cambria" w:hAnsi="Cambria"/>
+          <w:color w:val="0070C0"/>
+        </w:rPr>
+        <w:t xml:space="preserve">Member can view </w:t>
+      </w:r>
+      <w:r>
+        <w:rPr>
+          <w:rFonts w:ascii="Cambria" w:hAnsi="Cambria"/>
+          <w:color w:val="0070C0"/>
+        </w:rPr>
+        <w:t>Activities Video Clips page.</w:t>
+      </w:r>
+    </w:p>
+    <w:p>
+      <w:pPr>
+        <w:pStyle w:val="ListParagraph"/>
+        <w:numPr>
+          <w:ilvl w:val="0"/>
+          <w:numId w:val="10"/>
+        </w:numPr>
+        <w:rPr>
+          <w:rFonts w:ascii="Cambria" w:hAnsi="Cambria"/>
+          <w:color w:val="0070C0"/>
+        </w:rPr>
+      </w:pPr>
+      <w:r>
+        <w:rPr>
+          <w:rFonts w:ascii="Cambria" w:hAnsi="Cambria"/>
+          <w:color w:val="0070C0"/>
+        </w:rPr>
+        <w:t>Member can view video on Activities Video Clips page.</w:t>
+      </w:r>
+    </w:p>
+    <w:p>
+      <w:pPr>
+        <w:pStyle w:val="ListParagraph"/>
+        <w:numPr>
+          <w:ilvl w:val="0"/>
+          <w:numId w:val="10"/>
+        </w:numPr>
+        <w:rPr>
+          <w:rFonts w:ascii="Cambria" w:hAnsi="Cambria"/>
+          <w:color w:val="0070C0"/>
+        </w:rPr>
+      </w:pPr>
+      <w:r>
+        <w:rPr>
+          <w:rFonts w:ascii="Cambria" w:hAnsi="Cambria"/>
+          <w:color w:val="0070C0"/>
+        </w:rPr>
+        <w:t>Member can view Internet TV page.</w:t>
+      </w:r>
+    </w:p>
+    <w:p>
+      <w:pPr>
+        <w:pStyle w:val="ListParagraph"/>
+        <w:numPr>
+          <w:ilvl w:val="0"/>
+          <w:numId w:val="10"/>
+        </w:numPr>
+        <w:rPr>
+          <w:rFonts w:ascii="Cambria" w:hAnsi="Cambria"/>
+          <w:color w:val="0070C0"/>
+        </w:rPr>
+      </w:pPr>
+      <w:r>
+        <w:rPr>
+          <w:rFonts w:ascii="Cambria" w:hAnsi="Cambria"/>
+          <w:color w:val="0070C0"/>
+        </w:rPr>
+        <w:t>Member can view internet TV on Internet TV page.</w:t>
+      </w:r>
+    </w:p>
+    <w:p>
+      <w:pPr>
+        <w:pStyle w:val="ListParagraph"/>
+        <w:numPr>
+          <w:ilvl w:val="0"/>
+          <w:numId w:val="10"/>
+        </w:numPr>
+        <w:rPr>
+          <w:rFonts w:ascii="Cambria" w:hAnsi="Cambria"/>
+          <w:color w:val="0070C0"/>
+        </w:rPr>
+      </w:pPr>
+      <w:r>
+        <w:rPr>
+          <w:rFonts w:ascii="Cambria" w:hAnsi="Cambria"/>
+          <w:color w:val="0070C0"/>
+        </w:rPr>
+        <w:t>Member can view Temple M</w:t>
+      </w:r>
+      <w:r>
+        <w:rPr>
+          <w:rFonts w:ascii="Cambria" w:hAnsi="Cambria"/>
+          <w:color w:val="0070C0"/>
         </w:rPr>
         <w:t>ap page.</w:t>
       </w:r>
@@ -342,459 +761,6 @@
         </w:numPr>
         <w:rPr>
           <w:rFonts w:ascii="Cambria" w:hAnsi="Cambria"/>
-          <w:color w:val="00B050"/>
-        </w:rPr>
-      </w:pPr>
-      <w:r>
-        <w:rPr>
-          <w:rFonts w:ascii="Cambria" w:hAnsi="Cambria"/>
-          <w:color w:val="00B050"/>
-        </w:rPr>
-        <w:t>Guest can view Contact p</w:t>
-      </w:r>
-      <w:r>
-        <w:rPr>
-          <w:rFonts w:ascii="Cambria" w:hAnsi="Cambria"/>
-          <w:color w:val="00B050"/>
-        </w:rPr>
-        <w:t>age.</w:t>
-      </w:r>
-    </w:p>
-    <w:p>
-      <w:pPr>
-        <w:pStyle w:val="ListParagraph"/>
-        <w:numPr>
-          <w:ilvl w:val="0"/>
-          <w:numId w:val="10"/>
-        </w:numPr>
-        <w:rPr>
-          <w:rFonts w:ascii="Cambria" w:hAnsi="Cambria"/>
-          <w:color w:val="00B050"/>
-        </w:rPr>
-      </w:pPr>
-      <w:r>
-        <w:rPr>
-          <w:rFonts w:ascii="Cambria" w:hAnsi="Cambria"/>
-          <w:color w:val="00B050"/>
-        </w:rPr>
-        <w:t>Guest can send email to contact</w:t>
-      </w:r>
-      <w:r>
-        <w:rPr>
-          <w:rFonts w:ascii="Cambria" w:hAnsi="Cambria"/>
-          <w:color w:val="00B050"/>
-        </w:rPr>
-        <w:t xml:space="preserve"> </w:t>
-      </w:r>
-      <w:r>
-        <w:rPr>
-          <w:rFonts w:ascii="Cambria" w:hAnsi="Cambria"/>
-          <w:color w:val="00B050"/>
-        </w:rPr>
-        <w:t>temple on Contact page.</w:t>
-      </w:r>
-    </w:p>
-    <w:p>
-      <w:pPr>
-        <w:pStyle w:val="ListParagraph"/>
-        <w:numPr>
-          <w:ilvl w:val="0"/>
-          <w:numId w:val="10"/>
-        </w:numPr>
-        <w:rPr>
-          <w:rFonts w:ascii="Cambria" w:hAnsi="Cambria"/>
-          <w:color w:val="0070C0"/>
-        </w:rPr>
-      </w:pPr>
-      <w:r>
-        <w:rPr>
-          <w:rFonts w:ascii="Cambria" w:hAnsi="Cambria"/>
-          <w:color w:val="0070C0"/>
-        </w:rPr>
-        <w:t>Member can sign in to the system.</w:t>
-      </w:r>
-    </w:p>
-    <w:p>
-      <w:pPr>
-        <w:pStyle w:val="ListParagraph"/>
-        <w:numPr>
-          <w:ilvl w:val="0"/>
-          <w:numId w:val="10"/>
-        </w:numPr>
-        <w:rPr>
-          <w:rFonts w:ascii="Cambria" w:hAnsi="Cambria"/>
-          <w:color w:val="0070C0"/>
-        </w:rPr>
-      </w:pPr>
-      <w:r>
-        <w:rPr>
-          <w:rFonts w:ascii="Cambria" w:hAnsi="Cambria"/>
-          <w:color w:val="0070C0"/>
-        </w:rPr>
-        <w:t>Member can sign out the system.</w:t>
-      </w:r>
-    </w:p>
-    <w:p>
-      <w:pPr>
-        <w:pStyle w:val="ListParagraph"/>
-        <w:numPr>
-          <w:ilvl w:val="0"/>
-          <w:numId w:val="10"/>
-        </w:numPr>
-        <w:rPr>
-          <w:rFonts w:ascii="Cambria" w:hAnsi="Cambria"/>
-          <w:color w:val="0070C0"/>
-        </w:rPr>
-      </w:pPr>
-      <w:r>
-        <w:rPr>
-          <w:rFonts w:ascii="Cambria" w:hAnsi="Cambria"/>
-          <w:color w:val="0070C0"/>
-        </w:rPr>
-        <w:t xml:space="preserve">Member can view </w:t>
-      </w:r>
-      <w:r>
-        <w:rPr>
-          <w:rFonts w:ascii="Cambria" w:hAnsi="Cambria"/>
-          <w:color w:val="0070C0"/>
-        </w:rPr>
-        <w:t xml:space="preserve">Index </w:t>
-      </w:r>
-      <w:r>
-        <w:rPr>
-          <w:rFonts w:ascii="Cambria" w:hAnsi="Cambria"/>
-          <w:color w:val="0070C0"/>
-        </w:rPr>
-        <w:t>page.</w:t>
-      </w:r>
-    </w:p>
-    <w:p>
-      <w:pPr>
-        <w:pStyle w:val="ListParagraph"/>
-        <w:numPr>
-          <w:ilvl w:val="0"/>
-          <w:numId w:val="10"/>
-        </w:numPr>
-        <w:rPr>
-          <w:rFonts w:ascii="Cambria" w:hAnsi="Cambria"/>
-          <w:color w:val="0070C0"/>
-        </w:rPr>
-      </w:pPr>
-      <w:r>
-        <w:rPr>
-          <w:rFonts w:ascii="Cambria" w:hAnsi="Cambria"/>
-          <w:color w:val="0070C0"/>
-        </w:rPr>
-        <w:t>Member can view Temple B</w:t>
-      </w:r>
-      <w:r>
-        <w:rPr>
-          <w:rFonts w:ascii="Cambria" w:hAnsi="Cambria"/>
-          <w:color w:val="0070C0"/>
-        </w:rPr>
-        <w:t>ackground page.</w:t>
-      </w:r>
-    </w:p>
-    <w:p>
-      <w:pPr>
-        <w:pStyle w:val="ListParagraph"/>
-        <w:numPr>
-          <w:ilvl w:val="0"/>
-          <w:numId w:val="10"/>
-        </w:numPr>
-        <w:rPr>
-          <w:rFonts w:ascii="Cambria" w:hAnsi="Cambria"/>
-          <w:color w:val="0070C0"/>
-        </w:rPr>
-      </w:pPr>
-      <w:r>
-        <w:rPr>
-          <w:rFonts w:ascii="Cambria" w:hAnsi="Cambria"/>
-          <w:color w:val="0070C0"/>
-        </w:rPr>
-        <w:t>Member can view News and Activities page.</w:t>
-      </w:r>
-    </w:p>
-    <w:p>
-      <w:pPr>
-        <w:pStyle w:val="ListParagraph"/>
-        <w:numPr>
-          <w:ilvl w:val="0"/>
-          <w:numId w:val="10"/>
-        </w:numPr>
-        <w:rPr>
-          <w:rFonts w:ascii="Cambria" w:hAnsi="Cambria"/>
-          <w:color w:val="0070C0"/>
-        </w:rPr>
-      </w:pPr>
-      <w:r>
-        <w:rPr>
-          <w:rFonts w:ascii="Cambria" w:hAnsi="Cambria"/>
-          <w:color w:val="0070C0"/>
-        </w:rPr>
-        <w:t>Member can receive News and Activities email.</w:t>
-      </w:r>
-    </w:p>
-    <w:p>
-      <w:pPr>
-        <w:pStyle w:val="ListParagraph"/>
-        <w:numPr>
-          <w:ilvl w:val="0"/>
-          <w:numId w:val="10"/>
-        </w:numPr>
-        <w:rPr>
-          <w:rFonts w:ascii="Cambria" w:hAnsi="Cambria"/>
-          <w:color w:val="0070C0"/>
-        </w:rPr>
-      </w:pPr>
-      <w:r>
-        <w:rPr>
-          <w:rFonts w:ascii="Cambria" w:hAnsi="Cambria"/>
-          <w:color w:val="0070C0"/>
-        </w:rPr>
-        <w:t xml:space="preserve">Member can view </w:t>
-      </w:r>
-      <w:proofErr w:type="spellStart"/>
-      <w:r>
-        <w:rPr>
-          <w:rFonts w:ascii="Cambria" w:hAnsi="Cambria"/>
-          <w:color w:val="0070C0"/>
-        </w:rPr>
-        <w:t>Dhamma</w:t>
-      </w:r>
-      <w:proofErr w:type="spellEnd"/>
-      <w:r>
-        <w:rPr>
-          <w:rFonts w:ascii="Cambria" w:hAnsi="Cambria"/>
-          <w:color w:val="0070C0"/>
-        </w:rPr>
-        <w:t xml:space="preserve"> </w:t>
-      </w:r>
-      <w:r>
-        <w:rPr>
-          <w:rFonts w:ascii="Cambria" w:hAnsi="Cambria"/>
-          <w:color w:val="0070C0"/>
-        </w:rPr>
-        <w:t>C</w:t>
-      </w:r>
-      <w:r>
-        <w:rPr>
-          <w:rFonts w:ascii="Cambria" w:hAnsi="Cambria"/>
-          <w:color w:val="0070C0"/>
-        </w:rPr>
-        <w:t>ontent page.</w:t>
-      </w:r>
-    </w:p>
-    <w:p>
-      <w:pPr>
-        <w:pStyle w:val="ListParagraph"/>
-        <w:numPr>
-          <w:ilvl w:val="0"/>
-          <w:numId w:val="10"/>
-        </w:numPr>
-        <w:rPr>
-          <w:rFonts w:ascii="Cambria" w:hAnsi="Cambria"/>
-          <w:color w:val="0070C0"/>
-        </w:rPr>
-      </w:pPr>
-      <w:r>
-        <w:rPr>
-          <w:rFonts w:ascii="Cambria" w:hAnsi="Cambria"/>
-          <w:color w:val="0070C0"/>
-        </w:rPr>
-        <w:t>Member can view Register page.</w:t>
-      </w:r>
-    </w:p>
-    <w:p>
-      <w:pPr>
-        <w:pStyle w:val="ListParagraph"/>
-        <w:numPr>
-          <w:ilvl w:val="0"/>
-          <w:numId w:val="10"/>
-        </w:numPr>
-        <w:rPr>
-          <w:rFonts w:ascii="Cambria" w:hAnsi="Cambria"/>
-          <w:color w:val="0070C0"/>
-        </w:rPr>
-      </w:pPr>
-      <w:r>
-        <w:rPr>
-          <w:rFonts w:ascii="Cambria" w:hAnsi="Cambria"/>
-          <w:color w:val="0070C0"/>
-        </w:rPr>
-        <w:t>Member can view Sign-I</w:t>
-      </w:r>
-      <w:r>
-        <w:rPr>
-          <w:rFonts w:ascii="Cambria" w:hAnsi="Cambria"/>
-          <w:color w:val="0070C0"/>
-        </w:rPr>
-        <w:t>n page.</w:t>
-      </w:r>
-    </w:p>
-    <w:p>
-      <w:pPr>
-        <w:pStyle w:val="ListParagraph"/>
-        <w:numPr>
-          <w:ilvl w:val="0"/>
-          <w:numId w:val="10"/>
-        </w:numPr>
-        <w:rPr>
-          <w:rFonts w:ascii="Cambria" w:hAnsi="Cambria"/>
-          <w:color w:val="0070C0"/>
-        </w:rPr>
-      </w:pPr>
-      <w:r>
-        <w:rPr>
-          <w:rFonts w:ascii="Cambria" w:hAnsi="Cambria"/>
-          <w:color w:val="0070C0"/>
-        </w:rPr>
-        <w:t>Member can view Gallery page.</w:t>
-      </w:r>
-    </w:p>
-    <w:p>
-      <w:pPr>
-        <w:pStyle w:val="ListParagraph"/>
-        <w:numPr>
-          <w:ilvl w:val="0"/>
-          <w:numId w:val="10"/>
-        </w:numPr>
-        <w:rPr>
-          <w:rFonts w:ascii="Cambria" w:hAnsi="Cambria"/>
-          <w:color w:val="0070C0"/>
-        </w:rPr>
-      </w:pPr>
-      <w:r>
-        <w:rPr>
-          <w:rFonts w:ascii="Cambria" w:hAnsi="Cambria"/>
-          <w:color w:val="0070C0"/>
-        </w:rPr>
-        <w:t>Member can view image on Gallery page.</w:t>
-      </w:r>
-    </w:p>
-    <w:p>
-      <w:pPr>
-        <w:pStyle w:val="ListParagraph"/>
-        <w:numPr>
-          <w:ilvl w:val="0"/>
-          <w:numId w:val="10"/>
-        </w:numPr>
-        <w:rPr>
-          <w:rFonts w:ascii="Cambria" w:hAnsi="Cambria"/>
-          <w:color w:val="0070C0"/>
-        </w:rPr>
-      </w:pPr>
-      <w:r>
-        <w:rPr>
-          <w:rFonts w:ascii="Cambria" w:hAnsi="Cambria"/>
-          <w:color w:val="0070C0"/>
-        </w:rPr>
-        <w:t xml:space="preserve">Member can view </w:t>
-      </w:r>
-      <w:r>
-        <w:rPr>
-          <w:rFonts w:ascii="Cambria" w:hAnsi="Cambria"/>
-          <w:color w:val="0070C0"/>
-        </w:rPr>
-        <w:t>Activities Video Clips page.</w:t>
-      </w:r>
-    </w:p>
-    <w:p>
-      <w:pPr>
-        <w:pStyle w:val="ListParagraph"/>
-        <w:numPr>
-          <w:ilvl w:val="0"/>
-          <w:numId w:val="10"/>
-        </w:numPr>
-        <w:rPr>
-          <w:rFonts w:ascii="Cambria" w:hAnsi="Cambria"/>
-          <w:color w:val="0070C0"/>
-        </w:rPr>
-      </w:pPr>
-      <w:r>
-        <w:rPr>
-          <w:rFonts w:ascii="Cambria" w:hAnsi="Cambria"/>
-          <w:color w:val="0070C0"/>
-        </w:rPr>
-        <w:t>Member can view video on Activities Video Clips page.</w:t>
-      </w:r>
-    </w:p>
-    <w:p>
-      <w:pPr>
-        <w:pStyle w:val="ListParagraph"/>
-        <w:numPr>
-          <w:ilvl w:val="0"/>
-          <w:numId w:val="10"/>
-        </w:numPr>
-        <w:rPr>
-          <w:rFonts w:ascii="Cambria" w:hAnsi="Cambria"/>
-          <w:color w:val="0070C0"/>
-        </w:rPr>
-      </w:pPr>
-      <w:r>
-        <w:rPr>
-          <w:rFonts w:ascii="Cambria" w:hAnsi="Cambria"/>
-          <w:color w:val="0070C0"/>
-        </w:rPr>
-        <w:t>Member can view Internet TV page.</w:t>
-      </w:r>
-    </w:p>
-    <w:p>
-      <w:pPr>
-        <w:pStyle w:val="ListParagraph"/>
-        <w:numPr>
-          <w:ilvl w:val="0"/>
-          <w:numId w:val="10"/>
-        </w:numPr>
-        <w:rPr>
-          <w:rFonts w:ascii="Cambria" w:hAnsi="Cambria"/>
-          <w:color w:val="0070C0"/>
-        </w:rPr>
-      </w:pPr>
-      <w:r>
-        <w:rPr>
-          <w:rFonts w:ascii="Cambria" w:hAnsi="Cambria"/>
-          <w:color w:val="0070C0"/>
-        </w:rPr>
-        <w:t>Member can view internet TV on Internet TV page.</w:t>
-      </w:r>
-    </w:p>
-    <w:p>
-      <w:pPr>
-        <w:pStyle w:val="ListParagraph"/>
-        <w:numPr>
-          <w:ilvl w:val="0"/>
-          <w:numId w:val="10"/>
-        </w:numPr>
-        <w:rPr>
-          <w:rFonts w:ascii="Cambria" w:hAnsi="Cambria"/>
-          <w:color w:val="0070C0"/>
-        </w:rPr>
-      </w:pPr>
-      <w:r>
-        <w:rPr>
-          <w:rFonts w:ascii="Cambria" w:hAnsi="Cambria"/>
-          <w:color w:val="0070C0"/>
-        </w:rPr>
-        <w:t>Member can view Temple M</w:t>
-      </w:r>
-      <w:r>
-        <w:rPr>
-          <w:rFonts w:ascii="Cambria" w:hAnsi="Cambria"/>
-          <w:color w:val="0070C0"/>
-        </w:rPr>
-        <w:t>ap page.</w:t>
-      </w:r>
-    </w:p>
-    <w:p>
-      <w:pPr>
-        <w:pStyle w:val="ListParagraph"/>
-        <w:numPr>
-          <w:ilvl w:val="0"/>
-          <w:numId w:val="10"/>
-        </w:numPr>
-        <w:rPr>
-          <w:rFonts w:ascii="Cambria" w:hAnsi="Cambria"/>
           <w:color w:val="0070C0"/>
         </w:rPr>
       </w:pPr>
@@ -898,59 +864,27 @@
           <w:rFonts w:ascii="Cambria" w:hAnsi="Cambria"/>
           <w:color w:val="0070C0"/>
         </w:rPr>
-        <w:t xml:space="preserve">Member can view </w:t>
-      </w:r>
-      <w:proofErr w:type="spellStart"/>
-      <w:r>
-        <w:rPr>
-          <w:rFonts w:ascii="Cambria" w:hAnsi="Cambria"/>
-          <w:color w:val="0070C0"/>
-        </w:rPr>
-        <w:t>Dhamma</w:t>
-      </w:r>
-      <w:proofErr w:type="spellEnd"/>
-      <w:r>
-        <w:rPr>
-          <w:rFonts w:ascii="Cambria" w:hAnsi="Cambria"/>
-          <w:color w:val="0070C0"/>
-        </w:rPr>
-        <w:t xml:space="preserve"> Board.</w:t>
-      </w:r>
-    </w:p>
-    <w:p>
-      <w:pPr>
-        <w:pStyle w:val="ListParagraph"/>
-        <w:numPr>
-          <w:ilvl w:val="0"/>
-          <w:numId w:val="10"/>
-        </w:numPr>
-        <w:rPr>
-          <w:rFonts w:ascii="Cambria" w:hAnsi="Cambria"/>
-          <w:color w:val="0070C0"/>
-        </w:rPr>
-      </w:pPr>
-      <w:r>
-        <w:rPr>
-          <w:rFonts w:ascii="Cambria" w:hAnsi="Cambria"/>
-          <w:color w:val="0070C0"/>
-        </w:rPr>
-        <w:t xml:space="preserve">Member can post </w:t>
-      </w:r>
-      <w:proofErr w:type="spellStart"/>
-      <w:r>
-        <w:rPr>
-          <w:rFonts w:ascii="Cambria" w:hAnsi="Cambria"/>
-          <w:color w:val="0070C0"/>
-        </w:rPr>
-        <w:t>Dhamma</w:t>
-      </w:r>
-      <w:proofErr w:type="spellEnd"/>
-      <w:r>
-        <w:rPr>
-          <w:rFonts w:ascii="Cambria" w:hAnsi="Cambria"/>
-          <w:color w:val="0070C0"/>
-        </w:rPr>
-        <w:t xml:space="preserve"> question </w:t>
+        <w:t>Member can view Dhamma Board.</w:t>
+      </w:r>
+    </w:p>
+    <w:p>
+      <w:pPr>
+        <w:pStyle w:val="ListParagraph"/>
+        <w:numPr>
+          <w:ilvl w:val="0"/>
+          <w:numId w:val="10"/>
+        </w:numPr>
+        <w:rPr>
+          <w:rFonts w:ascii="Cambria" w:hAnsi="Cambria"/>
+          <w:color w:val="0070C0"/>
+        </w:rPr>
+      </w:pPr>
+      <w:r>
+        <w:rPr>
+          <w:rFonts w:ascii="Cambria" w:hAnsi="Cambria"/>
+          <w:color w:val="0070C0"/>
+        </w:rPr>
+        <w:t xml:space="preserve">Member can post Dhamma question </w:t>
       </w:r>
       <w:r>
         <w:rPr>
@@ -964,23 +898,7 @@
           <w:rFonts w:ascii="Cambria" w:hAnsi="Cambria"/>
           <w:color w:val="0070C0"/>
         </w:rPr>
-        <w:t xml:space="preserve"> </w:t>
-      </w:r>
-      <w:proofErr w:type="spellStart"/>
-      <w:r>
-        <w:rPr>
-          <w:rFonts w:ascii="Cambria" w:hAnsi="Cambria"/>
-          <w:color w:val="0070C0"/>
-        </w:rPr>
-        <w:t>Dhamma</w:t>
-      </w:r>
-      <w:proofErr w:type="spellEnd"/>
-      <w:r>
-        <w:rPr>
-          <w:rFonts w:ascii="Cambria" w:hAnsi="Cambria"/>
-          <w:color w:val="0070C0"/>
-        </w:rPr>
-        <w:t xml:space="preserve"> </w:t>
+        <w:t xml:space="preserve"> Dhamma </w:t>
       </w:r>
       <w:r>
         <w:rPr>
@@ -1163,17 +1081,287 @@
           <w:rFonts w:ascii="Cambria" w:hAnsi="Cambria"/>
           <w:color w:val="FF0000"/>
         </w:rPr>
+        <w:t xml:space="preserve">Admin can view Dhamma </w:t>
+      </w:r>
+      <w:r>
+        <w:rPr>
+          <w:rFonts w:ascii="Cambria" w:hAnsi="Cambria"/>
+          <w:color w:val="FF0000"/>
+        </w:rPr>
+        <w:t>C</w:t>
+      </w:r>
+      <w:r>
+        <w:rPr>
+          <w:rFonts w:ascii="Cambria" w:hAnsi="Cambria"/>
+          <w:color w:val="FF0000"/>
+        </w:rPr>
+        <w:t>ontent page.</w:t>
+      </w:r>
+    </w:p>
+    <w:p>
+      <w:pPr>
+        <w:pStyle w:val="ListParagraph"/>
+        <w:numPr>
+          <w:ilvl w:val="0"/>
+          <w:numId w:val="10"/>
+        </w:numPr>
+        <w:rPr>
+          <w:rFonts w:ascii="Cambria" w:hAnsi="Cambria"/>
+          <w:color w:val="FF0000"/>
+        </w:rPr>
+      </w:pPr>
+      <w:r>
+        <w:rPr>
+          <w:rFonts w:ascii="Cambria" w:hAnsi="Cambria"/>
+          <w:color w:val="FF0000"/>
+        </w:rPr>
+        <w:t>Admin can view Register page.</w:t>
+      </w:r>
+    </w:p>
+    <w:p>
+      <w:pPr>
+        <w:pStyle w:val="ListParagraph"/>
+        <w:numPr>
+          <w:ilvl w:val="0"/>
+          <w:numId w:val="10"/>
+        </w:numPr>
+        <w:rPr>
+          <w:rFonts w:ascii="Cambria" w:hAnsi="Cambria"/>
+          <w:color w:val="FF0000"/>
+        </w:rPr>
+      </w:pPr>
+      <w:r>
+        <w:rPr>
+          <w:rFonts w:ascii="Cambria" w:hAnsi="Cambria"/>
+          <w:color w:val="FF0000"/>
+        </w:rPr>
         <w:t xml:space="preserve">Admin can view </w:t>
       </w:r>
-      <w:proofErr w:type="spellStart"/>
-      <w:r>
-        <w:rPr>
-          <w:rFonts w:ascii="Cambria" w:hAnsi="Cambria"/>
-          <w:color w:val="FF0000"/>
-        </w:rPr>
-        <w:t>Dhamma</w:t>
-      </w:r>
-      <w:proofErr w:type="spellEnd"/>
+      <w:r>
+        <w:rPr>
+          <w:rFonts w:ascii="Cambria" w:hAnsi="Cambria"/>
+          <w:color w:val="FF0000"/>
+        </w:rPr>
+        <w:t>Sign-I</w:t>
+      </w:r>
+      <w:r>
+        <w:rPr>
+          <w:rFonts w:ascii="Cambria" w:hAnsi="Cambria"/>
+          <w:color w:val="FF0000"/>
+        </w:rPr>
+        <w:t>n page.</w:t>
+      </w:r>
+    </w:p>
+    <w:p>
+      <w:pPr>
+        <w:pStyle w:val="ListParagraph"/>
+        <w:numPr>
+          <w:ilvl w:val="0"/>
+          <w:numId w:val="10"/>
+        </w:numPr>
+        <w:rPr>
+          <w:rFonts w:ascii="Cambria" w:hAnsi="Cambria"/>
+          <w:color w:val="FF0000"/>
+        </w:rPr>
+      </w:pPr>
+      <w:r>
+        <w:rPr>
+          <w:rFonts w:ascii="Cambria" w:hAnsi="Cambria"/>
+          <w:color w:val="FF0000"/>
+        </w:rPr>
+        <w:t>Admin can view Gallery page.</w:t>
+      </w:r>
+    </w:p>
+    <w:p>
+      <w:pPr>
+        <w:pStyle w:val="ListParagraph"/>
+        <w:numPr>
+          <w:ilvl w:val="0"/>
+          <w:numId w:val="10"/>
+        </w:numPr>
+        <w:rPr>
+          <w:rFonts w:ascii="Cambria" w:hAnsi="Cambria"/>
+          <w:color w:val="FF0000"/>
+        </w:rPr>
+      </w:pPr>
+      <w:r>
+        <w:rPr>
+          <w:rFonts w:ascii="Cambria" w:hAnsi="Cambria"/>
+          <w:color w:val="FF0000"/>
+        </w:rPr>
+        <w:t xml:space="preserve">Admin can view Activities </w:t>
+      </w:r>
+      <w:r>
+        <w:rPr>
+          <w:rFonts w:ascii="Cambria" w:hAnsi="Cambria"/>
+          <w:color w:val="FF0000"/>
+        </w:rPr>
+        <w:t>V</w:t>
+      </w:r>
+      <w:r>
+        <w:rPr>
+          <w:rFonts w:ascii="Cambria" w:hAnsi="Cambria"/>
+          <w:color w:val="FF0000"/>
+        </w:rPr>
+        <w:t xml:space="preserve">ideo </w:t>
+      </w:r>
+      <w:r>
+        <w:rPr>
+          <w:rFonts w:ascii="Cambria" w:hAnsi="Cambria"/>
+          <w:color w:val="FF0000"/>
+        </w:rPr>
+        <w:t>C</w:t>
+      </w:r>
+      <w:r>
+        <w:rPr>
+          <w:rFonts w:ascii="Cambria" w:hAnsi="Cambria"/>
+          <w:color w:val="FF0000"/>
+        </w:rPr>
+        <w:t>lips page.</w:t>
+      </w:r>
+    </w:p>
+    <w:p>
+      <w:pPr>
+        <w:pStyle w:val="ListParagraph"/>
+        <w:numPr>
+          <w:ilvl w:val="0"/>
+          <w:numId w:val="10"/>
+        </w:numPr>
+        <w:rPr>
+          <w:rFonts w:ascii="Cambria" w:hAnsi="Cambria"/>
+          <w:color w:val="FF0000"/>
+        </w:rPr>
+      </w:pPr>
+      <w:r>
+        <w:rPr>
+          <w:rFonts w:ascii="Cambria" w:hAnsi="Cambria"/>
+          <w:color w:val="FF0000"/>
+        </w:rPr>
+        <w:t>Admin can view Internet TV page.</w:t>
+      </w:r>
+    </w:p>
+    <w:p>
+      <w:pPr>
+        <w:pStyle w:val="ListParagraph"/>
+        <w:numPr>
+          <w:ilvl w:val="0"/>
+          <w:numId w:val="10"/>
+        </w:numPr>
+        <w:rPr>
+          <w:rFonts w:ascii="Cambria" w:hAnsi="Cambria"/>
+          <w:color w:val="FF0000"/>
+        </w:rPr>
+      </w:pPr>
+      <w:r>
+        <w:rPr>
+          <w:rFonts w:ascii="Cambria" w:hAnsi="Cambria"/>
+          <w:color w:val="FF0000"/>
+        </w:rPr>
+        <w:t>Admin</w:t>
+      </w:r>
+      <w:r>
+        <w:rPr>
+          <w:rFonts w:ascii="Cambria" w:hAnsi="Cambria"/>
+          <w:color w:val="FF0000"/>
+        </w:rPr>
+        <w:t xml:space="preserve"> can view T</w:t>
+      </w:r>
+      <w:r>
+        <w:rPr>
+          <w:rFonts w:ascii="Cambria" w:hAnsi="Cambria"/>
+          <w:color w:val="FF0000"/>
+        </w:rPr>
+        <w:t xml:space="preserve">emple </w:t>
+      </w:r>
+      <w:r>
+        <w:rPr>
+          <w:rFonts w:ascii="Cambria" w:hAnsi="Cambria"/>
+          <w:color w:val="FF0000"/>
+        </w:rPr>
+        <w:t>M</w:t>
+      </w:r>
+      <w:r>
+        <w:rPr>
+          <w:rFonts w:ascii="Cambria" w:hAnsi="Cambria"/>
+          <w:color w:val="FF0000"/>
+        </w:rPr>
+        <w:t>ap page.</w:t>
+      </w:r>
+    </w:p>
+    <w:p>
+      <w:pPr>
+        <w:pStyle w:val="ListParagraph"/>
+        <w:numPr>
+          <w:ilvl w:val="0"/>
+          <w:numId w:val="10"/>
+        </w:numPr>
+        <w:rPr>
+          <w:rFonts w:ascii="Cambria" w:hAnsi="Cambria"/>
+          <w:color w:val="FF0000"/>
+        </w:rPr>
+      </w:pPr>
+      <w:r>
+        <w:rPr>
+          <w:rFonts w:ascii="Cambria" w:hAnsi="Cambria"/>
+          <w:color w:val="FF0000"/>
+        </w:rPr>
+        <w:t xml:space="preserve">Admin can view </w:t>
+      </w:r>
+      <w:r>
+        <w:rPr>
+          <w:rFonts w:ascii="Cambria" w:hAnsi="Cambria"/>
+          <w:color w:val="FF0000"/>
+        </w:rPr>
+        <w:t>C</w:t>
+      </w:r>
+      <w:r>
+        <w:rPr>
+          <w:rFonts w:ascii="Cambria" w:hAnsi="Cambria"/>
+          <w:color w:val="FF0000"/>
+        </w:rPr>
+        <w:t>ontact page.</w:t>
+      </w:r>
+    </w:p>
+    <w:p>
+      <w:pPr>
+        <w:pStyle w:val="ListParagraph"/>
+        <w:numPr>
+          <w:ilvl w:val="0"/>
+          <w:numId w:val="10"/>
+        </w:numPr>
+        <w:rPr>
+          <w:rFonts w:ascii="Cambria" w:hAnsi="Cambria"/>
+          <w:color w:val="FF0000"/>
+        </w:rPr>
+      </w:pPr>
+      <w:r>
+        <w:rPr>
+          <w:rFonts w:ascii="Cambria" w:hAnsi="Cambria"/>
+          <w:color w:val="FF0000"/>
+        </w:rPr>
+        <w:t xml:space="preserve">Admin can add </w:t>
+      </w:r>
+      <w:r>
+        <w:rPr>
+          <w:rFonts w:ascii="Cambria" w:hAnsi="Cambria"/>
+          <w:color w:val="FF0000"/>
+        </w:rPr>
+        <w:t xml:space="preserve">new </w:t>
+      </w:r>
+      <w:r>
+        <w:rPr>
+          <w:rFonts w:ascii="Cambria" w:hAnsi="Cambria"/>
+          <w:color w:val="FF0000"/>
+        </w:rPr>
+        <w:t xml:space="preserve">image </w:t>
+      </w:r>
+      <w:r>
+        <w:rPr>
+          <w:rFonts w:ascii="Cambria" w:hAnsi="Cambria"/>
+          <w:color w:val="FF0000"/>
+        </w:rPr>
+        <w:t>to</w:t>
+      </w:r>
       <w:r>
         <w:rPr>
           <w:rFonts w:ascii="Cambria" w:hAnsi="Cambria"/>
@@ -1186,7 +1374,364 @@
           <w:rFonts w:ascii="Cambria" w:hAnsi="Cambria"/>
           <w:color w:val="FF0000"/>
         </w:rPr>
-        <w:t>C</w:t>
+        <w:t>Index</w:t>
+      </w:r>
+      <w:r>
+        <w:rPr>
+          <w:rFonts w:ascii="Cambria" w:hAnsi="Cambria"/>
+          <w:color w:val="FF0000"/>
+        </w:rPr>
+        <w:t xml:space="preserve"> page.</w:t>
+      </w:r>
+    </w:p>
+    <w:p>
+      <w:pPr>
+        <w:pStyle w:val="ListParagraph"/>
+        <w:numPr>
+          <w:ilvl w:val="0"/>
+          <w:numId w:val="10"/>
+        </w:numPr>
+        <w:rPr>
+          <w:rFonts w:ascii="Cambria" w:hAnsi="Cambria"/>
+          <w:color w:val="FF0000"/>
+        </w:rPr>
+      </w:pPr>
+      <w:r>
+        <w:rPr>
+          <w:rFonts w:ascii="Cambria" w:hAnsi="Cambria"/>
+          <w:color w:val="FF0000"/>
+        </w:rPr>
+        <w:t xml:space="preserve">Admin can delete </w:t>
+      </w:r>
+      <w:r>
+        <w:rPr>
+          <w:rFonts w:ascii="Cambria" w:hAnsi="Cambria"/>
+          <w:color w:val="FF0000"/>
+        </w:rPr>
+        <w:t>posted</w:t>
+      </w:r>
+      <w:r>
+        <w:rPr>
+          <w:rFonts w:ascii="Cambria" w:hAnsi="Cambria"/>
+          <w:color w:val="FF0000"/>
+        </w:rPr>
+        <w:t xml:space="preserve"> </w:t>
+      </w:r>
+      <w:r>
+        <w:rPr>
+          <w:rFonts w:ascii="Cambria" w:hAnsi="Cambria"/>
+          <w:color w:val="FF0000"/>
+        </w:rPr>
+        <w:t xml:space="preserve">image </w:t>
+      </w:r>
+      <w:r>
+        <w:rPr>
+          <w:rFonts w:ascii="Cambria" w:hAnsi="Cambria"/>
+          <w:color w:val="FF0000"/>
+        </w:rPr>
+        <w:t>on</w:t>
+      </w:r>
+      <w:r>
+        <w:rPr>
+          <w:rFonts w:ascii="Cambria" w:hAnsi="Cambria"/>
+          <w:color w:val="FF0000"/>
+        </w:rPr>
+        <w:t xml:space="preserve"> </w:t>
+      </w:r>
+      <w:r>
+        <w:rPr>
+          <w:rFonts w:ascii="Cambria" w:hAnsi="Cambria"/>
+          <w:color w:val="FF0000"/>
+        </w:rPr>
+        <w:t xml:space="preserve">Index </w:t>
+      </w:r>
+      <w:r>
+        <w:rPr>
+          <w:rFonts w:ascii="Cambria" w:hAnsi="Cambria"/>
+          <w:color w:val="FF0000"/>
+        </w:rPr>
+        <w:t>page.</w:t>
+      </w:r>
+    </w:p>
+    <w:p>
+      <w:pPr>
+        <w:pStyle w:val="ListParagraph"/>
+        <w:numPr>
+          <w:ilvl w:val="0"/>
+          <w:numId w:val="10"/>
+        </w:numPr>
+        <w:rPr>
+          <w:rFonts w:ascii="Cambria" w:hAnsi="Cambria"/>
+          <w:color w:val="FF0000"/>
+        </w:rPr>
+      </w:pPr>
+      <w:r>
+        <w:rPr>
+          <w:rFonts w:ascii="Cambria" w:hAnsi="Cambria"/>
+          <w:color w:val="FF0000"/>
+        </w:rPr>
+        <w:t>Admin can add recent</w:t>
+      </w:r>
+      <w:r>
+        <w:rPr>
+          <w:rFonts w:ascii="Cambria" w:hAnsi="Cambria"/>
+          <w:color w:val="FF0000"/>
+        </w:rPr>
+        <w:t xml:space="preserve"> </w:t>
+      </w:r>
+      <w:r>
+        <w:rPr>
+          <w:rFonts w:ascii="Cambria" w:hAnsi="Cambria"/>
+          <w:color w:val="FF0000"/>
+        </w:rPr>
+        <w:t>n</w:t>
+      </w:r>
+      <w:r>
+        <w:rPr>
+          <w:rFonts w:ascii="Cambria" w:hAnsi="Cambria"/>
+          <w:color w:val="FF0000"/>
+        </w:rPr>
+        <w:t xml:space="preserve">ews or </w:t>
+      </w:r>
+      <w:r>
+        <w:rPr>
+          <w:rFonts w:ascii="Cambria" w:hAnsi="Cambria"/>
+          <w:color w:val="FF0000"/>
+        </w:rPr>
+        <w:t>a</w:t>
+      </w:r>
+      <w:r>
+        <w:rPr>
+          <w:rFonts w:ascii="Cambria" w:hAnsi="Cambria"/>
+          <w:color w:val="FF0000"/>
+        </w:rPr>
+        <w:t xml:space="preserve">ctivities </w:t>
+      </w:r>
+      <w:r>
+        <w:rPr>
+          <w:rFonts w:ascii="Cambria" w:hAnsi="Cambria"/>
+          <w:color w:val="FF0000"/>
+        </w:rPr>
+        <w:t>to</w:t>
+      </w:r>
+      <w:r>
+        <w:rPr>
+          <w:rFonts w:ascii="Cambria" w:hAnsi="Cambria"/>
+          <w:color w:val="FF0000"/>
+        </w:rPr>
+        <w:t xml:space="preserve"> News and Activities page.</w:t>
+      </w:r>
+    </w:p>
+    <w:p>
+      <w:pPr>
+        <w:pStyle w:val="ListParagraph"/>
+        <w:numPr>
+          <w:ilvl w:val="0"/>
+          <w:numId w:val="10"/>
+        </w:numPr>
+        <w:rPr>
+          <w:rFonts w:ascii="Cambria" w:hAnsi="Cambria"/>
+          <w:color w:val="FF0000"/>
+        </w:rPr>
+      </w:pPr>
+      <w:r>
+        <w:rPr>
+          <w:rFonts w:ascii="Cambria" w:hAnsi="Cambria"/>
+          <w:color w:val="FF0000"/>
+        </w:rPr>
+        <w:t xml:space="preserve">Admin can delete </w:t>
+      </w:r>
+      <w:r>
+        <w:rPr>
+          <w:rFonts w:ascii="Cambria" w:hAnsi="Cambria"/>
+          <w:color w:val="FF0000"/>
+        </w:rPr>
+        <w:t xml:space="preserve">posted </w:t>
+      </w:r>
+      <w:r>
+        <w:rPr>
+          <w:rFonts w:ascii="Cambria" w:hAnsi="Cambria"/>
+          <w:color w:val="FF0000"/>
+        </w:rPr>
+        <w:t>news and activities</w:t>
+      </w:r>
+      <w:r>
+        <w:rPr>
+          <w:rFonts w:ascii="Cambria" w:hAnsi="Cambria"/>
+          <w:color w:val="FF0000"/>
+        </w:rPr>
+        <w:t xml:space="preserve"> </w:t>
+      </w:r>
+      <w:r>
+        <w:rPr>
+          <w:rFonts w:ascii="Cambria" w:hAnsi="Cambria"/>
+          <w:color w:val="FF0000"/>
+        </w:rPr>
+        <w:t>on</w:t>
+      </w:r>
+      <w:r>
+        <w:rPr>
+          <w:rFonts w:ascii="Cambria" w:hAnsi="Cambria"/>
+          <w:color w:val="FF0000"/>
+        </w:rPr>
+        <w:t xml:space="preserve"> News and Activities page</w:t>
+      </w:r>
+      <w:r>
+        <w:rPr>
+          <w:rFonts w:ascii="Cambria" w:hAnsi="Cambria"/>
+          <w:color w:val="FF0000"/>
+        </w:rPr>
+        <w:t xml:space="preserve">. </w:t>
+      </w:r>
+    </w:p>
+    <w:p>
+      <w:pPr>
+        <w:pStyle w:val="ListParagraph"/>
+        <w:numPr>
+          <w:ilvl w:val="0"/>
+          <w:numId w:val="10"/>
+        </w:numPr>
+        <w:rPr>
+          <w:rFonts w:ascii="Cambria" w:hAnsi="Cambria"/>
+          <w:color w:val="FF0000"/>
+        </w:rPr>
+      </w:pPr>
+      <w:r>
+        <w:rPr>
+          <w:rFonts w:ascii="Cambria" w:hAnsi="Cambria"/>
+          <w:color w:val="FF0000"/>
+        </w:rPr>
+        <w:t xml:space="preserve">Admin can edit news and activities </w:t>
+      </w:r>
+      <w:r>
+        <w:rPr>
+          <w:rFonts w:ascii="Cambria" w:hAnsi="Cambria"/>
+          <w:color w:val="FF0000"/>
+        </w:rPr>
+        <w:t>detail</w:t>
+      </w:r>
+      <w:r>
+        <w:rPr>
+          <w:rFonts w:ascii="Cambria" w:hAnsi="Cambria"/>
+          <w:color w:val="FF0000"/>
+        </w:rPr>
+        <w:t>.</w:t>
+      </w:r>
+    </w:p>
+    <w:p>
+      <w:pPr>
+        <w:pStyle w:val="ListParagraph"/>
+        <w:numPr>
+          <w:ilvl w:val="0"/>
+          <w:numId w:val="10"/>
+        </w:numPr>
+        <w:rPr>
+          <w:rFonts w:ascii="Cambria" w:hAnsi="Cambria"/>
+          <w:color w:val="FF0000"/>
+        </w:rPr>
+      </w:pPr>
+      <w:r>
+        <w:rPr>
+          <w:rFonts w:ascii="Cambria" w:hAnsi="Cambria"/>
+          <w:color w:val="FF0000"/>
+        </w:rPr>
+        <w:t xml:space="preserve">Admin can edit temple background </w:t>
+      </w:r>
+      <w:r>
+        <w:rPr>
+          <w:rFonts w:ascii="Cambria" w:hAnsi="Cambria"/>
+          <w:color w:val="FF0000"/>
+        </w:rPr>
+        <w:t>detail</w:t>
+      </w:r>
+      <w:r>
+        <w:rPr>
+          <w:rFonts w:ascii="Cambria" w:hAnsi="Cambria"/>
+          <w:color w:val="FF0000"/>
+        </w:rPr>
+        <w:t>.</w:t>
+      </w:r>
+    </w:p>
+    <w:p>
+      <w:pPr>
+        <w:pStyle w:val="ListParagraph"/>
+        <w:numPr>
+          <w:ilvl w:val="0"/>
+          <w:numId w:val="10"/>
+        </w:numPr>
+        <w:rPr>
+          <w:rFonts w:ascii="Cambria" w:hAnsi="Cambria"/>
+          <w:color w:val="FF0000"/>
+        </w:rPr>
+      </w:pPr>
+      <w:r>
+        <w:rPr>
+          <w:rFonts w:ascii="Cambria" w:hAnsi="Cambria"/>
+          <w:color w:val="FF0000"/>
+        </w:rPr>
+        <w:t xml:space="preserve">Admin can reply member’s question </w:t>
+      </w:r>
+      <w:r>
+        <w:rPr>
+          <w:rFonts w:ascii="Cambria" w:hAnsi="Cambria"/>
+          <w:color w:val="FF0000"/>
+        </w:rPr>
+        <w:t>on</w:t>
+      </w:r>
+      <w:r>
+        <w:rPr>
+          <w:rFonts w:ascii="Cambria" w:hAnsi="Cambria"/>
+          <w:color w:val="FF0000"/>
+        </w:rPr>
+        <w:t xml:space="preserve"> Dhamma Board.</w:t>
+      </w:r>
+    </w:p>
+    <w:p>
+      <w:pPr>
+        <w:pStyle w:val="ListParagraph"/>
+        <w:numPr>
+          <w:ilvl w:val="0"/>
+          <w:numId w:val="10"/>
+        </w:numPr>
+        <w:rPr>
+          <w:rFonts w:ascii="Cambria" w:hAnsi="Cambria"/>
+          <w:color w:val="FF0000"/>
+        </w:rPr>
+      </w:pPr>
+      <w:r>
+        <w:rPr>
+          <w:rFonts w:ascii="Cambria" w:hAnsi="Cambria"/>
+          <w:color w:val="FF0000"/>
+        </w:rPr>
+        <w:t>Admin</w:t>
+      </w:r>
+      <w:r>
+        <w:rPr>
+          <w:rFonts w:ascii="Cambria" w:hAnsi="Cambria"/>
+          <w:color w:val="FF0000"/>
+        </w:rPr>
+        <w:t xml:space="preserve"> can add new </w:t>
+      </w:r>
+      <w:r>
+        <w:rPr>
+          <w:rFonts w:ascii="Cambria" w:hAnsi="Cambria"/>
+          <w:color w:val="FF0000"/>
+        </w:rPr>
+        <w:t>content</w:t>
+      </w:r>
+      <w:r>
+        <w:rPr>
+          <w:rFonts w:ascii="Cambria" w:hAnsi="Cambria"/>
+          <w:color w:val="FF0000"/>
+        </w:rPr>
+        <w:t xml:space="preserve"> to</w:t>
+      </w:r>
+      <w:r>
+        <w:rPr>
+          <w:rFonts w:ascii="Cambria" w:hAnsi="Cambria"/>
+          <w:color w:val="FF0000"/>
+        </w:rPr>
+        <w:t xml:space="preserve"> Dhamma C</w:t>
       </w:r>
       <w:r>
         <w:rPr>
@@ -1213,252 +1758,14 @@
           <w:rFonts w:ascii="Cambria" w:hAnsi="Cambria"/>
           <w:color w:val="FF0000"/>
         </w:rPr>
-        <w:t>Admin can view Register page.</w:t>
-      </w:r>
-    </w:p>
-    <w:p>
-      <w:pPr>
-        <w:pStyle w:val="ListParagraph"/>
-        <w:numPr>
-          <w:ilvl w:val="0"/>
-          <w:numId w:val="10"/>
-        </w:numPr>
-        <w:rPr>
-          <w:rFonts w:ascii="Cambria" w:hAnsi="Cambria"/>
-          <w:color w:val="FF0000"/>
-        </w:rPr>
-      </w:pPr>
-      <w:r>
-        <w:rPr>
-          <w:rFonts w:ascii="Cambria" w:hAnsi="Cambria"/>
-          <w:color w:val="FF0000"/>
-        </w:rPr>
-        <w:t xml:space="preserve">Admin can view </w:t>
-      </w:r>
-      <w:r>
-        <w:rPr>
-          <w:rFonts w:ascii="Cambria" w:hAnsi="Cambria"/>
-          <w:color w:val="FF0000"/>
-        </w:rPr>
-        <w:t>Sign-I</w:t>
-      </w:r>
-      <w:r>
-        <w:rPr>
-          <w:rFonts w:ascii="Cambria" w:hAnsi="Cambria"/>
-          <w:color w:val="FF0000"/>
-        </w:rPr>
-        <w:t>n page.</w:t>
-      </w:r>
-    </w:p>
-    <w:p>
-      <w:pPr>
-        <w:pStyle w:val="ListParagraph"/>
-        <w:numPr>
-          <w:ilvl w:val="0"/>
-          <w:numId w:val="10"/>
-        </w:numPr>
-        <w:rPr>
-          <w:rFonts w:ascii="Cambria" w:hAnsi="Cambria"/>
-          <w:color w:val="FF0000"/>
-        </w:rPr>
-      </w:pPr>
-      <w:r>
-        <w:rPr>
-          <w:rFonts w:ascii="Cambria" w:hAnsi="Cambria"/>
-          <w:color w:val="FF0000"/>
-        </w:rPr>
-        <w:t>Admin can view Gallery page.</w:t>
-      </w:r>
-    </w:p>
-    <w:p>
-      <w:pPr>
-        <w:pStyle w:val="ListParagraph"/>
-        <w:numPr>
-          <w:ilvl w:val="0"/>
-          <w:numId w:val="10"/>
-        </w:numPr>
-        <w:rPr>
-          <w:rFonts w:ascii="Cambria" w:hAnsi="Cambria"/>
-          <w:color w:val="FF0000"/>
-        </w:rPr>
-      </w:pPr>
-      <w:r>
-        <w:rPr>
-          <w:rFonts w:ascii="Cambria" w:hAnsi="Cambria"/>
-          <w:color w:val="FF0000"/>
-        </w:rPr>
-        <w:t xml:space="preserve">Admin can view Activities </w:t>
-      </w:r>
-      <w:r>
-        <w:rPr>
-          <w:rFonts w:ascii="Cambria" w:hAnsi="Cambria"/>
-          <w:color w:val="FF0000"/>
-        </w:rPr>
-        <w:t>V</w:t>
-      </w:r>
-      <w:r>
-        <w:rPr>
-          <w:rFonts w:ascii="Cambria" w:hAnsi="Cambria"/>
-          <w:color w:val="FF0000"/>
-        </w:rPr>
-        <w:t xml:space="preserve">ideo </w:t>
-      </w:r>
-      <w:r>
-        <w:rPr>
-          <w:rFonts w:ascii="Cambria" w:hAnsi="Cambria"/>
-          <w:color w:val="FF0000"/>
-        </w:rPr>
-        <w:t>C</w:t>
-      </w:r>
-      <w:r>
-        <w:rPr>
-          <w:rFonts w:ascii="Cambria" w:hAnsi="Cambria"/>
-          <w:color w:val="FF0000"/>
-        </w:rPr>
-        <w:t>lips page.</w:t>
-      </w:r>
-    </w:p>
-    <w:p>
-      <w:pPr>
-        <w:pStyle w:val="ListParagraph"/>
-        <w:numPr>
-          <w:ilvl w:val="0"/>
-          <w:numId w:val="10"/>
-        </w:numPr>
-        <w:rPr>
-          <w:rFonts w:ascii="Cambria" w:hAnsi="Cambria"/>
-          <w:color w:val="FF0000"/>
-        </w:rPr>
-      </w:pPr>
-      <w:r>
-        <w:rPr>
-          <w:rFonts w:ascii="Cambria" w:hAnsi="Cambria"/>
-          <w:color w:val="FF0000"/>
-        </w:rPr>
-        <w:t>Admin can view Internet TV page.</w:t>
-      </w:r>
-    </w:p>
-    <w:p>
-      <w:pPr>
-        <w:pStyle w:val="ListParagraph"/>
-        <w:numPr>
-          <w:ilvl w:val="0"/>
-          <w:numId w:val="10"/>
-        </w:numPr>
-        <w:rPr>
-          <w:rFonts w:ascii="Cambria" w:hAnsi="Cambria"/>
-          <w:color w:val="FF0000"/>
-        </w:rPr>
-      </w:pPr>
-      <w:r>
-        <w:rPr>
-          <w:rFonts w:ascii="Cambria" w:hAnsi="Cambria"/>
-          <w:color w:val="FF0000"/>
-        </w:rPr>
-        <w:t>Admin</w:t>
-      </w:r>
-      <w:r>
-        <w:rPr>
-          <w:rFonts w:ascii="Cambria" w:hAnsi="Cambria"/>
-          <w:color w:val="FF0000"/>
-        </w:rPr>
-        <w:t xml:space="preserve"> can view T</w:t>
-      </w:r>
-      <w:r>
-        <w:rPr>
-          <w:rFonts w:ascii="Cambria" w:hAnsi="Cambria"/>
-          <w:color w:val="FF0000"/>
-        </w:rPr>
-        <w:t xml:space="preserve">emple </w:t>
-      </w:r>
-      <w:r>
-        <w:rPr>
-          <w:rFonts w:ascii="Cambria" w:hAnsi="Cambria"/>
-          <w:color w:val="FF0000"/>
-        </w:rPr>
-        <w:t>M</w:t>
-      </w:r>
-      <w:r>
-        <w:rPr>
-          <w:rFonts w:ascii="Cambria" w:hAnsi="Cambria"/>
-          <w:color w:val="FF0000"/>
-        </w:rPr>
-        <w:t>ap page.</w:t>
-      </w:r>
-    </w:p>
-    <w:p>
-      <w:pPr>
-        <w:pStyle w:val="ListParagraph"/>
-        <w:numPr>
-          <w:ilvl w:val="0"/>
-          <w:numId w:val="10"/>
-        </w:numPr>
-        <w:rPr>
-          <w:rFonts w:ascii="Cambria" w:hAnsi="Cambria"/>
-          <w:color w:val="FF0000"/>
-        </w:rPr>
-      </w:pPr>
-      <w:r>
-        <w:rPr>
-          <w:rFonts w:ascii="Cambria" w:hAnsi="Cambria"/>
-          <w:color w:val="FF0000"/>
-        </w:rPr>
-        <w:t xml:space="preserve">Admin can view </w:t>
-      </w:r>
-      <w:r>
-        <w:rPr>
-          <w:rFonts w:ascii="Cambria" w:hAnsi="Cambria"/>
-          <w:color w:val="FF0000"/>
-        </w:rPr>
-        <w:t>C</w:t>
-      </w:r>
-      <w:r>
-        <w:rPr>
-          <w:rFonts w:ascii="Cambria" w:hAnsi="Cambria"/>
-          <w:color w:val="FF0000"/>
-        </w:rPr>
-        <w:t>ontact page.</w:t>
-      </w:r>
-    </w:p>
-    <w:p>
-      <w:pPr>
-        <w:pStyle w:val="ListParagraph"/>
-        <w:numPr>
-          <w:ilvl w:val="0"/>
-          <w:numId w:val="10"/>
-        </w:numPr>
-        <w:rPr>
-          <w:rFonts w:ascii="Cambria" w:hAnsi="Cambria"/>
-          <w:color w:val="FF0000"/>
-        </w:rPr>
-      </w:pPr>
-      <w:r>
-        <w:rPr>
-          <w:rFonts w:ascii="Cambria" w:hAnsi="Cambria"/>
-          <w:color w:val="FF0000"/>
-        </w:rPr>
-        <w:t xml:space="preserve">Admin can add </w:t>
-      </w:r>
-      <w:r>
-        <w:rPr>
-          <w:rFonts w:ascii="Cambria" w:hAnsi="Cambria"/>
-          <w:color w:val="FF0000"/>
-        </w:rPr>
-        <w:t xml:space="preserve">new </w:t>
-      </w:r>
-      <w:r>
-        <w:rPr>
-          <w:rFonts w:ascii="Cambria" w:hAnsi="Cambria"/>
-          <w:color w:val="FF0000"/>
-        </w:rPr>
-        <w:t xml:space="preserve">image </w:t>
-      </w:r>
-      <w:r>
-        <w:rPr>
-          <w:rFonts w:ascii="Cambria" w:hAnsi="Cambria"/>
-          <w:color w:val="FF0000"/>
-        </w:rPr>
-        <w:t>to</w:t>
+        <w:t xml:space="preserve">Admin can edit </w:t>
+      </w:r>
+      <w:r>
+        <w:rPr>
+          <w:rFonts w:ascii="Cambria" w:hAnsi="Cambria"/>
+          <w:color w:val="FF0000"/>
+        </w:rPr>
+        <w:t>posted</w:t>
       </w:r>
       <w:r>
         <w:rPr>
@@ -1472,14 +1779,14 @@
           <w:rFonts w:ascii="Cambria" w:hAnsi="Cambria"/>
           <w:color w:val="FF0000"/>
         </w:rPr>
-        <w:t>Index</w:t>
-      </w:r>
-      <w:r>
-        <w:rPr>
-          <w:rFonts w:ascii="Cambria" w:hAnsi="Cambria"/>
-          <w:color w:val="FF0000"/>
-        </w:rPr>
-        <w:t xml:space="preserve"> page.</w:t>
+        <w:t>content on Dhamma C</w:t>
+      </w:r>
+      <w:r>
+        <w:rPr>
+          <w:rFonts w:ascii="Cambria" w:hAnsi="Cambria"/>
+          <w:color w:val="FF0000"/>
+        </w:rPr>
+        <w:t>ontent page.</w:t>
       </w:r>
     </w:p>
     <w:p>
@@ -1506,7 +1813,7 @@
           <w:rFonts w:ascii="Cambria" w:hAnsi="Cambria"/>
           <w:color w:val="FF0000"/>
         </w:rPr>
-        <w:t>posted</w:t>
+        <w:t>posted content</w:t>
       </w:r>
       <w:r>
         <w:rPr>
@@ -1520,13 +1827,6 @@
           <w:rFonts w:ascii="Cambria" w:hAnsi="Cambria"/>
           <w:color w:val="FF0000"/>
         </w:rPr>
-        <w:t xml:space="preserve">image </w:t>
-      </w:r>
-      <w:r>
-        <w:rPr>
-          <w:rFonts w:ascii="Cambria" w:hAnsi="Cambria"/>
-          <w:color w:val="FF0000"/>
-        </w:rPr>
         <w:t>on</w:t>
       </w:r>
       <w:r>
@@ -1534,469 +1834,7 @@
           <w:rFonts w:ascii="Cambria" w:hAnsi="Cambria"/>
           <w:color w:val="FF0000"/>
         </w:rPr>
-        <w:t xml:space="preserve"> </w:t>
-      </w:r>
-      <w:r>
-        <w:rPr>
-          <w:rFonts w:ascii="Cambria" w:hAnsi="Cambria"/>
-          <w:color w:val="FF0000"/>
-        </w:rPr>
-        <w:t xml:space="preserve">Index </w:t>
-      </w:r>
-      <w:r>
-        <w:rPr>
-          <w:rFonts w:ascii="Cambria" w:hAnsi="Cambria"/>
-          <w:color w:val="FF0000"/>
-        </w:rPr>
-        <w:t>page.</w:t>
-      </w:r>
-    </w:p>
-    <w:p>
-      <w:pPr>
-        <w:pStyle w:val="ListParagraph"/>
-        <w:numPr>
-          <w:ilvl w:val="0"/>
-          <w:numId w:val="10"/>
-        </w:numPr>
-        <w:rPr>
-          <w:rFonts w:ascii="Cambria" w:hAnsi="Cambria"/>
-          <w:color w:val="FF0000"/>
-        </w:rPr>
-      </w:pPr>
-      <w:r>
-        <w:rPr>
-          <w:rFonts w:ascii="Cambria" w:hAnsi="Cambria"/>
-          <w:color w:val="FF0000"/>
-        </w:rPr>
-        <w:t>Admin can add recent</w:t>
-      </w:r>
-      <w:r>
-        <w:rPr>
-          <w:rFonts w:ascii="Cambria" w:hAnsi="Cambria"/>
-          <w:color w:val="FF0000"/>
-        </w:rPr>
-        <w:t xml:space="preserve"> </w:t>
-      </w:r>
-      <w:r>
-        <w:rPr>
-          <w:rFonts w:ascii="Cambria" w:hAnsi="Cambria"/>
-          <w:color w:val="FF0000"/>
-        </w:rPr>
-        <w:t>n</w:t>
-      </w:r>
-      <w:r>
-        <w:rPr>
-          <w:rFonts w:ascii="Cambria" w:hAnsi="Cambria"/>
-          <w:color w:val="FF0000"/>
-        </w:rPr>
-        <w:t xml:space="preserve">ews or </w:t>
-      </w:r>
-      <w:r>
-        <w:rPr>
-          <w:rFonts w:ascii="Cambria" w:hAnsi="Cambria"/>
-          <w:color w:val="FF0000"/>
-        </w:rPr>
-        <w:t>a</w:t>
-      </w:r>
-      <w:r>
-        <w:rPr>
-          <w:rFonts w:ascii="Cambria" w:hAnsi="Cambria"/>
-          <w:color w:val="FF0000"/>
-        </w:rPr>
-        <w:t xml:space="preserve">ctivities </w:t>
-      </w:r>
-      <w:r>
-        <w:rPr>
-          <w:rFonts w:ascii="Cambria" w:hAnsi="Cambria"/>
-          <w:color w:val="FF0000"/>
-        </w:rPr>
-        <w:t>to</w:t>
-      </w:r>
-      <w:r>
-        <w:rPr>
-          <w:rFonts w:ascii="Cambria" w:hAnsi="Cambria"/>
-          <w:color w:val="FF0000"/>
-        </w:rPr>
-        <w:t xml:space="preserve"> News and Activities page.</w:t>
-      </w:r>
-    </w:p>
-    <w:p>
-      <w:pPr>
-        <w:pStyle w:val="ListParagraph"/>
-        <w:numPr>
-          <w:ilvl w:val="0"/>
-          <w:numId w:val="10"/>
-        </w:numPr>
-        <w:rPr>
-          <w:rFonts w:ascii="Cambria" w:hAnsi="Cambria"/>
-          <w:color w:val="FF0000"/>
-        </w:rPr>
-      </w:pPr>
-      <w:r>
-        <w:rPr>
-          <w:rFonts w:ascii="Cambria" w:hAnsi="Cambria"/>
-          <w:color w:val="FF0000"/>
-        </w:rPr>
-        <w:t xml:space="preserve">Admin can delete </w:t>
-      </w:r>
-      <w:r>
-        <w:rPr>
-          <w:rFonts w:ascii="Cambria" w:hAnsi="Cambria"/>
-          <w:color w:val="FF0000"/>
-        </w:rPr>
-        <w:t xml:space="preserve">posted </w:t>
-      </w:r>
-      <w:r>
-        <w:rPr>
-          <w:rFonts w:ascii="Cambria" w:hAnsi="Cambria"/>
-          <w:color w:val="FF0000"/>
-        </w:rPr>
-        <w:t>news and activities</w:t>
-      </w:r>
-      <w:r>
-        <w:rPr>
-          <w:rFonts w:ascii="Cambria" w:hAnsi="Cambria"/>
-          <w:color w:val="FF0000"/>
-        </w:rPr>
-        <w:t xml:space="preserve"> </w:t>
-      </w:r>
-      <w:r>
-        <w:rPr>
-          <w:rFonts w:ascii="Cambria" w:hAnsi="Cambria"/>
-          <w:color w:val="FF0000"/>
-        </w:rPr>
-        <w:t>on</w:t>
-      </w:r>
-      <w:r>
-        <w:rPr>
-          <w:rFonts w:ascii="Cambria" w:hAnsi="Cambria"/>
-          <w:color w:val="FF0000"/>
-        </w:rPr>
-        <w:t xml:space="preserve"> News and Activities page</w:t>
-      </w:r>
-      <w:r>
-        <w:rPr>
-          <w:rFonts w:ascii="Cambria" w:hAnsi="Cambria"/>
-          <w:color w:val="FF0000"/>
-        </w:rPr>
-        <w:t xml:space="preserve">. </w:t>
-      </w:r>
-    </w:p>
-    <w:p>
-      <w:pPr>
-        <w:pStyle w:val="ListParagraph"/>
-        <w:numPr>
-          <w:ilvl w:val="0"/>
-          <w:numId w:val="10"/>
-        </w:numPr>
-        <w:rPr>
-          <w:rFonts w:ascii="Cambria" w:hAnsi="Cambria"/>
-          <w:color w:val="FF0000"/>
-        </w:rPr>
-      </w:pPr>
-      <w:r>
-        <w:rPr>
-          <w:rFonts w:ascii="Cambria" w:hAnsi="Cambria"/>
-          <w:color w:val="FF0000"/>
-        </w:rPr>
-        <w:t xml:space="preserve">Admin can edit news and activities </w:t>
-      </w:r>
-      <w:r>
-        <w:rPr>
-          <w:rFonts w:ascii="Cambria" w:hAnsi="Cambria"/>
-          <w:color w:val="FF0000"/>
-        </w:rPr>
-        <w:t>detail</w:t>
-      </w:r>
-      <w:r>
-        <w:rPr>
-          <w:rFonts w:ascii="Cambria" w:hAnsi="Cambria"/>
-          <w:color w:val="FF0000"/>
-        </w:rPr>
-        <w:t>.</w:t>
-      </w:r>
-    </w:p>
-    <w:p>
-      <w:pPr>
-        <w:pStyle w:val="ListParagraph"/>
-        <w:numPr>
-          <w:ilvl w:val="0"/>
-          <w:numId w:val="10"/>
-        </w:numPr>
-        <w:rPr>
-          <w:rFonts w:ascii="Cambria" w:hAnsi="Cambria"/>
-          <w:color w:val="FF0000"/>
-        </w:rPr>
-      </w:pPr>
-      <w:r>
-        <w:rPr>
-          <w:rFonts w:ascii="Cambria" w:hAnsi="Cambria"/>
-          <w:color w:val="FF0000"/>
-        </w:rPr>
-        <w:t xml:space="preserve">Admin can edit temple background </w:t>
-      </w:r>
-      <w:r>
-        <w:rPr>
-          <w:rFonts w:ascii="Cambria" w:hAnsi="Cambria"/>
-          <w:color w:val="FF0000"/>
-        </w:rPr>
-        <w:t>detail</w:t>
-      </w:r>
-      <w:r>
-        <w:rPr>
-          <w:rFonts w:ascii="Cambria" w:hAnsi="Cambria"/>
-          <w:color w:val="FF0000"/>
-        </w:rPr>
-        <w:t>.</w:t>
-      </w:r>
-    </w:p>
-    <w:p>
-      <w:pPr>
-        <w:pStyle w:val="ListParagraph"/>
-        <w:numPr>
-          <w:ilvl w:val="0"/>
-          <w:numId w:val="10"/>
-        </w:numPr>
-        <w:rPr>
-          <w:rFonts w:ascii="Cambria" w:hAnsi="Cambria"/>
-          <w:color w:val="FF0000"/>
-        </w:rPr>
-      </w:pPr>
-      <w:r>
-        <w:rPr>
-          <w:rFonts w:ascii="Cambria" w:hAnsi="Cambria"/>
-          <w:color w:val="FF0000"/>
-        </w:rPr>
-        <w:t xml:space="preserve">Admin can reply member’s question </w:t>
-      </w:r>
-      <w:r>
-        <w:rPr>
-          <w:rFonts w:ascii="Cambria" w:hAnsi="Cambria"/>
-          <w:color w:val="FF0000"/>
-        </w:rPr>
-        <w:t>on</w:t>
-      </w:r>
-      <w:r>
-        <w:rPr>
-          <w:rFonts w:ascii="Cambria" w:hAnsi="Cambria"/>
-          <w:color w:val="FF0000"/>
-        </w:rPr>
-        <w:t xml:space="preserve"> </w:t>
-      </w:r>
-      <w:proofErr w:type="spellStart"/>
-      <w:r>
-        <w:rPr>
-          <w:rFonts w:ascii="Cambria" w:hAnsi="Cambria"/>
-          <w:color w:val="FF0000"/>
-        </w:rPr>
-        <w:t>Dhamma</w:t>
-      </w:r>
-      <w:proofErr w:type="spellEnd"/>
-      <w:r>
-        <w:rPr>
-          <w:rFonts w:ascii="Cambria" w:hAnsi="Cambria"/>
-          <w:color w:val="FF0000"/>
-        </w:rPr>
-        <w:t xml:space="preserve"> Board.</w:t>
-      </w:r>
-    </w:p>
-    <w:p>
-      <w:pPr>
-        <w:pStyle w:val="ListParagraph"/>
-        <w:numPr>
-          <w:ilvl w:val="0"/>
-          <w:numId w:val="10"/>
-        </w:numPr>
-        <w:rPr>
-          <w:rFonts w:ascii="Cambria" w:hAnsi="Cambria"/>
-          <w:color w:val="FF0000"/>
-        </w:rPr>
-      </w:pPr>
-      <w:r>
-        <w:rPr>
-          <w:rFonts w:ascii="Cambria" w:hAnsi="Cambria"/>
-          <w:color w:val="FF0000"/>
-        </w:rPr>
-        <w:t>Admin</w:t>
-      </w:r>
-      <w:r>
-        <w:rPr>
-          <w:rFonts w:ascii="Cambria" w:hAnsi="Cambria"/>
-          <w:color w:val="FF0000"/>
-        </w:rPr>
-        <w:t xml:space="preserve"> can add new </w:t>
-      </w:r>
-      <w:r>
-        <w:rPr>
-          <w:rFonts w:ascii="Cambria" w:hAnsi="Cambria"/>
-          <w:color w:val="FF0000"/>
-        </w:rPr>
-        <w:t>content</w:t>
-      </w:r>
-      <w:r>
-        <w:rPr>
-          <w:rFonts w:ascii="Cambria" w:hAnsi="Cambria"/>
-          <w:color w:val="FF0000"/>
-        </w:rPr>
-        <w:t xml:space="preserve"> to</w:t>
-      </w:r>
-      <w:r>
-        <w:rPr>
-          <w:rFonts w:ascii="Cambria" w:hAnsi="Cambria"/>
-          <w:color w:val="FF0000"/>
-        </w:rPr>
-        <w:t xml:space="preserve"> </w:t>
-      </w:r>
-      <w:proofErr w:type="spellStart"/>
-      <w:r>
-        <w:rPr>
-          <w:rFonts w:ascii="Cambria" w:hAnsi="Cambria"/>
-          <w:color w:val="FF0000"/>
-        </w:rPr>
-        <w:t>Dhamma</w:t>
-      </w:r>
-      <w:proofErr w:type="spellEnd"/>
-      <w:r>
-        <w:rPr>
-          <w:rFonts w:ascii="Cambria" w:hAnsi="Cambria"/>
-          <w:color w:val="FF0000"/>
-        </w:rPr>
-        <w:t xml:space="preserve"> C</w:t>
-      </w:r>
-      <w:r>
-        <w:rPr>
-          <w:rFonts w:ascii="Cambria" w:hAnsi="Cambria"/>
-          <w:color w:val="FF0000"/>
-        </w:rPr>
-        <w:t>ontent page.</w:t>
-      </w:r>
-    </w:p>
-    <w:p>
-      <w:pPr>
-        <w:pStyle w:val="ListParagraph"/>
-        <w:numPr>
-          <w:ilvl w:val="0"/>
-          <w:numId w:val="10"/>
-        </w:numPr>
-        <w:rPr>
-          <w:rFonts w:ascii="Cambria" w:hAnsi="Cambria"/>
-          <w:color w:val="FF0000"/>
-        </w:rPr>
-      </w:pPr>
-      <w:r>
-        <w:rPr>
-          <w:rFonts w:ascii="Cambria" w:hAnsi="Cambria"/>
-          <w:color w:val="FF0000"/>
-        </w:rPr>
-        <w:t xml:space="preserve">Admin can edit </w:t>
-      </w:r>
-      <w:r>
-        <w:rPr>
-          <w:rFonts w:ascii="Cambria" w:hAnsi="Cambria"/>
-          <w:color w:val="FF0000"/>
-        </w:rPr>
-        <w:t>posted</w:t>
-      </w:r>
-      <w:r>
-        <w:rPr>
-          <w:rFonts w:ascii="Cambria" w:hAnsi="Cambria"/>
-          <w:color w:val="FF0000"/>
-        </w:rPr>
-        <w:t xml:space="preserve"> </w:t>
-      </w:r>
-      <w:r>
-        <w:rPr>
-          <w:rFonts w:ascii="Cambria" w:hAnsi="Cambria"/>
-          <w:color w:val="FF0000"/>
-        </w:rPr>
-        <w:t xml:space="preserve">content on </w:t>
-      </w:r>
-      <w:proofErr w:type="spellStart"/>
-      <w:r>
-        <w:rPr>
-          <w:rFonts w:ascii="Cambria" w:hAnsi="Cambria"/>
-          <w:color w:val="FF0000"/>
-        </w:rPr>
-        <w:t>Dhamma</w:t>
-      </w:r>
-      <w:proofErr w:type="spellEnd"/>
-      <w:r>
-        <w:rPr>
-          <w:rFonts w:ascii="Cambria" w:hAnsi="Cambria"/>
-          <w:color w:val="FF0000"/>
-        </w:rPr>
-        <w:t xml:space="preserve"> C</w:t>
-      </w:r>
-      <w:r>
-        <w:rPr>
-          <w:rFonts w:ascii="Cambria" w:hAnsi="Cambria"/>
-          <w:color w:val="FF0000"/>
-        </w:rPr>
-        <w:t>ontent page.</w:t>
-      </w:r>
-    </w:p>
-    <w:p>
-      <w:pPr>
-        <w:pStyle w:val="ListParagraph"/>
-        <w:numPr>
-          <w:ilvl w:val="0"/>
-          <w:numId w:val="10"/>
-        </w:numPr>
-        <w:rPr>
-          <w:rFonts w:ascii="Cambria" w:hAnsi="Cambria"/>
-          <w:color w:val="FF0000"/>
-        </w:rPr>
-      </w:pPr>
-      <w:r>
-        <w:rPr>
-          <w:rFonts w:ascii="Cambria" w:hAnsi="Cambria"/>
-          <w:color w:val="FF0000"/>
-        </w:rPr>
-        <w:t xml:space="preserve">Admin can delete </w:t>
-      </w:r>
-      <w:r>
-        <w:rPr>
-          <w:rFonts w:ascii="Cambria" w:hAnsi="Cambria"/>
-          <w:color w:val="FF0000"/>
-        </w:rPr>
-        <w:t>posted content</w:t>
-      </w:r>
-      <w:r>
-        <w:rPr>
-          <w:rFonts w:ascii="Cambria" w:hAnsi="Cambria"/>
-          <w:color w:val="FF0000"/>
-        </w:rPr>
-        <w:t xml:space="preserve"> </w:t>
-      </w:r>
-      <w:r>
-        <w:rPr>
-          <w:rFonts w:ascii="Cambria" w:hAnsi="Cambria"/>
-          <w:color w:val="FF0000"/>
-        </w:rPr>
-        <w:t>on</w:t>
-      </w:r>
-      <w:r>
-        <w:rPr>
-          <w:rFonts w:ascii="Cambria" w:hAnsi="Cambria"/>
-          <w:color w:val="FF0000"/>
-        </w:rPr>
-        <w:t xml:space="preserve"> </w:t>
-      </w:r>
-      <w:proofErr w:type="spellStart"/>
-      <w:r>
-        <w:rPr>
-          <w:rFonts w:ascii="Cambria" w:hAnsi="Cambria"/>
-          <w:color w:val="FF0000"/>
-        </w:rPr>
-        <w:t>Dhamma</w:t>
-      </w:r>
-      <w:proofErr w:type="spellEnd"/>
-      <w:r>
-        <w:rPr>
-          <w:rFonts w:ascii="Cambria" w:hAnsi="Cambria"/>
-          <w:color w:val="FF0000"/>
-        </w:rPr>
-        <w:t xml:space="preserve"> content page.</w:t>
+        <w:t xml:space="preserve"> Dhamma content page.</w:t>
       </w:r>
     </w:p>
     <w:p>
@@ -2401,7 +2239,19 @@
         <w:rPr>
           <w:rFonts w:ascii="Cambria" w:hAnsi="Cambria"/>
         </w:rPr>
-        <w:t>The system shall provide user interface for Home page.</w:t>
+        <w:t xml:space="preserve">The system shall provide user interface for </w:t>
+      </w:r>
+      <w:r>
+        <w:rPr>
+          <w:rFonts w:ascii="Cambria" w:hAnsi="Cambria"/>
+        </w:rPr>
+        <w:t xml:space="preserve">display </w:t>
+      </w:r>
+      <w:r>
+        <w:rPr>
+          <w:rFonts w:ascii="Cambria" w:hAnsi="Cambria"/>
+        </w:rPr>
+        <w:t>Home page.</w:t>
       </w:r>
     </w:p>
     <w:p>
@@ -2419,7 +2269,31 @@
         <w:rPr>
           <w:rFonts w:ascii="Cambria" w:hAnsi="Cambria"/>
         </w:rPr>
-        <w:t>The system shall provide temple background on index page.</w:t>
+        <w:t>The system shall provide</w:t>
+      </w:r>
+      <w:r>
+        <w:rPr>
+          <w:rFonts w:ascii="Cambria" w:hAnsi="Cambria"/>
+        </w:rPr>
+        <w:t xml:space="preserve"> user interface for</w:t>
+      </w:r>
+      <w:r>
+        <w:rPr>
+          <w:rFonts w:ascii="Cambria" w:hAnsi="Cambria"/>
+        </w:rPr>
+        <w:t xml:space="preserve"> </w:t>
+      </w:r>
+      <w:r>
+        <w:rPr>
+          <w:rFonts w:ascii="Cambria" w:hAnsi="Cambria"/>
+        </w:rPr>
+        <w:t xml:space="preserve">display Temple background </w:t>
+      </w:r>
+      <w:r>
+        <w:rPr>
+          <w:rFonts w:ascii="Cambria" w:hAnsi="Cambria"/>
+        </w:rPr>
+        <w:t>page.</w:t>
       </w:r>
     </w:p>
     <w:p>
@@ -2437,7 +2311,13 @@
         <w:rPr>
           <w:rFonts w:ascii="Cambria" w:hAnsi="Cambria"/>
         </w:rPr>
-        <w:t>The system shall provide a menu of website.</w:t>
+        <w:t>The system shall provide user interface for display</w:t>
+      </w:r>
+      <w:r>
+        <w:rPr>
+          <w:rFonts w:ascii="Cambria" w:hAnsi="Cambria"/>
+        </w:rPr>
+        <w:t xml:space="preserve"> News and Activities page.</w:t>
       </w:r>
     </w:p>
     <w:p>
@@ -2455,7 +2335,13 @@
         <w:rPr>
           <w:rFonts w:ascii="Cambria" w:hAnsi="Cambria"/>
         </w:rPr>
-        <w:t xml:space="preserve">The system shall provide News and Activities page. </w:t>
+        <w:t>The system shall provide user interface for display</w:t>
+      </w:r>
+      <w:r>
+        <w:rPr>
+          <w:rFonts w:ascii="Cambria" w:hAnsi="Cambria"/>
+        </w:rPr>
+        <w:t xml:space="preserve"> Dhamma content page.</w:t>
       </w:r>
     </w:p>
     <w:p>
@@ -2473,27 +2359,13 @@
         <w:rPr>
           <w:rFonts w:ascii="Cambria" w:hAnsi="Cambria"/>
         </w:rPr>
-        <w:t xml:space="preserve">The system shall provide </w:t>
-      </w:r>
-      <w:proofErr w:type="spellStart"/>
-      <w:r>
-        <w:rPr>
-          <w:rFonts w:ascii="Cambria" w:hAnsi="Cambria"/>
-        </w:rPr>
-        <w:t>Dhamma</w:t>
-      </w:r>
-      <w:proofErr w:type="spellEnd"/>
-      <w:r>
-        <w:rPr>
-          <w:rFonts w:ascii="Cambria" w:hAnsi="Cambria"/>
-        </w:rPr>
-        <w:t xml:space="preserve"> C</w:t>
-      </w:r>
-      <w:r>
-        <w:rPr>
-          <w:rFonts w:ascii="Cambria" w:hAnsi="Cambria"/>
-        </w:rPr>
-        <w:t>ontent page.</w:t>
+        <w:t>The system shall provide user interface for display</w:t>
+      </w:r>
+      <w:r>
+        <w:rPr>
+          <w:rFonts w:ascii="Cambria" w:hAnsi="Cambria"/>
+        </w:rPr>
+        <w:t xml:space="preserve"> Register page.</w:t>
       </w:r>
     </w:p>
     <w:p>
@@ -2511,7 +2383,13 @@
         <w:rPr>
           <w:rFonts w:ascii="Cambria" w:hAnsi="Cambria"/>
         </w:rPr>
-        <w:t>The system shall provide Register page.</w:t>
+        <w:t>The system shall provide user interface for display</w:t>
+      </w:r>
+      <w:r>
+        <w:rPr>
+          <w:rFonts w:ascii="Cambria" w:hAnsi="Cambria"/>
+        </w:rPr>
+        <w:t xml:space="preserve"> Sign-in page.</w:t>
       </w:r>
     </w:p>
     <w:p>
@@ -2529,13 +2407,13 @@
         <w:rPr>
           <w:rFonts w:ascii="Cambria" w:hAnsi="Cambria"/>
         </w:rPr>
-        <w:t>The system shall provide Sign-I</w:t>
-      </w:r>
-      <w:r>
-        <w:rPr>
-          <w:rFonts w:ascii="Cambria" w:hAnsi="Cambria"/>
-        </w:rPr>
-        <w:t>n page.</w:t>
+        <w:t>The system shall provide user interface for display</w:t>
+      </w:r>
+      <w:r>
+        <w:rPr>
+          <w:rFonts w:ascii="Cambria" w:hAnsi="Cambria"/>
+        </w:rPr>
+        <w:t xml:space="preserve"> Temple map page.</w:t>
       </w:r>
     </w:p>
     <w:p>
@@ -2553,7 +2431,13 @@
         <w:rPr>
           <w:rFonts w:ascii="Cambria" w:hAnsi="Cambria"/>
         </w:rPr>
-        <w:t>The system shall provide temple map page.</w:t>
+        <w:t>The system shall provide user interface for display</w:t>
+      </w:r>
+      <w:r>
+        <w:rPr>
+          <w:rFonts w:ascii="Cambria" w:hAnsi="Cambria"/>
+        </w:rPr>
+        <w:t xml:space="preserve"> Gallery page.</w:t>
       </w:r>
     </w:p>
     <w:p>
@@ -2571,7 +2455,13 @@
         <w:rPr>
           <w:rFonts w:ascii="Cambria" w:hAnsi="Cambria"/>
         </w:rPr>
-        <w:t>The system shall provide gallery page.</w:t>
+        <w:t>The system shall provide user interface for display</w:t>
+      </w:r>
+      <w:r>
+        <w:rPr>
+          <w:rFonts w:ascii="Cambria" w:hAnsi="Cambria"/>
+        </w:rPr>
+        <w:t xml:space="preserve"> Activities Video clips page.</w:t>
       </w:r>
     </w:p>
     <w:p>
@@ -2589,37 +2479,13 @@
         <w:rPr>
           <w:rFonts w:ascii="Cambria" w:hAnsi="Cambria"/>
         </w:rPr>
-        <w:t xml:space="preserve">The system shall provide </w:t>
-      </w:r>
-      <w:r>
-        <w:rPr>
-          <w:rFonts w:ascii="Cambria" w:hAnsi="Cambria"/>
-        </w:rPr>
-        <w:t xml:space="preserve">Activities </w:t>
-      </w:r>
-      <w:r>
-        <w:rPr>
-          <w:rFonts w:ascii="Cambria" w:hAnsi="Cambria"/>
-        </w:rPr>
-        <w:t>V</w:t>
-      </w:r>
-      <w:r>
-        <w:rPr>
-          <w:rFonts w:ascii="Cambria" w:hAnsi="Cambria"/>
-        </w:rPr>
-        <w:t xml:space="preserve">ideo </w:t>
-      </w:r>
-      <w:r>
-        <w:rPr>
-          <w:rFonts w:ascii="Cambria" w:hAnsi="Cambria"/>
-        </w:rPr>
-        <w:t>C</w:t>
-      </w:r>
-      <w:r>
-        <w:rPr>
-          <w:rFonts w:ascii="Cambria" w:hAnsi="Cambria"/>
-        </w:rPr>
-        <w:t>lips page.</w:t>
+        <w:t xml:space="preserve">The system shall provide user interface for display </w:t>
+      </w:r>
+      <w:r>
+        <w:rPr>
+          <w:rFonts w:ascii="Cambria" w:hAnsi="Cambria"/>
+        </w:rPr>
+        <w:t>Internet TV page.</w:t>
       </w:r>
     </w:p>
     <w:p>
@@ -2637,13 +2503,13 @@
         <w:rPr>
           <w:rFonts w:ascii="Cambria" w:hAnsi="Cambria"/>
         </w:rPr>
-        <w:t xml:space="preserve">The system shall provide </w:t>
-      </w:r>
-      <w:r>
-        <w:rPr>
-          <w:rFonts w:ascii="Cambria" w:hAnsi="Cambria"/>
-        </w:rPr>
-        <w:t>Internet TV page.</w:t>
+        <w:t>The system shall provide user interface for display Temple M</w:t>
+      </w:r>
+      <w:r>
+        <w:rPr>
+          <w:rFonts w:ascii="Cambria" w:hAnsi="Cambria"/>
+        </w:rPr>
+        <w:t>ap page.</w:t>
       </w:r>
     </w:p>
     <w:p>
@@ -2661,13 +2527,13 @@
         <w:rPr>
           <w:rFonts w:ascii="Cambria" w:hAnsi="Cambria"/>
         </w:rPr>
-        <w:t>The system shall provide Temple M</w:t>
-      </w:r>
-      <w:r>
-        <w:rPr>
-          <w:rFonts w:ascii="Cambria" w:hAnsi="Cambria"/>
-        </w:rPr>
-        <w:t>ap page.</w:t>
+        <w:t>The system shall provide user interface for display Contact p</w:t>
+      </w:r>
+      <w:r>
+        <w:rPr>
+          <w:rFonts w:ascii="Cambria" w:hAnsi="Cambria"/>
+        </w:rPr>
+        <w:t>age.</w:t>
       </w:r>
     </w:p>
     <w:p>
@@ -2685,13 +2551,13 @@
         <w:rPr>
           <w:rFonts w:ascii="Cambria" w:hAnsi="Cambria"/>
         </w:rPr>
-        <w:t>The system shall provide Contact p</w:t>
-      </w:r>
-      <w:r>
-        <w:rPr>
-          <w:rFonts w:ascii="Cambria" w:hAnsi="Cambria"/>
-        </w:rPr>
-        <w:t>age.</w:t>
+        <w:t>The system shall provide user interface for display</w:t>
+      </w:r>
+      <w:r>
+        <w:rPr>
+          <w:rFonts w:ascii="Cambria" w:hAnsi="Cambria"/>
+        </w:rPr>
+        <w:t xml:space="preserve"> Dhamma Board.</w:t>
       </w:r>
     </w:p>
     <w:p>
@@ -2709,7 +2575,7 @@
         <w:rPr>
           <w:rFonts w:ascii="Cambria" w:hAnsi="Cambria"/>
         </w:rPr>
-        <w:t>The system shall provide email system.</w:t>
+        <w:t>The system shall provide user interface for receive email from Guest in Contact page.</w:t>
       </w:r>
     </w:p>
     <w:p>
@@ -2727,7 +2593,13 @@
         <w:rPr>
           <w:rFonts w:ascii="Cambria" w:hAnsi="Cambria"/>
         </w:rPr>
-        <w:t>The system shall provide member system.</w:t>
+        <w:t>The system shall provide user interface for</w:t>
+      </w:r>
+      <w:r>
+        <w:rPr>
+          <w:rFonts w:ascii="Cambria" w:hAnsi="Cambria"/>
+        </w:rPr>
+        <w:t xml:space="preserve"> receive register information from Guest in Register page.</w:t>
       </w:r>
     </w:p>
     <w:p>
@@ -2745,7 +2617,13 @@
         <w:rPr>
           <w:rFonts w:ascii="Cambria" w:hAnsi="Cambria"/>
         </w:rPr>
-        <w:t>The system shall provide register system.</w:t>
+        <w:t>The system shall provide user interface for</w:t>
+      </w:r>
+      <w:r>
+        <w:rPr>
+          <w:rFonts w:ascii="Cambria" w:hAnsi="Cambria"/>
+        </w:rPr>
+        <w:t xml:space="preserve"> receive username and password in Sign-in page.</w:t>
       </w:r>
     </w:p>
     <w:p>
@@ -2763,7 +2641,13 @@
         <w:rPr>
           <w:rFonts w:ascii="Cambria" w:hAnsi="Cambria"/>
         </w:rPr>
-        <w:t>The system shall provide Admin system.</w:t>
+        <w:t xml:space="preserve">The system </w:t>
+      </w:r>
+      <w:r>
+        <w:rPr>
+          <w:rFonts w:ascii="Cambria" w:hAnsi="Cambria"/>
+        </w:rPr>
+        <w:t>shall provide Sign-out button for Member and Admin to Sign-out.</w:t>
       </w:r>
     </w:p>
     <w:p>
@@ -2781,7 +2665,7 @@
         <w:rPr>
           <w:rFonts w:ascii="Cambria" w:hAnsi="Cambria"/>
         </w:rPr>
-        <w:t>The system shall connect to database.</w:t>
+        <w:t>The system shall send latest News and Activities email to Member.</w:t>
       </w:r>
     </w:p>
     <w:p>
@@ -2799,189 +2683,337 @@
         <w:rPr>
           <w:rFonts w:ascii="Cambria" w:hAnsi="Cambria"/>
         </w:rPr>
-        <w:t>The system shall connect to internet.</w:t>
-      </w:r>
-    </w:p>
-    <w:p>
-      <w:pPr>
-        <w:pStyle w:val="ListParagraph"/>
-        <w:numPr>
-          <w:ilvl w:val="0"/>
-          <w:numId w:val="11"/>
-        </w:numPr>
-        <w:rPr>
-          <w:rFonts w:ascii="Cambria" w:hAnsi="Cambria"/>
-        </w:rPr>
-      </w:pPr>
-      <w:r>
-        <w:rPr>
-          <w:rFonts w:ascii="Cambria" w:hAnsi="Cambria"/>
-        </w:rPr>
-        <w:t>The system shall get information from guest.</w:t>
-      </w:r>
-    </w:p>
-    <w:p>
-      <w:pPr>
-        <w:pStyle w:val="ListParagraph"/>
-        <w:numPr>
-          <w:ilvl w:val="0"/>
-          <w:numId w:val="11"/>
-        </w:numPr>
-        <w:rPr>
-          <w:rFonts w:ascii="Cambria" w:hAnsi="Cambria"/>
-        </w:rPr>
-      </w:pPr>
-      <w:r>
-        <w:rPr>
-          <w:rFonts w:ascii="Cambria" w:hAnsi="Cambria"/>
-        </w:rPr>
-        <w:t xml:space="preserve">The system shall </w:t>
-      </w:r>
-      <w:r>
-        <w:t>record data to database.</w:t>
-      </w:r>
-    </w:p>
-    <w:p>
-      <w:pPr>
-        <w:pStyle w:val="ListParagraph"/>
-        <w:numPr>
-          <w:ilvl w:val="0"/>
-          <w:numId w:val="11"/>
-        </w:numPr>
-        <w:rPr>
-          <w:rFonts w:ascii="Cambria" w:hAnsi="Cambria"/>
-        </w:rPr>
-      </w:pPr>
-      <w:r>
-        <w:rPr>
-          <w:rFonts w:ascii="Cambria" w:hAnsi="Cambria"/>
-        </w:rPr>
-        <w:t xml:space="preserve">The system shall </w:t>
-      </w:r>
-      <w:r>
-        <w:t>retrieve data from database.</w:t>
-      </w:r>
-    </w:p>
-    <w:p>
-      <w:pPr>
-        <w:pStyle w:val="ListParagraph"/>
-        <w:numPr>
-          <w:ilvl w:val="0"/>
-          <w:numId w:val="11"/>
-        </w:numPr>
-        <w:rPr>
-          <w:rFonts w:ascii="Cambria" w:hAnsi="Cambria"/>
-        </w:rPr>
-      </w:pPr>
-      <w:r>
-        <w:rPr>
-          <w:rFonts w:ascii="Cambria" w:hAnsi="Cambria"/>
-        </w:rPr>
-        <w:t>The system shall</w:t>
-      </w:r>
-      <w:r>
-        <w:t xml:space="preserve"> </w:t>
-      </w:r>
-      <w:r>
-        <w:t>record data to database</w:t>
-      </w:r>
-    </w:p>
-    <w:p>
-      <w:pPr>
-        <w:pStyle w:val="ListParagraph"/>
-        <w:numPr>
-          <w:ilvl w:val="0"/>
-          <w:numId w:val="11"/>
-        </w:numPr>
-        <w:rPr>
-          <w:rFonts w:ascii="Cambria" w:hAnsi="Cambria"/>
-        </w:rPr>
-      </w:pPr>
-      <w:r>
-        <w:rPr>
-          <w:rFonts w:ascii="Cambria" w:hAnsi="Cambria"/>
-        </w:rPr>
-        <w:t xml:space="preserve">The system shall provide </w:t>
-      </w:r>
-      <w:r>
-        <w:rPr>
-          <w:rFonts w:ascii="Cambria" w:hAnsi="Cambria"/>
-        </w:rPr>
-        <w:t>Activities video clips page.</w:t>
-      </w:r>
-    </w:p>
-    <w:p>
-      <w:pPr>
-        <w:pStyle w:val="ListParagraph"/>
-        <w:numPr>
-          <w:ilvl w:val="0"/>
-          <w:numId w:val="11"/>
-        </w:numPr>
-        <w:rPr>
-          <w:rFonts w:ascii="Cambria" w:hAnsi="Cambria"/>
-        </w:rPr>
-      </w:pPr>
-      <w:r>
-        <w:rPr>
-          <w:rFonts w:ascii="Cambria" w:hAnsi="Cambria"/>
-        </w:rPr>
-        <w:t xml:space="preserve">The system shall </w:t>
-      </w:r>
-      <w:r>
-        <w:t>verify username and password to authentication to login.</w:t>
-      </w:r>
-    </w:p>
-    <w:p>
-      <w:pPr>
-        <w:pStyle w:val="ListParagraph"/>
-        <w:numPr>
-          <w:ilvl w:val="0"/>
-          <w:numId w:val="11"/>
-        </w:numPr>
-        <w:rPr>
-          <w:rFonts w:ascii="Cambria" w:hAnsi="Cambria"/>
-        </w:rPr>
-      </w:pPr>
-      <w:r>
-        <w:rPr>
-          <w:rFonts w:ascii="Cambria" w:hAnsi="Cambria"/>
-        </w:rPr>
-        <w:t xml:space="preserve">The system shall provide a </w:t>
-      </w:r>
-      <w:proofErr w:type="spellStart"/>
-      <w:r>
-        <w:rPr>
-          <w:rFonts w:ascii="Cambria" w:hAnsi="Cambria"/>
-        </w:rPr>
-        <w:t>google</w:t>
-      </w:r>
-      <w:proofErr w:type="spellEnd"/>
-      <w:r>
-        <w:rPr>
-          <w:rFonts w:ascii="Cambria" w:hAnsi="Cambria"/>
-        </w:rPr>
-        <w:t xml:space="preserve"> map.</w:t>
-      </w:r>
-    </w:p>
-    <w:p>
-      <w:pPr>
-        <w:pStyle w:val="ListParagraph"/>
-        <w:numPr>
-          <w:ilvl w:val="0"/>
-          <w:numId w:val="11"/>
-        </w:numPr>
-        <w:rPr>
-          <w:rFonts w:ascii="Cambria" w:hAnsi="Cambria"/>
-        </w:rPr>
-      </w:pPr>
-      <w:r>
-        <w:t>The system shall get request to register new account.</w:t>
-      </w:r>
-    </w:p>
-    <w:p>
+        <w:t>The system shall provide user interface for</w:t>
+      </w:r>
+      <w:r>
+        <w:rPr>
+          <w:rFonts w:ascii="Cambria" w:hAnsi="Cambria"/>
+        </w:rPr>
+        <w:t xml:space="preserve"> receive Member Question in Dhamma Board.</w:t>
+      </w:r>
       <w:bookmarkStart w:id="0" w:name="_GoBack"/>
       <w:bookmarkEnd w:id="0"/>
     </w:p>
+    <w:p>
+      <w:pPr>
+        <w:pStyle w:val="ListParagraph"/>
+        <w:numPr>
+          <w:ilvl w:val="0"/>
+          <w:numId w:val="11"/>
+        </w:numPr>
+        <w:rPr>
+          <w:rFonts w:ascii="Cambria" w:hAnsi="Cambria"/>
+        </w:rPr>
+      </w:pPr>
+      <w:r>
+        <w:rPr>
+          <w:rFonts w:ascii="Cambria" w:hAnsi="Cambria"/>
+        </w:rPr>
+        <w:t>The system shall provide the Menu Bar of the temple website.</w:t>
+      </w:r>
+    </w:p>
+    <w:p>
+      <w:pPr>
+        <w:pStyle w:val="ListParagraph"/>
+        <w:numPr>
+          <w:ilvl w:val="0"/>
+          <w:numId w:val="11"/>
+        </w:numPr>
+        <w:rPr>
+          <w:rFonts w:ascii="Cambria" w:hAnsi="Cambria"/>
+        </w:rPr>
+      </w:pPr>
+      <w:r>
+        <w:rPr>
+          <w:rFonts w:ascii="Cambria" w:hAnsi="Cambria"/>
+        </w:rPr>
+        <w:t>The system shall provide a menu of website.</w:t>
+      </w:r>
+    </w:p>
+    <w:p>
+      <w:pPr>
+        <w:pStyle w:val="ListParagraph"/>
+        <w:numPr>
+          <w:ilvl w:val="0"/>
+          <w:numId w:val="11"/>
+        </w:numPr>
+        <w:rPr>
+          <w:rFonts w:ascii="Cambria" w:hAnsi="Cambria"/>
+        </w:rPr>
+      </w:pPr>
+      <w:r>
+        <w:rPr>
+          <w:rFonts w:ascii="Cambria" w:hAnsi="Cambria"/>
+        </w:rPr>
+        <w:t>The system shall provide email system.</w:t>
+      </w:r>
+    </w:p>
+    <w:p>
+      <w:pPr>
+        <w:pStyle w:val="ListParagraph"/>
+        <w:numPr>
+          <w:ilvl w:val="0"/>
+          <w:numId w:val="11"/>
+        </w:numPr>
+        <w:rPr>
+          <w:rFonts w:ascii="Cambria" w:hAnsi="Cambria"/>
+        </w:rPr>
+      </w:pPr>
+      <w:r>
+        <w:rPr>
+          <w:rFonts w:ascii="Cambria" w:hAnsi="Cambria"/>
+        </w:rPr>
+        <w:t>The system shall provide member system.</w:t>
+      </w:r>
+    </w:p>
+    <w:p>
+      <w:pPr>
+        <w:pStyle w:val="ListParagraph"/>
+        <w:numPr>
+          <w:ilvl w:val="0"/>
+          <w:numId w:val="11"/>
+        </w:numPr>
+        <w:rPr>
+          <w:rFonts w:ascii="Cambria" w:hAnsi="Cambria"/>
+        </w:rPr>
+      </w:pPr>
+      <w:r>
+        <w:rPr>
+          <w:rFonts w:ascii="Cambria" w:hAnsi="Cambria"/>
+        </w:rPr>
+        <w:t>The system shall provide register system.</w:t>
+      </w:r>
+    </w:p>
+    <w:p>
+      <w:pPr>
+        <w:pStyle w:val="ListParagraph"/>
+        <w:numPr>
+          <w:ilvl w:val="0"/>
+          <w:numId w:val="11"/>
+        </w:numPr>
+        <w:rPr>
+          <w:rFonts w:ascii="Cambria" w:hAnsi="Cambria"/>
+        </w:rPr>
+      </w:pPr>
+      <w:r>
+        <w:rPr>
+          <w:rFonts w:ascii="Cambria" w:hAnsi="Cambria"/>
+        </w:rPr>
+        <w:t>The system shall provide Admin system.</w:t>
+      </w:r>
+    </w:p>
+    <w:p>
+      <w:pPr>
+        <w:pStyle w:val="ListParagraph"/>
+        <w:numPr>
+          <w:ilvl w:val="0"/>
+          <w:numId w:val="11"/>
+        </w:numPr>
+        <w:rPr>
+          <w:rFonts w:ascii="Cambria" w:hAnsi="Cambria"/>
+        </w:rPr>
+      </w:pPr>
+      <w:r>
+        <w:rPr>
+          <w:rFonts w:ascii="Cambria" w:hAnsi="Cambria"/>
+        </w:rPr>
+        <w:t>The system shall connect to database.</w:t>
+      </w:r>
+    </w:p>
+    <w:p>
+      <w:pPr>
+        <w:pStyle w:val="ListParagraph"/>
+        <w:numPr>
+          <w:ilvl w:val="0"/>
+          <w:numId w:val="11"/>
+        </w:numPr>
+        <w:rPr>
+          <w:rFonts w:ascii="Cambria" w:hAnsi="Cambria"/>
+        </w:rPr>
+      </w:pPr>
+      <w:r>
+        <w:rPr>
+          <w:rFonts w:ascii="Cambria" w:hAnsi="Cambria"/>
+        </w:rPr>
+        <w:t>The system shall connect to internet.</w:t>
+      </w:r>
+    </w:p>
+    <w:p>
+      <w:pPr>
+        <w:pStyle w:val="ListParagraph"/>
+        <w:numPr>
+          <w:ilvl w:val="0"/>
+          <w:numId w:val="11"/>
+        </w:numPr>
+        <w:rPr>
+          <w:rFonts w:ascii="Cambria" w:hAnsi="Cambria"/>
+        </w:rPr>
+      </w:pPr>
+      <w:r>
+        <w:rPr>
+          <w:rFonts w:ascii="Cambria" w:hAnsi="Cambria"/>
+        </w:rPr>
+        <w:t>The system shall get information from guest.</w:t>
+      </w:r>
+    </w:p>
+    <w:p>
+      <w:pPr>
+        <w:pStyle w:val="ListParagraph"/>
+        <w:numPr>
+          <w:ilvl w:val="0"/>
+          <w:numId w:val="11"/>
+        </w:numPr>
+        <w:rPr>
+          <w:rFonts w:ascii="Cambria" w:hAnsi="Cambria"/>
+        </w:rPr>
+      </w:pPr>
+      <w:r>
+        <w:rPr>
+          <w:rFonts w:ascii="Cambria" w:hAnsi="Cambria"/>
+        </w:rPr>
+        <w:t xml:space="preserve">The system shall </w:t>
+      </w:r>
+      <w:r>
+        <w:t>record data to database.</w:t>
+      </w:r>
+    </w:p>
+    <w:p>
+      <w:pPr>
+        <w:pStyle w:val="ListParagraph"/>
+        <w:numPr>
+          <w:ilvl w:val="0"/>
+          <w:numId w:val="11"/>
+        </w:numPr>
+        <w:rPr>
+          <w:rFonts w:ascii="Cambria" w:hAnsi="Cambria"/>
+        </w:rPr>
+      </w:pPr>
+      <w:r>
+        <w:rPr>
+          <w:rFonts w:ascii="Cambria" w:hAnsi="Cambria"/>
+        </w:rPr>
+        <w:t xml:space="preserve">The system shall </w:t>
+      </w:r>
+      <w:r>
+        <w:t>retrieve data from database.</w:t>
+      </w:r>
+    </w:p>
+    <w:p>
+      <w:pPr>
+        <w:pStyle w:val="ListParagraph"/>
+        <w:numPr>
+          <w:ilvl w:val="0"/>
+          <w:numId w:val="11"/>
+        </w:numPr>
+        <w:rPr>
+          <w:rFonts w:ascii="Cambria" w:hAnsi="Cambria"/>
+        </w:rPr>
+      </w:pPr>
+      <w:r>
+        <w:rPr>
+          <w:rFonts w:ascii="Cambria" w:hAnsi="Cambria"/>
+        </w:rPr>
+        <w:t>The system shall</w:t>
+      </w:r>
+      <w:r>
+        <w:t xml:space="preserve"> </w:t>
+      </w:r>
+      <w:r>
+        <w:t>record data to database</w:t>
+      </w:r>
+    </w:p>
+    <w:p>
+      <w:pPr>
+        <w:pStyle w:val="ListParagraph"/>
+        <w:numPr>
+          <w:ilvl w:val="0"/>
+          <w:numId w:val="11"/>
+        </w:numPr>
+        <w:rPr>
+          <w:rFonts w:ascii="Cambria" w:hAnsi="Cambria"/>
+        </w:rPr>
+      </w:pPr>
+      <w:r>
+        <w:rPr>
+          <w:rFonts w:ascii="Cambria" w:hAnsi="Cambria"/>
+        </w:rPr>
+        <w:t xml:space="preserve">The system shall provide </w:t>
+      </w:r>
+      <w:r>
+        <w:rPr>
+          <w:rFonts w:ascii="Cambria" w:hAnsi="Cambria"/>
+        </w:rPr>
+        <w:t>Activities video clips page.</w:t>
+      </w:r>
+    </w:p>
+    <w:p>
+      <w:pPr>
+        <w:pStyle w:val="ListParagraph"/>
+        <w:numPr>
+          <w:ilvl w:val="0"/>
+          <w:numId w:val="11"/>
+        </w:numPr>
+        <w:rPr>
+          <w:rFonts w:ascii="Cambria" w:hAnsi="Cambria"/>
+        </w:rPr>
+      </w:pPr>
+      <w:r>
+        <w:rPr>
+          <w:rFonts w:ascii="Cambria" w:hAnsi="Cambria"/>
+        </w:rPr>
+        <w:t xml:space="preserve">The system shall </w:t>
+      </w:r>
+      <w:r>
+        <w:t>verify username and password to authentication to login.</w:t>
+      </w:r>
+    </w:p>
+    <w:p>
+      <w:pPr>
+        <w:pStyle w:val="ListParagraph"/>
+        <w:numPr>
+          <w:ilvl w:val="0"/>
+          <w:numId w:val="11"/>
+        </w:numPr>
+        <w:rPr>
+          <w:rFonts w:ascii="Cambria" w:hAnsi="Cambria"/>
+        </w:rPr>
+      </w:pPr>
+      <w:r>
+        <w:rPr>
+          <w:rFonts w:ascii="Cambria" w:hAnsi="Cambria"/>
+        </w:rPr>
+        <w:t>The system shall provide a google map.</w:t>
+      </w:r>
+    </w:p>
+    <w:p>
+      <w:pPr>
+        <w:pStyle w:val="ListParagraph"/>
+        <w:numPr>
+          <w:ilvl w:val="0"/>
+          <w:numId w:val="11"/>
+        </w:numPr>
+        <w:rPr>
+          <w:rFonts w:ascii="Cambria" w:hAnsi="Cambria"/>
+        </w:rPr>
+      </w:pPr>
+      <w:r>
+        <w:lastRenderedPageBreak/>
+        <w:t>The system shall get request to register new account.</w:t>
+      </w:r>
+    </w:p>
+    <w:p>
+      <w:pPr>
+        <w:pStyle w:val="ListParagraph"/>
+        <w:numPr>
+          <w:ilvl w:val="0"/>
+          <w:numId w:val="11"/>
+        </w:numPr>
+        <w:rPr>
+          <w:rFonts w:ascii="Cambria" w:hAnsi="Cambria"/>
+        </w:rPr>
+      </w:pPr>
+    </w:p>
+    <w:p/>
     <w:p/>
     <w:p/>
     <w:sectPr>
@@ -3148,14 +3180,12 @@
               <w:rFonts w:asciiTheme="majorHAnsi" w:hAnsiTheme="majorHAnsi"/>
             </w:rPr>
           </w:pPr>
-          <w:proofErr w:type="spellStart"/>
           <w:r>
             <w:rPr>
               <w:rFonts w:asciiTheme="majorHAnsi" w:hAnsiTheme="majorHAnsi"/>
             </w:rPr>
             <w:t>MasterPeace</w:t>
           </w:r>
-          <w:proofErr w:type="spellEnd"/>
         </w:p>
       </w:tc>
       <w:tc>
@@ -3228,7 +3258,7 @@
               <w:bCs/>
               <w:noProof/>
             </w:rPr>
-            <w:t>3</w:t>
+            <w:t>5</w:t>
           </w:r>
           <w:r>
             <w:rPr>
@@ -3287,7 +3317,7 @@
               <w:bCs/>
               <w:noProof/>
             </w:rPr>
-            <w:t>4</w:t>
+            <w:t>5</w:t>
           </w:r>
           <w:r>
             <w:rPr>

</xml_diff>

<commit_message>
changes some Admin URS
</commit_message>
<xml_diff>
--- a/MasterPeace_TempleProject_URS_V.1.0.01.docx
+++ b/MasterPeace_TempleProject_URS_V.1.0.01.docx
@@ -37,6 +37,7 @@
           <w:szCs w:val="48"/>
         </w:rPr>
       </w:pPr>
+      <w:proofErr w:type="spellStart"/>
       <w:r>
         <w:rPr>
           <w:sz w:val="48"/>
@@ -44,6 +45,7 @@
         </w:rPr>
         <w:t>MasterPeace</w:t>
       </w:r>
+      <w:proofErr w:type="spellEnd"/>
     </w:p>
     <w:p>
       <w:pPr>
@@ -197,7 +199,23 @@
           <w:rFonts w:ascii="Cambria" w:hAnsi="Cambria"/>
           <w:color w:val="00B050"/>
         </w:rPr>
-        <w:t>Guest can view Dhamma C</w:t>
+        <w:t xml:space="preserve">Guest can view </w:t>
+      </w:r>
+      <w:proofErr w:type="spellStart"/>
+      <w:r>
+        <w:rPr>
+          <w:rFonts w:ascii="Cambria" w:hAnsi="Cambria"/>
+          <w:color w:val="00B050"/>
+        </w:rPr>
+        <w:t>Dhamma</w:t>
+      </w:r>
+      <w:proofErr w:type="spellEnd"/>
+      <w:r>
+        <w:rPr>
+          <w:rFonts w:ascii="Cambria" w:hAnsi="Cambria"/>
+          <w:color w:val="00B050"/>
+        </w:rPr>
+        <w:t xml:space="preserve"> C</w:t>
       </w:r>
       <w:r>
         <w:rPr>
@@ -388,6 +406,7 @@
           <w:color w:val="0070C0"/>
         </w:rPr>
       </w:pPr>
+      <w:bookmarkStart w:id="0" w:name="_GoBack"/>
       <w:r>
         <w:rPr>
           <w:rFonts w:ascii="Cambria" w:hAnsi="Cambria"/>
@@ -534,7 +553,23 @@
           <w:rFonts w:ascii="Cambria" w:hAnsi="Cambria"/>
           <w:color w:val="0070C0"/>
         </w:rPr>
-        <w:t xml:space="preserve">Member can view Dhamma </w:t>
+        <w:t xml:space="preserve">Member can view </w:t>
+      </w:r>
+      <w:proofErr w:type="spellStart"/>
+      <w:r>
+        <w:rPr>
+          <w:rFonts w:ascii="Cambria" w:hAnsi="Cambria"/>
+          <w:color w:val="0070C0"/>
+        </w:rPr>
+        <w:t>Dhamma</w:t>
+      </w:r>
+      <w:proofErr w:type="spellEnd"/>
+      <w:r>
+        <w:rPr>
+          <w:rFonts w:ascii="Cambria" w:hAnsi="Cambria"/>
+          <w:color w:val="0070C0"/>
+        </w:rPr>
+        <w:t xml:space="preserve"> </w:t>
       </w:r>
       <w:r>
         <w:rPr>
@@ -864,27 +899,59 @@
           <w:rFonts w:ascii="Cambria" w:hAnsi="Cambria"/>
           <w:color w:val="0070C0"/>
         </w:rPr>
-        <w:t>Member can view Dhamma Board.</w:t>
-      </w:r>
-    </w:p>
-    <w:p>
-      <w:pPr>
-        <w:pStyle w:val="ListParagraph"/>
-        <w:numPr>
-          <w:ilvl w:val="0"/>
-          <w:numId w:val="10"/>
-        </w:numPr>
-        <w:rPr>
-          <w:rFonts w:ascii="Cambria" w:hAnsi="Cambria"/>
-          <w:color w:val="0070C0"/>
-        </w:rPr>
-      </w:pPr>
-      <w:r>
-        <w:rPr>
-          <w:rFonts w:ascii="Cambria" w:hAnsi="Cambria"/>
-          <w:color w:val="0070C0"/>
-        </w:rPr>
-        <w:t xml:space="preserve">Member can post Dhamma question </w:t>
+        <w:t xml:space="preserve">Member can view </w:t>
+      </w:r>
+      <w:proofErr w:type="spellStart"/>
+      <w:r>
+        <w:rPr>
+          <w:rFonts w:ascii="Cambria" w:hAnsi="Cambria"/>
+          <w:color w:val="0070C0"/>
+        </w:rPr>
+        <w:t>Dhamma</w:t>
+      </w:r>
+      <w:proofErr w:type="spellEnd"/>
+      <w:r>
+        <w:rPr>
+          <w:rFonts w:ascii="Cambria" w:hAnsi="Cambria"/>
+          <w:color w:val="0070C0"/>
+        </w:rPr>
+        <w:t xml:space="preserve"> Board.</w:t>
+      </w:r>
+    </w:p>
+    <w:p>
+      <w:pPr>
+        <w:pStyle w:val="ListParagraph"/>
+        <w:numPr>
+          <w:ilvl w:val="0"/>
+          <w:numId w:val="10"/>
+        </w:numPr>
+        <w:rPr>
+          <w:rFonts w:ascii="Cambria" w:hAnsi="Cambria"/>
+          <w:color w:val="0070C0"/>
+        </w:rPr>
+      </w:pPr>
+      <w:r>
+        <w:rPr>
+          <w:rFonts w:ascii="Cambria" w:hAnsi="Cambria"/>
+          <w:color w:val="0070C0"/>
+        </w:rPr>
+        <w:t xml:space="preserve">Member can post </w:t>
+      </w:r>
+      <w:proofErr w:type="spellStart"/>
+      <w:r>
+        <w:rPr>
+          <w:rFonts w:ascii="Cambria" w:hAnsi="Cambria"/>
+          <w:color w:val="0070C0"/>
+        </w:rPr>
+        <w:t>Dhamma</w:t>
+      </w:r>
+      <w:proofErr w:type="spellEnd"/>
+      <w:r>
+        <w:rPr>
+          <w:rFonts w:ascii="Cambria" w:hAnsi="Cambria"/>
+          <w:color w:val="0070C0"/>
+        </w:rPr>
+        <w:t xml:space="preserve"> question </w:t>
       </w:r>
       <w:r>
         <w:rPr>
@@ -898,7 +965,23 @@
           <w:rFonts w:ascii="Cambria" w:hAnsi="Cambria"/>
           <w:color w:val="0070C0"/>
         </w:rPr>
-        <w:t xml:space="preserve"> Dhamma </w:t>
+        <w:t xml:space="preserve"> </w:t>
+      </w:r>
+      <w:proofErr w:type="spellStart"/>
+      <w:r>
+        <w:rPr>
+          <w:rFonts w:ascii="Cambria" w:hAnsi="Cambria"/>
+          <w:color w:val="0070C0"/>
+        </w:rPr>
+        <w:t>Dhamma</w:t>
+      </w:r>
+      <w:proofErr w:type="spellEnd"/>
+      <w:r>
+        <w:rPr>
+          <w:rFonts w:ascii="Cambria" w:hAnsi="Cambria"/>
+          <w:color w:val="0070C0"/>
+        </w:rPr>
+        <w:t xml:space="preserve"> </w:t>
       </w:r>
       <w:r>
         <w:rPr>
@@ -932,7 +1015,35 @@
           <w:rFonts w:ascii="Cambria" w:hAnsi="Cambria"/>
           <w:color w:val="0070C0"/>
         </w:rPr>
-        <w:t>Member can delete their registered account.</w:t>
+        <w:t>Member can edit their personal information.</w:t>
+      </w:r>
+    </w:p>
+    <w:bookmarkEnd w:id="0"/>
+    <w:p>
+      <w:pPr>
+        <w:pStyle w:val="ListParagraph"/>
+        <w:numPr>
+          <w:ilvl w:val="0"/>
+          <w:numId w:val="10"/>
+        </w:numPr>
+        <w:rPr>
+          <w:rFonts w:ascii="Cambria" w:hAnsi="Cambria"/>
+          <w:color w:val="FF0000"/>
+        </w:rPr>
+      </w:pPr>
+      <w:r>
+        <w:rPr>
+          <w:rFonts w:ascii="Cambria" w:hAnsi="Cambria"/>
+          <w:color w:val="FF0000"/>
+        </w:rPr>
+        <w:t>Admin can delete member</w:t>
+      </w:r>
+      <w:r>
+        <w:rPr>
+          <w:rFonts w:ascii="Cambria" w:hAnsi="Cambria"/>
+          <w:color w:val="FF0000"/>
+        </w:rPr>
+        <w:t xml:space="preserve"> registered account.</w:t>
       </w:r>
     </w:p>
     <w:p>
@@ -992,6 +1103,7 @@
           <w:rFonts w:ascii="Cambria" w:hAnsi="Cambria"/>
           <w:color w:val="FF0000"/>
         </w:rPr>
+        <w:lastRenderedPageBreak/>
         <w:t xml:space="preserve">Admin can view </w:t>
       </w:r>
       <w:r>
@@ -1026,7 +1138,6 @@
           <w:rFonts w:ascii="Cambria" w:hAnsi="Cambria"/>
           <w:color w:val="FF0000"/>
         </w:rPr>
-        <w:lastRenderedPageBreak/>
         <w:t>Admin</w:t>
       </w:r>
       <w:r>
@@ -1081,7 +1192,23 @@
           <w:rFonts w:ascii="Cambria" w:hAnsi="Cambria"/>
           <w:color w:val="FF0000"/>
         </w:rPr>
-        <w:t xml:space="preserve">Admin can view Dhamma </w:t>
+        <w:t xml:space="preserve">Admin can view </w:t>
+      </w:r>
+      <w:proofErr w:type="spellStart"/>
+      <w:r>
+        <w:rPr>
+          <w:rFonts w:ascii="Cambria" w:hAnsi="Cambria"/>
+          <w:color w:val="FF0000"/>
+        </w:rPr>
+        <w:t>Dhamma</w:t>
+      </w:r>
+      <w:proofErr w:type="spellEnd"/>
+      <w:r>
+        <w:rPr>
+          <w:rFonts w:ascii="Cambria" w:hAnsi="Cambria"/>
+          <w:color w:val="FF0000"/>
+        </w:rPr>
+        <w:t xml:space="preserve"> </w:t>
       </w:r>
       <w:r>
         <w:rPr>
@@ -1683,7 +1810,23 @@
           <w:rFonts w:ascii="Cambria" w:hAnsi="Cambria"/>
           <w:color w:val="FF0000"/>
         </w:rPr>
-        <w:t xml:space="preserve"> Dhamma Board.</w:t>
+        <w:t xml:space="preserve"> </w:t>
+      </w:r>
+      <w:proofErr w:type="spellStart"/>
+      <w:r>
+        <w:rPr>
+          <w:rFonts w:ascii="Cambria" w:hAnsi="Cambria"/>
+          <w:color w:val="FF0000"/>
+        </w:rPr>
+        <w:t>Dhamma</w:t>
+      </w:r>
+      <w:proofErr w:type="spellEnd"/>
+      <w:r>
+        <w:rPr>
+          <w:rFonts w:ascii="Cambria" w:hAnsi="Cambria"/>
+          <w:color w:val="FF0000"/>
+        </w:rPr>
+        <w:t xml:space="preserve"> Board.</w:t>
       </w:r>
     </w:p>
     <w:p>
@@ -1731,7 +1874,23 @@
           <w:rFonts w:ascii="Cambria" w:hAnsi="Cambria"/>
           <w:color w:val="FF0000"/>
         </w:rPr>
-        <w:t xml:space="preserve"> Dhamma C</w:t>
+        <w:t xml:space="preserve"> </w:t>
+      </w:r>
+      <w:proofErr w:type="spellStart"/>
+      <w:r>
+        <w:rPr>
+          <w:rFonts w:ascii="Cambria" w:hAnsi="Cambria"/>
+          <w:color w:val="FF0000"/>
+        </w:rPr>
+        <w:t>Dhamma</w:t>
+      </w:r>
+      <w:proofErr w:type="spellEnd"/>
+      <w:r>
+        <w:rPr>
+          <w:rFonts w:ascii="Cambria" w:hAnsi="Cambria"/>
+          <w:color w:val="FF0000"/>
+        </w:rPr>
+        <w:t xml:space="preserve"> C</w:t>
       </w:r>
       <w:r>
         <w:rPr>
@@ -1779,7 +1938,23 @@
           <w:rFonts w:ascii="Cambria" w:hAnsi="Cambria"/>
           <w:color w:val="FF0000"/>
         </w:rPr>
-        <w:t>content on Dhamma C</w:t>
+        <w:t xml:space="preserve">content on </w:t>
+      </w:r>
+      <w:proofErr w:type="spellStart"/>
+      <w:r>
+        <w:rPr>
+          <w:rFonts w:ascii="Cambria" w:hAnsi="Cambria"/>
+          <w:color w:val="FF0000"/>
+        </w:rPr>
+        <w:t>Dhamma</w:t>
+      </w:r>
+      <w:proofErr w:type="spellEnd"/>
+      <w:r>
+        <w:rPr>
+          <w:rFonts w:ascii="Cambria" w:hAnsi="Cambria"/>
+          <w:color w:val="FF0000"/>
+        </w:rPr>
+        <w:t xml:space="preserve"> C</w:t>
       </w:r>
       <w:r>
         <w:rPr>
@@ -1834,7 +2009,23 @@
           <w:rFonts w:ascii="Cambria" w:hAnsi="Cambria"/>
           <w:color w:val="FF0000"/>
         </w:rPr>
-        <w:t xml:space="preserve"> Dhamma content page.</w:t>
+        <w:t xml:space="preserve"> </w:t>
+      </w:r>
+      <w:proofErr w:type="spellStart"/>
+      <w:r>
+        <w:rPr>
+          <w:rFonts w:ascii="Cambria" w:hAnsi="Cambria"/>
+          <w:color w:val="FF0000"/>
+        </w:rPr>
+        <w:t>Dhamma</w:t>
+      </w:r>
+      <w:proofErr w:type="spellEnd"/>
+      <w:r>
+        <w:rPr>
+          <w:rFonts w:ascii="Cambria" w:hAnsi="Cambria"/>
+          <w:color w:val="FF0000"/>
+        </w:rPr>
+        <w:t xml:space="preserve"> content page.</w:t>
       </w:r>
     </w:p>
     <w:p>
@@ -2205,6 +2396,26 @@
           <w:color w:val="FF0000"/>
         </w:rPr>
         <w:t>ember.</w:t>
+      </w:r>
+    </w:p>
+    <w:p>
+      <w:pPr>
+        <w:pStyle w:val="ListParagraph"/>
+        <w:numPr>
+          <w:ilvl w:val="0"/>
+          <w:numId w:val="10"/>
+        </w:numPr>
+        <w:rPr>
+          <w:rFonts w:ascii="Cambria" w:hAnsi="Cambria"/>
+          <w:color w:val="FF0000"/>
+        </w:rPr>
+      </w:pPr>
+      <w:r>
+        <w:rPr>
+          <w:rFonts w:ascii="Cambria" w:hAnsi="Cambria"/>
+          <w:color w:val="FF0000"/>
+        </w:rPr>
+        <w:t>Admin can edit their personal information.</w:t>
       </w:r>
     </w:p>
     <w:p/>
@@ -2219,11 +2430,760 @@
         <w:pStyle w:val="Title"/>
       </w:pPr>
       <w:r>
+        <w:t>Software Requirement Specification</w:t>
+      </w:r>
+    </w:p>
+    <w:p/>
+    <w:p>
+      <w:pPr>
+        <w:pStyle w:val="ListParagraph"/>
+        <w:numPr>
+          <w:ilvl w:val="0"/>
+          <w:numId w:val="11"/>
+        </w:numPr>
+        <w:rPr>
+          <w:rFonts w:ascii="Cambria" w:hAnsi="Cambria"/>
+        </w:rPr>
+      </w:pPr>
+      <w:r>
+        <w:rPr>
+          <w:rFonts w:ascii="Cambria" w:hAnsi="Cambria"/>
+        </w:rPr>
+        <w:t xml:space="preserve">The system shall provide user interface for </w:t>
+      </w:r>
+      <w:r>
+        <w:rPr>
+          <w:rFonts w:ascii="Cambria" w:hAnsi="Cambria"/>
+        </w:rPr>
+        <w:t xml:space="preserve">display </w:t>
+      </w:r>
+      <w:r>
+        <w:rPr>
+          <w:rFonts w:ascii="Cambria" w:hAnsi="Cambria"/>
+        </w:rPr>
+        <w:t>Index</w:t>
+      </w:r>
+      <w:r>
+        <w:rPr>
+          <w:rFonts w:ascii="Cambria" w:hAnsi="Cambria"/>
+        </w:rPr>
+        <w:t xml:space="preserve"> page.</w:t>
+      </w:r>
+    </w:p>
+    <w:p>
+      <w:pPr>
+        <w:pStyle w:val="ListParagraph"/>
+        <w:numPr>
+          <w:ilvl w:val="0"/>
+          <w:numId w:val="11"/>
+        </w:numPr>
+        <w:rPr>
+          <w:rFonts w:ascii="Cambria" w:hAnsi="Cambria"/>
+        </w:rPr>
+      </w:pPr>
+      <w:r>
+        <w:rPr>
+          <w:rFonts w:ascii="Cambria" w:hAnsi="Cambria"/>
+        </w:rPr>
+        <w:t>The system shall provide</w:t>
+      </w:r>
+      <w:r>
+        <w:rPr>
+          <w:rFonts w:ascii="Cambria" w:hAnsi="Cambria"/>
+        </w:rPr>
+        <w:t xml:space="preserve"> user interface for</w:t>
+      </w:r>
+      <w:r>
+        <w:rPr>
+          <w:rFonts w:ascii="Cambria" w:hAnsi="Cambria"/>
+        </w:rPr>
+        <w:t xml:space="preserve"> </w:t>
+      </w:r>
+      <w:r>
+        <w:rPr>
+          <w:rFonts w:ascii="Cambria" w:hAnsi="Cambria"/>
+        </w:rPr>
+        <w:t xml:space="preserve">display Temple background </w:t>
+      </w:r>
+      <w:r>
+        <w:rPr>
+          <w:rFonts w:ascii="Cambria" w:hAnsi="Cambria"/>
+        </w:rPr>
+        <w:t>page.</w:t>
+      </w:r>
+    </w:p>
+    <w:p>
+      <w:pPr>
+        <w:pStyle w:val="ListParagraph"/>
+        <w:numPr>
+          <w:ilvl w:val="0"/>
+          <w:numId w:val="11"/>
+        </w:numPr>
+        <w:rPr>
+          <w:rFonts w:ascii="Cambria" w:hAnsi="Cambria"/>
+        </w:rPr>
+      </w:pPr>
+      <w:r>
+        <w:rPr>
+          <w:rFonts w:ascii="Cambria" w:hAnsi="Cambria"/>
+        </w:rPr>
+        <w:t>The system shall provide user interface for display News and Activities page.</w:t>
+      </w:r>
+    </w:p>
+    <w:p>
+      <w:pPr>
+        <w:pStyle w:val="ListParagraph"/>
+        <w:numPr>
+          <w:ilvl w:val="0"/>
+          <w:numId w:val="11"/>
+        </w:numPr>
+        <w:rPr>
+          <w:rFonts w:ascii="Cambria" w:hAnsi="Cambria"/>
+        </w:rPr>
+      </w:pPr>
+      <w:r>
+        <w:rPr>
+          <w:rFonts w:ascii="Cambria" w:hAnsi="Cambria"/>
+        </w:rPr>
+        <w:t xml:space="preserve">The system shall provide user interface for display </w:t>
+      </w:r>
+      <w:proofErr w:type="spellStart"/>
+      <w:r>
+        <w:rPr>
+          <w:rFonts w:ascii="Cambria" w:hAnsi="Cambria"/>
+        </w:rPr>
+        <w:t>Dhamma</w:t>
+      </w:r>
+      <w:proofErr w:type="spellEnd"/>
+      <w:r>
+        <w:rPr>
+          <w:rFonts w:ascii="Cambria" w:hAnsi="Cambria"/>
+        </w:rPr>
+        <w:t xml:space="preserve"> content page.</w:t>
+      </w:r>
+    </w:p>
+    <w:p>
+      <w:pPr>
+        <w:pStyle w:val="ListParagraph"/>
+        <w:numPr>
+          <w:ilvl w:val="0"/>
+          <w:numId w:val="11"/>
+        </w:numPr>
+        <w:rPr>
+          <w:rFonts w:ascii="Cambria" w:hAnsi="Cambria"/>
+        </w:rPr>
+      </w:pPr>
+      <w:r>
+        <w:rPr>
+          <w:rFonts w:ascii="Cambria" w:hAnsi="Cambria"/>
+        </w:rPr>
+        <w:t>The system shall provide user interface for display Register page.</w:t>
+      </w:r>
+    </w:p>
+    <w:p>
+      <w:pPr>
+        <w:pStyle w:val="ListParagraph"/>
+        <w:numPr>
+          <w:ilvl w:val="0"/>
+          <w:numId w:val="11"/>
+        </w:numPr>
+        <w:rPr>
+          <w:rFonts w:ascii="Cambria" w:hAnsi="Cambria"/>
+        </w:rPr>
+      </w:pPr>
+      <w:r>
+        <w:rPr>
+          <w:rFonts w:ascii="Cambria" w:hAnsi="Cambria"/>
+        </w:rPr>
+        <w:t>The system shall provide user interface for display Sign-in page.</w:t>
+      </w:r>
+    </w:p>
+    <w:p>
+      <w:pPr>
+        <w:pStyle w:val="ListParagraph"/>
+        <w:numPr>
+          <w:ilvl w:val="0"/>
+          <w:numId w:val="11"/>
+        </w:numPr>
+        <w:rPr>
+          <w:rFonts w:ascii="Cambria" w:hAnsi="Cambria"/>
+        </w:rPr>
+      </w:pPr>
+      <w:r>
+        <w:rPr>
+          <w:rFonts w:ascii="Cambria" w:hAnsi="Cambria"/>
+        </w:rPr>
+        <w:t>The system shall provide user interface for display Temple map page.</w:t>
+      </w:r>
+    </w:p>
+    <w:p>
+      <w:pPr>
+        <w:pStyle w:val="ListParagraph"/>
+        <w:numPr>
+          <w:ilvl w:val="0"/>
+          <w:numId w:val="11"/>
+        </w:numPr>
+        <w:rPr>
+          <w:rFonts w:ascii="Cambria" w:hAnsi="Cambria"/>
+        </w:rPr>
+      </w:pPr>
+      <w:r>
+        <w:rPr>
+          <w:rFonts w:ascii="Cambria" w:hAnsi="Cambria"/>
+        </w:rPr>
+        <w:t>The system shall provide user interface for display Gallery page.</w:t>
+      </w:r>
+    </w:p>
+    <w:p>
+      <w:pPr>
+        <w:pStyle w:val="ListParagraph"/>
+        <w:numPr>
+          <w:ilvl w:val="0"/>
+          <w:numId w:val="11"/>
+        </w:numPr>
+        <w:rPr>
+          <w:rFonts w:ascii="Cambria" w:hAnsi="Cambria"/>
+        </w:rPr>
+      </w:pPr>
+      <w:r>
+        <w:rPr>
+          <w:rFonts w:ascii="Cambria" w:hAnsi="Cambria"/>
+        </w:rPr>
+        <w:t>The system shall provide user interface for display Activities Video clips page.</w:t>
+      </w:r>
+    </w:p>
+    <w:p>
+      <w:pPr>
+        <w:pStyle w:val="ListParagraph"/>
+        <w:numPr>
+          <w:ilvl w:val="0"/>
+          <w:numId w:val="11"/>
+        </w:numPr>
+        <w:rPr>
+          <w:rFonts w:ascii="Cambria" w:hAnsi="Cambria"/>
+        </w:rPr>
+      </w:pPr>
+      <w:r>
+        <w:rPr>
+          <w:rFonts w:ascii="Cambria" w:hAnsi="Cambria"/>
+        </w:rPr>
+        <w:t xml:space="preserve">The system shall provide user interface for display </w:t>
+      </w:r>
+      <w:r>
+        <w:rPr>
+          <w:rFonts w:ascii="Cambria" w:hAnsi="Cambria"/>
+        </w:rPr>
+        <w:t>Internet TV page.</w:t>
+      </w:r>
+    </w:p>
+    <w:p>
+      <w:pPr>
+        <w:pStyle w:val="ListParagraph"/>
+        <w:numPr>
+          <w:ilvl w:val="0"/>
+          <w:numId w:val="11"/>
+        </w:numPr>
+        <w:rPr>
+          <w:rFonts w:ascii="Cambria" w:hAnsi="Cambria"/>
+        </w:rPr>
+      </w:pPr>
+      <w:r>
+        <w:rPr>
+          <w:rFonts w:ascii="Cambria" w:hAnsi="Cambria"/>
+        </w:rPr>
+        <w:t>The system shall provide user interface for display Temple M</w:t>
+      </w:r>
+      <w:r>
+        <w:rPr>
+          <w:rFonts w:ascii="Cambria" w:hAnsi="Cambria"/>
+        </w:rPr>
+        <w:t>ap page.</w:t>
+      </w:r>
+    </w:p>
+    <w:p>
+      <w:pPr>
+        <w:pStyle w:val="ListParagraph"/>
+        <w:numPr>
+          <w:ilvl w:val="0"/>
+          <w:numId w:val="11"/>
+        </w:numPr>
+        <w:rPr>
+          <w:rFonts w:ascii="Cambria" w:hAnsi="Cambria"/>
+        </w:rPr>
+      </w:pPr>
+      <w:r>
+        <w:rPr>
+          <w:rFonts w:ascii="Cambria" w:hAnsi="Cambria"/>
+        </w:rPr>
+        <w:t>The system shall provide user interface for display Contact p</w:t>
+      </w:r>
+      <w:r>
+        <w:rPr>
+          <w:rFonts w:ascii="Cambria" w:hAnsi="Cambria"/>
+        </w:rPr>
+        <w:t>age.</w:t>
+      </w:r>
+    </w:p>
+    <w:p>
+      <w:pPr>
+        <w:pStyle w:val="ListParagraph"/>
+        <w:numPr>
+          <w:ilvl w:val="0"/>
+          <w:numId w:val="11"/>
+        </w:numPr>
+        <w:rPr>
+          <w:rFonts w:ascii="Cambria" w:hAnsi="Cambria"/>
+        </w:rPr>
+      </w:pPr>
+      <w:r>
+        <w:rPr>
+          <w:rFonts w:ascii="Cambria" w:hAnsi="Cambria"/>
+        </w:rPr>
+        <w:t xml:space="preserve">The system shall provide user interface for display </w:t>
+      </w:r>
+      <w:proofErr w:type="spellStart"/>
+      <w:r>
+        <w:rPr>
+          <w:rFonts w:ascii="Cambria" w:hAnsi="Cambria"/>
+        </w:rPr>
+        <w:t>Dhamma</w:t>
+      </w:r>
+      <w:proofErr w:type="spellEnd"/>
+      <w:r>
+        <w:rPr>
+          <w:rFonts w:ascii="Cambria" w:hAnsi="Cambria"/>
+        </w:rPr>
+        <w:t xml:space="preserve"> Board.</w:t>
+      </w:r>
+    </w:p>
+    <w:p>
+      <w:pPr>
+        <w:pStyle w:val="ListParagraph"/>
+        <w:numPr>
+          <w:ilvl w:val="0"/>
+          <w:numId w:val="11"/>
+        </w:numPr>
+        <w:rPr>
+          <w:rFonts w:ascii="Cambria" w:hAnsi="Cambria"/>
+        </w:rPr>
+      </w:pPr>
+      <w:r>
+        <w:rPr>
+          <w:rFonts w:ascii="Cambria" w:hAnsi="Cambria"/>
+        </w:rPr>
+        <w:t>The system shall provide user interface for receive email from Guest in Contact page.</w:t>
+      </w:r>
+    </w:p>
+    <w:p>
+      <w:pPr>
+        <w:pStyle w:val="ListParagraph"/>
+        <w:numPr>
+          <w:ilvl w:val="0"/>
+          <w:numId w:val="11"/>
+        </w:numPr>
+        <w:rPr>
+          <w:rFonts w:ascii="Cambria" w:hAnsi="Cambria"/>
+        </w:rPr>
+      </w:pPr>
+      <w:r>
+        <w:rPr>
+          <w:rFonts w:ascii="Cambria" w:hAnsi="Cambria"/>
+        </w:rPr>
+        <w:t>The system shall provide user interface for receive register information from Guest in Register page.</w:t>
+      </w:r>
+    </w:p>
+    <w:p>
+      <w:pPr>
+        <w:pStyle w:val="ListParagraph"/>
+        <w:numPr>
+          <w:ilvl w:val="0"/>
+          <w:numId w:val="11"/>
+        </w:numPr>
+        <w:rPr>
+          <w:rFonts w:ascii="Cambria" w:hAnsi="Cambria"/>
+        </w:rPr>
+      </w:pPr>
+      <w:r>
+        <w:rPr>
+          <w:rFonts w:ascii="Cambria" w:hAnsi="Cambria"/>
+        </w:rPr>
+        <w:t>The system shall provide user interface for receive username and password in Sign-in page.</w:t>
+      </w:r>
+    </w:p>
+    <w:p>
+      <w:pPr>
+        <w:pStyle w:val="ListParagraph"/>
+        <w:numPr>
+          <w:ilvl w:val="0"/>
+          <w:numId w:val="11"/>
+        </w:numPr>
+        <w:rPr>
+          <w:rFonts w:ascii="Cambria" w:hAnsi="Cambria"/>
+        </w:rPr>
+      </w:pPr>
+      <w:r>
+        <w:rPr>
+          <w:rFonts w:ascii="Cambria" w:hAnsi="Cambria"/>
+        </w:rPr>
+        <w:t>The system shall provide Sign-out button for Member and Admin to Sign-out.</w:t>
+      </w:r>
+    </w:p>
+    <w:p>
+      <w:pPr>
+        <w:pStyle w:val="ListParagraph"/>
+        <w:numPr>
+          <w:ilvl w:val="0"/>
+          <w:numId w:val="11"/>
+        </w:numPr>
+        <w:rPr>
+          <w:rFonts w:ascii="Cambria" w:hAnsi="Cambria"/>
+        </w:rPr>
+      </w:pPr>
+      <w:r>
+        <w:rPr>
+          <w:rFonts w:ascii="Cambria" w:hAnsi="Cambria"/>
+        </w:rPr>
+        <w:t>The system shall send latest News and Activities email to Member.</w:t>
+      </w:r>
+    </w:p>
+    <w:p>
+      <w:pPr>
+        <w:pStyle w:val="ListParagraph"/>
+        <w:numPr>
+          <w:ilvl w:val="0"/>
+          <w:numId w:val="11"/>
+        </w:numPr>
+        <w:rPr>
+          <w:rFonts w:ascii="Cambria" w:hAnsi="Cambria"/>
+        </w:rPr>
+      </w:pPr>
+      <w:r>
+        <w:rPr>
+          <w:rFonts w:ascii="Cambria" w:hAnsi="Cambria"/>
+        </w:rPr>
+        <w:t xml:space="preserve">The system shall provide user interface for receive Member Question in </w:t>
+      </w:r>
+      <w:proofErr w:type="spellStart"/>
+      <w:r>
+        <w:rPr>
+          <w:rFonts w:ascii="Cambria" w:hAnsi="Cambria"/>
+        </w:rPr>
+        <w:t>Dhamma</w:t>
+      </w:r>
+      <w:proofErr w:type="spellEnd"/>
+      <w:r>
+        <w:rPr>
+          <w:rFonts w:ascii="Cambria" w:hAnsi="Cambria"/>
+        </w:rPr>
+        <w:t xml:space="preserve"> Board.</w:t>
+      </w:r>
+    </w:p>
+    <w:p>
+      <w:pPr>
+        <w:pStyle w:val="ListParagraph"/>
+        <w:numPr>
+          <w:ilvl w:val="0"/>
+          <w:numId w:val="11"/>
+        </w:numPr>
+        <w:rPr>
+          <w:rFonts w:ascii="Cambria" w:hAnsi="Cambria"/>
+        </w:rPr>
+      </w:pPr>
+      <w:r>
+        <w:rPr>
+          <w:rFonts w:ascii="Cambria" w:hAnsi="Cambria"/>
+        </w:rPr>
+        <w:t>The system shall provide the Menu Bar of the temple website.</w:t>
+      </w:r>
+    </w:p>
+    <w:p>
+      <w:pPr>
+        <w:pStyle w:val="ListParagraph"/>
+        <w:numPr>
+          <w:ilvl w:val="0"/>
+          <w:numId w:val="11"/>
+        </w:numPr>
+        <w:rPr>
+          <w:rFonts w:ascii="Cambria" w:hAnsi="Cambria"/>
+        </w:rPr>
+      </w:pPr>
+      <w:r>
+        <w:rPr>
+          <w:rFonts w:ascii="Cambria" w:hAnsi="Cambria"/>
+        </w:rPr>
+        <w:t>The system shall provide a menu of website.</w:t>
+      </w:r>
+    </w:p>
+    <w:p>
+      <w:pPr>
+        <w:pStyle w:val="ListParagraph"/>
+        <w:numPr>
+          <w:ilvl w:val="0"/>
+          <w:numId w:val="11"/>
+        </w:numPr>
+        <w:rPr>
+          <w:rFonts w:ascii="Cambria" w:hAnsi="Cambria"/>
+        </w:rPr>
+      </w:pPr>
+      <w:r>
+        <w:rPr>
+          <w:rFonts w:ascii="Cambria" w:hAnsi="Cambria"/>
+        </w:rPr>
+        <w:t>The system shall provide email system.</w:t>
+      </w:r>
+    </w:p>
+    <w:p>
+      <w:pPr>
+        <w:pStyle w:val="ListParagraph"/>
+        <w:numPr>
+          <w:ilvl w:val="0"/>
+          <w:numId w:val="11"/>
+        </w:numPr>
+        <w:rPr>
+          <w:rFonts w:ascii="Cambria" w:hAnsi="Cambria"/>
+        </w:rPr>
+      </w:pPr>
+      <w:r>
+        <w:rPr>
+          <w:rFonts w:ascii="Cambria" w:hAnsi="Cambria"/>
+        </w:rPr>
+        <w:t>The system shall provide member system.</w:t>
+      </w:r>
+    </w:p>
+    <w:p>
+      <w:pPr>
+        <w:pStyle w:val="ListParagraph"/>
+        <w:numPr>
+          <w:ilvl w:val="0"/>
+          <w:numId w:val="11"/>
+        </w:numPr>
+        <w:rPr>
+          <w:rFonts w:ascii="Cambria" w:hAnsi="Cambria"/>
+        </w:rPr>
+      </w:pPr>
+      <w:r>
+        <w:rPr>
+          <w:rFonts w:ascii="Cambria" w:hAnsi="Cambria"/>
+        </w:rPr>
+        <w:t>The system shall provide register system.</w:t>
+      </w:r>
+    </w:p>
+    <w:p>
+      <w:pPr>
+        <w:pStyle w:val="ListParagraph"/>
+        <w:numPr>
+          <w:ilvl w:val="0"/>
+          <w:numId w:val="11"/>
+        </w:numPr>
+        <w:rPr>
+          <w:rFonts w:ascii="Cambria" w:hAnsi="Cambria"/>
+        </w:rPr>
+      </w:pPr>
+      <w:r>
+        <w:rPr>
+          <w:rFonts w:ascii="Cambria" w:hAnsi="Cambria"/>
+        </w:rPr>
+        <w:t>The system shall provide Admin system.</w:t>
+      </w:r>
+    </w:p>
+    <w:p>
+      <w:pPr>
+        <w:pStyle w:val="ListParagraph"/>
+        <w:numPr>
+          <w:ilvl w:val="0"/>
+          <w:numId w:val="11"/>
+        </w:numPr>
+        <w:rPr>
+          <w:rFonts w:ascii="Cambria" w:hAnsi="Cambria"/>
+        </w:rPr>
+      </w:pPr>
+      <w:r>
+        <w:rPr>
+          <w:rFonts w:ascii="Cambria" w:hAnsi="Cambria"/>
+        </w:rPr>
+        <w:t>The system shall connect to database.</w:t>
+      </w:r>
+    </w:p>
+    <w:p>
+      <w:pPr>
+        <w:pStyle w:val="ListParagraph"/>
+        <w:numPr>
+          <w:ilvl w:val="0"/>
+          <w:numId w:val="11"/>
+        </w:numPr>
+        <w:rPr>
+          <w:rFonts w:ascii="Cambria" w:hAnsi="Cambria"/>
+        </w:rPr>
+      </w:pPr>
+      <w:r>
+        <w:rPr>
+          <w:rFonts w:ascii="Cambria" w:hAnsi="Cambria"/>
+        </w:rPr>
+        <w:t>The system shall connect to internet.</w:t>
+      </w:r>
+    </w:p>
+    <w:p>
+      <w:pPr>
+        <w:pStyle w:val="ListParagraph"/>
+        <w:numPr>
+          <w:ilvl w:val="0"/>
+          <w:numId w:val="11"/>
+        </w:numPr>
+        <w:rPr>
+          <w:rFonts w:ascii="Cambria" w:hAnsi="Cambria"/>
+        </w:rPr>
+      </w:pPr>
+      <w:r>
+        <w:rPr>
+          <w:rFonts w:ascii="Cambria" w:hAnsi="Cambria"/>
+        </w:rPr>
+        <w:t>The system shall get information from guest.</w:t>
+      </w:r>
+    </w:p>
+    <w:p>
+      <w:pPr>
+        <w:pStyle w:val="ListParagraph"/>
+        <w:numPr>
+          <w:ilvl w:val="0"/>
+          <w:numId w:val="11"/>
+        </w:numPr>
+        <w:rPr>
+          <w:rFonts w:ascii="Cambria" w:hAnsi="Cambria"/>
+        </w:rPr>
+      </w:pPr>
+      <w:r>
+        <w:rPr>
+          <w:rFonts w:ascii="Cambria" w:hAnsi="Cambria"/>
+        </w:rPr>
+        <w:t xml:space="preserve">The system shall </w:t>
+      </w:r>
+      <w:r>
+        <w:t>record data to database.</w:t>
+      </w:r>
+    </w:p>
+    <w:p>
+      <w:pPr>
+        <w:pStyle w:val="ListParagraph"/>
+        <w:numPr>
+          <w:ilvl w:val="0"/>
+          <w:numId w:val="11"/>
+        </w:numPr>
+        <w:rPr>
+          <w:rFonts w:ascii="Cambria" w:hAnsi="Cambria"/>
+        </w:rPr>
+      </w:pPr>
+      <w:r>
+        <w:rPr>
+          <w:rFonts w:ascii="Cambria" w:hAnsi="Cambria"/>
+        </w:rPr>
+        <w:t xml:space="preserve">The system shall </w:t>
+      </w:r>
+      <w:r>
+        <w:t>retrieve data from database.</w:t>
+      </w:r>
+    </w:p>
+    <w:p>
+      <w:pPr>
+        <w:pStyle w:val="ListParagraph"/>
+        <w:numPr>
+          <w:ilvl w:val="0"/>
+          <w:numId w:val="11"/>
+        </w:numPr>
+        <w:rPr>
+          <w:rFonts w:ascii="Cambria" w:hAnsi="Cambria"/>
+        </w:rPr>
+      </w:pPr>
+      <w:r>
+        <w:rPr>
+          <w:rFonts w:ascii="Cambria" w:hAnsi="Cambria"/>
+        </w:rPr>
+        <w:t>The system shall</w:t>
+      </w:r>
+      <w:r>
+        <w:t xml:space="preserve"> </w:t>
+      </w:r>
+      <w:r>
+        <w:t>record data to database</w:t>
+      </w:r>
+    </w:p>
+    <w:p>
+      <w:pPr>
+        <w:pStyle w:val="ListParagraph"/>
+        <w:numPr>
+          <w:ilvl w:val="0"/>
+          <w:numId w:val="11"/>
+        </w:numPr>
+        <w:rPr>
+          <w:rFonts w:ascii="Cambria" w:hAnsi="Cambria"/>
+        </w:rPr>
+      </w:pPr>
+      <w:r>
+        <w:rPr>
+          <w:rFonts w:ascii="Cambria" w:hAnsi="Cambria"/>
+        </w:rPr>
+        <w:t xml:space="preserve">The system shall provide </w:t>
+      </w:r>
+      <w:r>
+        <w:rPr>
+          <w:rFonts w:ascii="Cambria" w:hAnsi="Cambria"/>
+        </w:rPr>
+        <w:t>Activities video clips page.</w:t>
+      </w:r>
+    </w:p>
+    <w:p>
+      <w:pPr>
+        <w:pStyle w:val="ListParagraph"/>
+        <w:numPr>
+          <w:ilvl w:val="0"/>
+          <w:numId w:val="11"/>
+        </w:numPr>
+        <w:rPr>
+          <w:rFonts w:ascii="Cambria" w:hAnsi="Cambria"/>
+        </w:rPr>
+      </w:pPr>
+      <w:r>
+        <w:rPr>
+          <w:rFonts w:ascii="Cambria" w:hAnsi="Cambria"/>
+        </w:rPr>
+        <w:t xml:space="preserve">The system shall </w:t>
+      </w:r>
+      <w:r>
+        <w:t>verify username and password to authentication to login.</w:t>
+      </w:r>
+    </w:p>
+    <w:p>
+      <w:pPr>
+        <w:pStyle w:val="ListParagraph"/>
+        <w:numPr>
+          <w:ilvl w:val="0"/>
+          <w:numId w:val="11"/>
+        </w:numPr>
+        <w:rPr>
+          <w:rFonts w:ascii="Cambria" w:hAnsi="Cambria"/>
+        </w:rPr>
+      </w:pPr>
+      <w:r>
+        <w:rPr>
+          <w:rFonts w:ascii="Cambria" w:hAnsi="Cambria"/>
+        </w:rPr>
         <w:lastRenderedPageBreak/>
-        <w:t>Software Requirement Specification</w:t>
-      </w:r>
-    </w:p>
-    <w:p/>
+        <w:t xml:space="preserve">The system shall provide a </w:t>
+      </w:r>
+      <w:proofErr w:type="spellStart"/>
+      <w:r>
+        <w:rPr>
+          <w:rFonts w:ascii="Cambria" w:hAnsi="Cambria"/>
+        </w:rPr>
+        <w:t>google</w:t>
+      </w:r>
+      <w:proofErr w:type="spellEnd"/>
+      <w:r>
+        <w:rPr>
+          <w:rFonts w:ascii="Cambria" w:hAnsi="Cambria"/>
+        </w:rPr>
+        <w:t xml:space="preserve"> map.</w:t>
+      </w:r>
+    </w:p>
     <w:p>
       <w:pPr>
         <w:pStyle w:val="ListParagraph"/>
@@ -2236,768 +3196,6 @@
         </w:rPr>
       </w:pPr>
       <w:r>
-        <w:rPr>
-          <w:rFonts w:ascii="Cambria" w:hAnsi="Cambria"/>
-        </w:rPr>
-        <w:t xml:space="preserve">The system shall provide user interface for </w:t>
-      </w:r>
-      <w:r>
-        <w:rPr>
-          <w:rFonts w:ascii="Cambria" w:hAnsi="Cambria"/>
-        </w:rPr>
-        <w:t xml:space="preserve">display </w:t>
-      </w:r>
-      <w:r>
-        <w:rPr>
-          <w:rFonts w:ascii="Cambria" w:hAnsi="Cambria"/>
-        </w:rPr>
-        <w:t>Home page.</w:t>
-      </w:r>
-    </w:p>
-    <w:p>
-      <w:pPr>
-        <w:pStyle w:val="ListParagraph"/>
-        <w:numPr>
-          <w:ilvl w:val="0"/>
-          <w:numId w:val="11"/>
-        </w:numPr>
-        <w:rPr>
-          <w:rFonts w:ascii="Cambria" w:hAnsi="Cambria"/>
-        </w:rPr>
-      </w:pPr>
-      <w:r>
-        <w:rPr>
-          <w:rFonts w:ascii="Cambria" w:hAnsi="Cambria"/>
-        </w:rPr>
-        <w:t>The system shall provide</w:t>
-      </w:r>
-      <w:r>
-        <w:rPr>
-          <w:rFonts w:ascii="Cambria" w:hAnsi="Cambria"/>
-        </w:rPr>
-        <w:t xml:space="preserve"> user interface for</w:t>
-      </w:r>
-      <w:r>
-        <w:rPr>
-          <w:rFonts w:ascii="Cambria" w:hAnsi="Cambria"/>
-        </w:rPr>
-        <w:t xml:space="preserve"> </w:t>
-      </w:r>
-      <w:r>
-        <w:rPr>
-          <w:rFonts w:ascii="Cambria" w:hAnsi="Cambria"/>
-        </w:rPr>
-        <w:t xml:space="preserve">display Temple background </w:t>
-      </w:r>
-      <w:r>
-        <w:rPr>
-          <w:rFonts w:ascii="Cambria" w:hAnsi="Cambria"/>
-        </w:rPr>
-        <w:t>page.</w:t>
-      </w:r>
-    </w:p>
-    <w:p>
-      <w:pPr>
-        <w:pStyle w:val="ListParagraph"/>
-        <w:numPr>
-          <w:ilvl w:val="0"/>
-          <w:numId w:val="11"/>
-        </w:numPr>
-        <w:rPr>
-          <w:rFonts w:ascii="Cambria" w:hAnsi="Cambria"/>
-        </w:rPr>
-      </w:pPr>
-      <w:r>
-        <w:rPr>
-          <w:rFonts w:ascii="Cambria" w:hAnsi="Cambria"/>
-        </w:rPr>
-        <w:t>The system shall provide user interface for display</w:t>
-      </w:r>
-      <w:r>
-        <w:rPr>
-          <w:rFonts w:ascii="Cambria" w:hAnsi="Cambria"/>
-        </w:rPr>
-        <w:t xml:space="preserve"> News and Activities page.</w:t>
-      </w:r>
-    </w:p>
-    <w:p>
-      <w:pPr>
-        <w:pStyle w:val="ListParagraph"/>
-        <w:numPr>
-          <w:ilvl w:val="0"/>
-          <w:numId w:val="11"/>
-        </w:numPr>
-        <w:rPr>
-          <w:rFonts w:ascii="Cambria" w:hAnsi="Cambria"/>
-        </w:rPr>
-      </w:pPr>
-      <w:r>
-        <w:rPr>
-          <w:rFonts w:ascii="Cambria" w:hAnsi="Cambria"/>
-        </w:rPr>
-        <w:t>The system shall provide user interface for display</w:t>
-      </w:r>
-      <w:r>
-        <w:rPr>
-          <w:rFonts w:ascii="Cambria" w:hAnsi="Cambria"/>
-        </w:rPr>
-        <w:t xml:space="preserve"> Dhamma content page.</w:t>
-      </w:r>
-    </w:p>
-    <w:p>
-      <w:pPr>
-        <w:pStyle w:val="ListParagraph"/>
-        <w:numPr>
-          <w:ilvl w:val="0"/>
-          <w:numId w:val="11"/>
-        </w:numPr>
-        <w:rPr>
-          <w:rFonts w:ascii="Cambria" w:hAnsi="Cambria"/>
-        </w:rPr>
-      </w:pPr>
-      <w:r>
-        <w:rPr>
-          <w:rFonts w:ascii="Cambria" w:hAnsi="Cambria"/>
-        </w:rPr>
-        <w:t>The system shall provide user interface for display</w:t>
-      </w:r>
-      <w:r>
-        <w:rPr>
-          <w:rFonts w:ascii="Cambria" w:hAnsi="Cambria"/>
-        </w:rPr>
-        <w:t xml:space="preserve"> Register page.</w:t>
-      </w:r>
-    </w:p>
-    <w:p>
-      <w:pPr>
-        <w:pStyle w:val="ListParagraph"/>
-        <w:numPr>
-          <w:ilvl w:val="0"/>
-          <w:numId w:val="11"/>
-        </w:numPr>
-        <w:rPr>
-          <w:rFonts w:ascii="Cambria" w:hAnsi="Cambria"/>
-        </w:rPr>
-      </w:pPr>
-      <w:r>
-        <w:rPr>
-          <w:rFonts w:ascii="Cambria" w:hAnsi="Cambria"/>
-        </w:rPr>
-        <w:t>The system shall provide user interface for display</w:t>
-      </w:r>
-      <w:r>
-        <w:rPr>
-          <w:rFonts w:ascii="Cambria" w:hAnsi="Cambria"/>
-        </w:rPr>
-        <w:t xml:space="preserve"> Sign-in page.</w:t>
-      </w:r>
-    </w:p>
-    <w:p>
-      <w:pPr>
-        <w:pStyle w:val="ListParagraph"/>
-        <w:numPr>
-          <w:ilvl w:val="0"/>
-          <w:numId w:val="11"/>
-        </w:numPr>
-        <w:rPr>
-          <w:rFonts w:ascii="Cambria" w:hAnsi="Cambria"/>
-        </w:rPr>
-      </w:pPr>
-      <w:r>
-        <w:rPr>
-          <w:rFonts w:ascii="Cambria" w:hAnsi="Cambria"/>
-        </w:rPr>
-        <w:t>The system shall provide user interface for display</w:t>
-      </w:r>
-      <w:r>
-        <w:rPr>
-          <w:rFonts w:ascii="Cambria" w:hAnsi="Cambria"/>
-        </w:rPr>
-        <w:t xml:space="preserve"> Temple map page.</w:t>
-      </w:r>
-    </w:p>
-    <w:p>
-      <w:pPr>
-        <w:pStyle w:val="ListParagraph"/>
-        <w:numPr>
-          <w:ilvl w:val="0"/>
-          <w:numId w:val="11"/>
-        </w:numPr>
-        <w:rPr>
-          <w:rFonts w:ascii="Cambria" w:hAnsi="Cambria"/>
-        </w:rPr>
-      </w:pPr>
-      <w:r>
-        <w:rPr>
-          <w:rFonts w:ascii="Cambria" w:hAnsi="Cambria"/>
-        </w:rPr>
-        <w:t>The system shall provide user interface for display</w:t>
-      </w:r>
-      <w:r>
-        <w:rPr>
-          <w:rFonts w:ascii="Cambria" w:hAnsi="Cambria"/>
-        </w:rPr>
-        <w:t xml:space="preserve"> Gallery page.</w:t>
-      </w:r>
-    </w:p>
-    <w:p>
-      <w:pPr>
-        <w:pStyle w:val="ListParagraph"/>
-        <w:numPr>
-          <w:ilvl w:val="0"/>
-          <w:numId w:val="11"/>
-        </w:numPr>
-        <w:rPr>
-          <w:rFonts w:ascii="Cambria" w:hAnsi="Cambria"/>
-        </w:rPr>
-      </w:pPr>
-      <w:r>
-        <w:rPr>
-          <w:rFonts w:ascii="Cambria" w:hAnsi="Cambria"/>
-        </w:rPr>
-        <w:t>The system shall provide user interface for display</w:t>
-      </w:r>
-      <w:r>
-        <w:rPr>
-          <w:rFonts w:ascii="Cambria" w:hAnsi="Cambria"/>
-        </w:rPr>
-        <w:t xml:space="preserve"> Activities Video clips page.</w:t>
-      </w:r>
-    </w:p>
-    <w:p>
-      <w:pPr>
-        <w:pStyle w:val="ListParagraph"/>
-        <w:numPr>
-          <w:ilvl w:val="0"/>
-          <w:numId w:val="11"/>
-        </w:numPr>
-        <w:rPr>
-          <w:rFonts w:ascii="Cambria" w:hAnsi="Cambria"/>
-        </w:rPr>
-      </w:pPr>
-      <w:r>
-        <w:rPr>
-          <w:rFonts w:ascii="Cambria" w:hAnsi="Cambria"/>
-        </w:rPr>
-        <w:t xml:space="preserve">The system shall provide user interface for display </w:t>
-      </w:r>
-      <w:r>
-        <w:rPr>
-          <w:rFonts w:ascii="Cambria" w:hAnsi="Cambria"/>
-        </w:rPr>
-        <w:t>Internet TV page.</w:t>
-      </w:r>
-    </w:p>
-    <w:p>
-      <w:pPr>
-        <w:pStyle w:val="ListParagraph"/>
-        <w:numPr>
-          <w:ilvl w:val="0"/>
-          <w:numId w:val="11"/>
-        </w:numPr>
-        <w:rPr>
-          <w:rFonts w:ascii="Cambria" w:hAnsi="Cambria"/>
-        </w:rPr>
-      </w:pPr>
-      <w:r>
-        <w:rPr>
-          <w:rFonts w:ascii="Cambria" w:hAnsi="Cambria"/>
-        </w:rPr>
-        <w:t>The system shall provide user interface for display Temple M</w:t>
-      </w:r>
-      <w:r>
-        <w:rPr>
-          <w:rFonts w:ascii="Cambria" w:hAnsi="Cambria"/>
-        </w:rPr>
-        <w:t>ap page.</w:t>
-      </w:r>
-    </w:p>
-    <w:p>
-      <w:pPr>
-        <w:pStyle w:val="ListParagraph"/>
-        <w:numPr>
-          <w:ilvl w:val="0"/>
-          <w:numId w:val="11"/>
-        </w:numPr>
-        <w:rPr>
-          <w:rFonts w:ascii="Cambria" w:hAnsi="Cambria"/>
-        </w:rPr>
-      </w:pPr>
-      <w:r>
-        <w:rPr>
-          <w:rFonts w:ascii="Cambria" w:hAnsi="Cambria"/>
-        </w:rPr>
-        <w:t>The system shall provide user interface for display Contact p</w:t>
-      </w:r>
-      <w:r>
-        <w:rPr>
-          <w:rFonts w:ascii="Cambria" w:hAnsi="Cambria"/>
-        </w:rPr>
-        <w:t>age.</w:t>
-      </w:r>
-    </w:p>
-    <w:p>
-      <w:pPr>
-        <w:pStyle w:val="ListParagraph"/>
-        <w:numPr>
-          <w:ilvl w:val="0"/>
-          <w:numId w:val="11"/>
-        </w:numPr>
-        <w:rPr>
-          <w:rFonts w:ascii="Cambria" w:hAnsi="Cambria"/>
-        </w:rPr>
-      </w:pPr>
-      <w:r>
-        <w:rPr>
-          <w:rFonts w:ascii="Cambria" w:hAnsi="Cambria"/>
-        </w:rPr>
-        <w:t>The system shall provide user interface for display</w:t>
-      </w:r>
-      <w:r>
-        <w:rPr>
-          <w:rFonts w:ascii="Cambria" w:hAnsi="Cambria"/>
-        </w:rPr>
-        <w:t xml:space="preserve"> Dhamma Board.</w:t>
-      </w:r>
-    </w:p>
-    <w:p>
-      <w:pPr>
-        <w:pStyle w:val="ListParagraph"/>
-        <w:numPr>
-          <w:ilvl w:val="0"/>
-          <w:numId w:val="11"/>
-        </w:numPr>
-        <w:rPr>
-          <w:rFonts w:ascii="Cambria" w:hAnsi="Cambria"/>
-        </w:rPr>
-      </w:pPr>
-      <w:r>
-        <w:rPr>
-          <w:rFonts w:ascii="Cambria" w:hAnsi="Cambria"/>
-        </w:rPr>
-        <w:t>The system shall provide user interface for receive email from Guest in Contact page.</w:t>
-      </w:r>
-    </w:p>
-    <w:p>
-      <w:pPr>
-        <w:pStyle w:val="ListParagraph"/>
-        <w:numPr>
-          <w:ilvl w:val="0"/>
-          <w:numId w:val="11"/>
-        </w:numPr>
-        <w:rPr>
-          <w:rFonts w:ascii="Cambria" w:hAnsi="Cambria"/>
-        </w:rPr>
-      </w:pPr>
-      <w:r>
-        <w:rPr>
-          <w:rFonts w:ascii="Cambria" w:hAnsi="Cambria"/>
-        </w:rPr>
-        <w:t>The system shall provide user interface for</w:t>
-      </w:r>
-      <w:r>
-        <w:rPr>
-          <w:rFonts w:ascii="Cambria" w:hAnsi="Cambria"/>
-        </w:rPr>
-        <w:t xml:space="preserve"> receive register information from Guest in Register page.</w:t>
-      </w:r>
-    </w:p>
-    <w:p>
-      <w:pPr>
-        <w:pStyle w:val="ListParagraph"/>
-        <w:numPr>
-          <w:ilvl w:val="0"/>
-          <w:numId w:val="11"/>
-        </w:numPr>
-        <w:rPr>
-          <w:rFonts w:ascii="Cambria" w:hAnsi="Cambria"/>
-        </w:rPr>
-      </w:pPr>
-      <w:r>
-        <w:rPr>
-          <w:rFonts w:ascii="Cambria" w:hAnsi="Cambria"/>
-        </w:rPr>
-        <w:t>The system shall provide user interface for</w:t>
-      </w:r>
-      <w:r>
-        <w:rPr>
-          <w:rFonts w:ascii="Cambria" w:hAnsi="Cambria"/>
-        </w:rPr>
-        <w:t xml:space="preserve"> receive username and password in Sign-in page.</w:t>
-      </w:r>
-    </w:p>
-    <w:p>
-      <w:pPr>
-        <w:pStyle w:val="ListParagraph"/>
-        <w:numPr>
-          <w:ilvl w:val="0"/>
-          <w:numId w:val="11"/>
-        </w:numPr>
-        <w:rPr>
-          <w:rFonts w:ascii="Cambria" w:hAnsi="Cambria"/>
-        </w:rPr>
-      </w:pPr>
-      <w:r>
-        <w:rPr>
-          <w:rFonts w:ascii="Cambria" w:hAnsi="Cambria"/>
-        </w:rPr>
-        <w:t xml:space="preserve">The system </w:t>
-      </w:r>
-      <w:r>
-        <w:rPr>
-          <w:rFonts w:ascii="Cambria" w:hAnsi="Cambria"/>
-        </w:rPr>
-        <w:t>shall provide Sign-out button for Member and Admin to Sign-out.</w:t>
-      </w:r>
-    </w:p>
-    <w:p>
-      <w:pPr>
-        <w:pStyle w:val="ListParagraph"/>
-        <w:numPr>
-          <w:ilvl w:val="0"/>
-          <w:numId w:val="11"/>
-        </w:numPr>
-        <w:rPr>
-          <w:rFonts w:ascii="Cambria" w:hAnsi="Cambria"/>
-        </w:rPr>
-      </w:pPr>
-      <w:r>
-        <w:rPr>
-          <w:rFonts w:ascii="Cambria" w:hAnsi="Cambria"/>
-        </w:rPr>
-        <w:t>The system shall send latest News and Activities email to Member.</w:t>
-      </w:r>
-    </w:p>
-    <w:p>
-      <w:pPr>
-        <w:pStyle w:val="ListParagraph"/>
-        <w:numPr>
-          <w:ilvl w:val="0"/>
-          <w:numId w:val="11"/>
-        </w:numPr>
-        <w:rPr>
-          <w:rFonts w:ascii="Cambria" w:hAnsi="Cambria"/>
-        </w:rPr>
-      </w:pPr>
-      <w:r>
-        <w:rPr>
-          <w:rFonts w:ascii="Cambria" w:hAnsi="Cambria"/>
-        </w:rPr>
-        <w:t>The system shall provide user interface for</w:t>
-      </w:r>
-      <w:r>
-        <w:rPr>
-          <w:rFonts w:ascii="Cambria" w:hAnsi="Cambria"/>
-        </w:rPr>
-        <w:t xml:space="preserve"> receive Member Question in Dhamma Board.</w:t>
-      </w:r>
-      <w:bookmarkStart w:id="0" w:name="_GoBack"/>
-      <w:bookmarkEnd w:id="0"/>
-    </w:p>
-    <w:p>
-      <w:pPr>
-        <w:pStyle w:val="ListParagraph"/>
-        <w:numPr>
-          <w:ilvl w:val="0"/>
-          <w:numId w:val="11"/>
-        </w:numPr>
-        <w:rPr>
-          <w:rFonts w:ascii="Cambria" w:hAnsi="Cambria"/>
-        </w:rPr>
-      </w:pPr>
-      <w:r>
-        <w:rPr>
-          <w:rFonts w:ascii="Cambria" w:hAnsi="Cambria"/>
-        </w:rPr>
-        <w:t>The system shall provide the Menu Bar of the temple website.</w:t>
-      </w:r>
-    </w:p>
-    <w:p>
-      <w:pPr>
-        <w:pStyle w:val="ListParagraph"/>
-        <w:numPr>
-          <w:ilvl w:val="0"/>
-          <w:numId w:val="11"/>
-        </w:numPr>
-        <w:rPr>
-          <w:rFonts w:ascii="Cambria" w:hAnsi="Cambria"/>
-        </w:rPr>
-      </w:pPr>
-      <w:r>
-        <w:rPr>
-          <w:rFonts w:ascii="Cambria" w:hAnsi="Cambria"/>
-        </w:rPr>
-        <w:t>The system shall provide a menu of website.</w:t>
-      </w:r>
-    </w:p>
-    <w:p>
-      <w:pPr>
-        <w:pStyle w:val="ListParagraph"/>
-        <w:numPr>
-          <w:ilvl w:val="0"/>
-          <w:numId w:val="11"/>
-        </w:numPr>
-        <w:rPr>
-          <w:rFonts w:ascii="Cambria" w:hAnsi="Cambria"/>
-        </w:rPr>
-      </w:pPr>
-      <w:r>
-        <w:rPr>
-          <w:rFonts w:ascii="Cambria" w:hAnsi="Cambria"/>
-        </w:rPr>
-        <w:t>The system shall provide email system.</w:t>
-      </w:r>
-    </w:p>
-    <w:p>
-      <w:pPr>
-        <w:pStyle w:val="ListParagraph"/>
-        <w:numPr>
-          <w:ilvl w:val="0"/>
-          <w:numId w:val="11"/>
-        </w:numPr>
-        <w:rPr>
-          <w:rFonts w:ascii="Cambria" w:hAnsi="Cambria"/>
-        </w:rPr>
-      </w:pPr>
-      <w:r>
-        <w:rPr>
-          <w:rFonts w:ascii="Cambria" w:hAnsi="Cambria"/>
-        </w:rPr>
-        <w:t>The system shall provide member system.</w:t>
-      </w:r>
-    </w:p>
-    <w:p>
-      <w:pPr>
-        <w:pStyle w:val="ListParagraph"/>
-        <w:numPr>
-          <w:ilvl w:val="0"/>
-          <w:numId w:val="11"/>
-        </w:numPr>
-        <w:rPr>
-          <w:rFonts w:ascii="Cambria" w:hAnsi="Cambria"/>
-        </w:rPr>
-      </w:pPr>
-      <w:r>
-        <w:rPr>
-          <w:rFonts w:ascii="Cambria" w:hAnsi="Cambria"/>
-        </w:rPr>
-        <w:t>The system shall provide register system.</w:t>
-      </w:r>
-    </w:p>
-    <w:p>
-      <w:pPr>
-        <w:pStyle w:val="ListParagraph"/>
-        <w:numPr>
-          <w:ilvl w:val="0"/>
-          <w:numId w:val="11"/>
-        </w:numPr>
-        <w:rPr>
-          <w:rFonts w:ascii="Cambria" w:hAnsi="Cambria"/>
-        </w:rPr>
-      </w:pPr>
-      <w:r>
-        <w:rPr>
-          <w:rFonts w:ascii="Cambria" w:hAnsi="Cambria"/>
-        </w:rPr>
-        <w:t>The system shall provide Admin system.</w:t>
-      </w:r>
-    </w:p>
-    <w:p>
-      <w:pPr>
-        <w:pStyle w:val="ListParagraph"/>
-        <w:numPr>
-          <w:ilvl w:val="0"/>
-          <w:numId w:val="11"/>
-        </w:numPr>
-        <w:rPr>
-          <w:rFonts w:ascii="Cambria" w:hAnsi="Cambria"/>
-        </w:rPr>
-      </w:pPr>
-      <w:r>
-        <w:rPr>
-          <w:rFonts w:ascii="Cambria" w:hAnsi="Cambria"/>
-        </w:rPr>
-        <w:t>The system shall connect to database.</w:t>
-      </w:r>
-    </w:p>
-    <w:p>
-      <w:pPr>
-        <w:pStyle w:val="ListParagraph"/>
-        <w:numPr>
-          <w:ilvl w:val="0"/>
-          <w:numId w:val="11"/>
-        </w:numPr>
-        <w:rPr>
-          <w:rFonts w:ascii="Cambria" w:hAnsi="Cambria"/>
-        </w:rPr>
-      </w:pPr>
-      <w:r>
-        <w:rPr>
-          <w:rFonts w:ascii="Cambria" w:hAnsi="Cambria"/>
-        </w:rPr>
-        <w:t>The system shall connect to internet.</w:t>
-      </w:r>
-    </w:p>
-    <w:p>
-      <w:pPr>
-        <w:pStyle w:val="ListParagraph"/>
-        <w:numPr>
-          <w:ilvl w:val="0"/>
-          <w:numId w:val="11"/>
-        </w:numPr>
-        <w:rPr>
-          <w:rFonts w:ascii="Cambria" w:hAnsi="Cambria"/>
-        </w:rPr>
-      </w:pPr>
-      <w:r>
-        <w:rPr>
-          <w:rFonts w:ascii="Cambria" w:hAnsi="Cambria"/>
-        </w:rPr>
-        <w:t>The system shall get information from guest.</w:t>
-      </w:r>
-    </w:p>
-    <w:p>
-      <w:pPr>
-        <w:pStyle w:val="ListParagraph"/>
-        <w:numPr>
-          <w:ilvl w:val="0"/>
-          <w:numId w:val="11"/>
-        </w:numPr>
-        <w:rPr>
-          <w:rFonts w:ascii="Cambria" w:hAnsi="Cambria"/>
-        </w:rPr>
-      </w:pPr>
-      <w:r>
-        <w:rPr>
-          <w:rFonts w:ascii="Cambria" w:hAnsi="Cambria"/>
-        </w:rPr>
-        <w:t xml:space="preserve">The system shall </w:t>
-      </w:r>
-      <w:r>
-        <w:t>record data to database.</w:t>
-      </w:r>
-    </w:p>
-    <w:p>
-      <w:pPr>
-        <w:pStyle w:val="ListParagraph"/>
-        <w:numPr>
-          <w:ilvl w:val="0"/>
-          <w:numId w:val="11"/>
-        </w:numPr>
-        <w:rPr>
-          <w:rFonts w:ascii="Cambria" w:hAnsi="Cambria"/>
-        </w:rPr>
-      </w:pPr>
-      <w:r>
-        <w:rPr>
-          <w:rFonts w:ascii="Cambria" w:hAnsi="Cambria"/>
-        </w:rPr>
-        <w:t xml:space="preserve">The system shall </w:t>
-      </w:r>
-      <w:r>
-        <w:t>retrieve data from database.</w:t>
-      </w:r>
-    </w:p>
-    <w:p>
-      <w:pPr>
-        <w:pStyle w:val="ListParagraph"/>
-        <w:numPr>
-          <w:ilvl w:val="0"/>
-          <w:numId w:val="11"/>
-        </w:numPr>
-        <w:rPr>
-          <w:rFonts w:ascii="Cambria" w:hAnsi="Cambria"/>
-        </w:rPr>
-      </w:pPr>
-      <w:r>
-        <w:rPr>
-          <w:rFonts w:ascii="Cambria" w:hAnsi="Cambria"/>
-        </w:rPr>
-        <w:t>The system shall</w:t>
-      </w:r>
-      <w:r>
-        <w:t xml:space="preserve"> </w:t>
-      </w:r>
-      <w:r>
-        <w:t>record data to database</w:t>
-      </w:r>
-    </w:p>
-    <w:p>
-      <w:pPr>
-        <w:pStyle w:val="ListParagraph"/>
-        <w:numPr>
-          <w:ilvl w:val="0"/>
-          <w:numId w:val="11"/>
-        </w:numPr>
-        <w:rPr>
-          <w:rFonts w:ascii="Cambria" w:hAnsi="Cambria"/>
-        </w:rPr>
-      </w:pPr>
-      <w:r>
-        <w:rPr>
-          <w:rFonts w:ascii="Cambria" w:hAnsi="Cambria"/>
-        </w:rPr>
-        <w:t xml:space="preserve">The system shall provide </w:t>
-      </w:r>
-      <w:r>
-        <w:rPr>
-          <w:rFonts w:ascii="Cambria" w:hAnsi="Cambria"/>
-        </w:rPr>
-        <w:t>Activities video clips page.</w:t>
-      </w:r>
-    </w:p>
-    <w:p>
-      <w:pPr>
-        <w:pStyle w:val="ListParagraph"/>
-        <w:numPr>
-          <w:ilvl w:val="0"/>
-          <w:numId w:val="11"/>
-        </w:numPr>
-        <w:rPr>
-          <w:rFonts w:ascii="Cambria" w:hAnsi="Cambria"/>
-        </w:rPr>
-      </w:pPr>
-      <w:r>
-        <w:rPr>
-          <w:rFonts w:ascii="Cambria" w:hAnsi="Cambria"/>
-        </w:rPr>
-        <w:t xml:space="preserve">The system shall </w:t>
-      </w:r>
-      <w:r>
-        <w:t>verify username and password to authentication to login.</w:t>
-      </w:r>
-    </w:p>
-    <w:p>
-      <w:pPr>
-        <w:pStyle w:val="ListParagraph"/>
-        <w:numPr>
-          <w:ilvl w:val="0"/>
-          <w:numId w:val="11"/>
-        </w:numPr>
-        <w:rPr>
-          <w:rFonts w:ascii="Cambria" w:hAnsi="Cambria"/>
-        </w:rPr>
-      </w:pPr>
-      <w:r>
-        <w:rPr>
-          <w:rFonts w:ascii="Cambria" w:hAnsi="Cambria"/>
-        </w:rPr>
-        <w:t>The system shall provide a google map.</w:t>
-      </w:r>
-    </w:p>
-    <w:p>
-      <w:pPr>
-        <w:pStyle w:val="ListParagraph"/>
-        <w:numPr>
-          <w:ilvl w:val="0"/>
-          <w:numId w:val="11"/>
-        </w:numPr>
-        <w:rPr>
-          <w:rFonts w:ascii="Cambria" w:hAnsi="Cambria"/>
-        </w:rPr>
-      </w:pPr>
-      <w:r>
-        <w:lastRenderedPageBreak/>
         <w:t>The system shall get request to register new account.</w:t>
       </w:r>
     </w:p>
@@ -3015,6 +3213,321 @@
     </w:p>
     <w:p/>
     <w:p/>
+    <w:p/>
+    <w:p/>
+    <w:p/>
+    <w:p/>
+    <w:p/>
+    <w:p/>
+    <w:p/>
+    <w:p/>
+    <w:p/>
+    <w:p/>
+    <w:p/>
+    <w:p/>
+    <w:p/>
+    <w:p/>
+    <w:p/>
+    <w:p/>
+    <w:p/>
+    <w:p/>
+    <w:p/>
+    <w:p/>
+    <w:p>
+      <w:pPr>
+        <w:pStyle w:val="Title"/>
+        <w:jc w:val="right"/>
+      </w:pPr>
+      <w:r>
+        <w:lastRenderedPageBreak/>
+        <w:t>User Requirement Specification with Software Requirement Specification</w:t>
+      </w:r>
+    </w:p>
+    <w:p/>
+    <w:p>
+      <w:pPr>
+        <w:pStyle w:val="ListParagraph"/>
+        <w:numPr>
+          <w:ilvl w:val="0"/>
+          <w:numId w:val="12"/>
+        </w:numPr>
+        <w:rPr>
+          <w:rFonts w:ascii="Cambria" w:hAnsi="Cambria"/>
+          <w:color w:val="00B050"/>
+        </w:rPr>
+      </w:pPr>
+      <w:r>
+        <w:rPr>
+          <w:rFonts w:ascii="Cambria" w:hAnsi="Cambria"/>
+          <w:color w:val="00B050"/>
+        </w:rPr>
+        <w:t>Guest can view Index page.</w:t>
+      </w:r>
+    </w:p>
+    <w:p>
+      <w:pPr>
+        <w:pStyle w:val="ListParagraph"/>
+        <w:ind w:left="1077"/>
+        <w:rPr>
+          <w:rFonts w:ascii="Cambria" w:hAnsi="Cambria"/>
+        </w:rPr>
+      </w:pPr>
+      <w:r>
+        <w:rPr>
+          <w:rFonts w:ascii="Cambria" w:hAnsi="Cambria"/>
+          <w:color w:val="00B050"/>
+        </w:rPr>
+        <w:t>SRS-01: The system shall provide user interface for display Index page.</w:t>
+      </w:r>
+    </w:p>
+    <w:p>
+      <w:pPr>
+        <w:pStyle w:val="ListParagraph"/>
+        <w:numPr>
+          <w:ilvl w:val="0"/>
+          <w:numId w:val="12"/>
+        </w:numPr>
+        <w:rPr>
+          <w:rFonts w:ascii="Cambria" w:hAnsi="Cambria"/>
+          <w:color w:val="00B050"/>
+        </w:rPr>
+      </w:pPr>
+      <w:r>
+        <w:rPr>
+          <w:rFonts w:ascii="Cambria" w:hAnsi="Cambria"/>
+          <w:color w:val="00B050"/>
+        </w:rPr>
+        <w:t>Guest can view Temple Background page.</w:t>
+      </w:r>
+    </w:p>
+    <w:p>
+      <w:pPr>
+        <w:pStyle w:val="ListParagraph"/>
+        <w:ind w:left="1077"/>
+        <w:rPr>
+          <w:rFonts w:ascii="Cambria" w:hAnsi="Cambria"/>
+          <w:color w:val="00B050"/>
+        </w:rPr>
+      </w:pPr>
+      <w:r>
+        <w:rPr>
+          <w:rFonts w:ascii="Cambria" w:hAnsi="Cambria"/>
+          <w:color w:val="00B050"/>
+        </w:rPr>
+        <w:t>S</w:t>
+      </w:r>
+      <w:r>
+        <w:rPr>
+          <w:rFonts w:ascii="Cambria" w:hAnsi="Cambria"/>
+          <w:color w:val="00B050"/>
+        </w:rPr>
+        <w:t>RS-02</w:t>
+      </w:r>
+      <w:r>
+        <w:rPr>
+          <w:rFonts w:ascii="Cambria" w:hAnsi="Cambria"/>
+          <w:color w:val="00B050"/>
+        </w:rPr>
+        <w:t xml:space="preserve">: The system shall provide user interface for display </w:t>
+      </w:r>
+      <w:r>
+        <w:rPr>
+          <w:rFonts w:ascii="Cambria" w:hAnsi="Cambria"/>
+          <w:color w:val="00B050"/>
+        </w:rPr>
+        <w:t>Temple Background</w:t>
+      </w:r>
+      <w:r>
+        <w:rPr>
+          <w:rFonts w:ascii="Cambria" w:hAnsi="Cambria"/>
+          <w:color w:val="00B050"/>
+        </w:rPr>
+        <w:t xml:space="preserve"> page</w:t>
+      </w:r>
+      <w:r>
+        <w:rPr>
+          <w:rFonts w:ascii="Cambria" w:hAnsi="Cambria"/>
+          <w:color w:val="00B050"/>
+        </w:rPr>
+        <w:t>.</w:t>
+      </w:r>
+    </w:p>
+    <w:p>
+      <w:pPr>
+        <w:pStyle w:val="ListParagraph"/>
+        <w:numPr>
+          <w:ilvl w:val="0"/>
+          <w:numId w:val="12"/>
+        </w:numPr>
+        <w:rPr>
+          <w:rFonts w:ascii="Cambria" w:hAnsi="Cambria"/>
+          <w:color w:val="00B050"/>
+        </w:rPr>
+      </w:pPr>
+      <w:r>
+        <w:rPr>
+          <w:rFonts w:ascii="Cambria" w:hAnsi="Cambria"/>
+          <w:color w:val="00B050"/>
+        </w:rPr>
+        <w:t>Guest can view News and Activities page.</w:t>
+      </w:r>
+    </w:p>
+    <w:p>
+      <w:pPr>
+        <w:pStyle w:val="ListParagraph"/>
+        <w:numPr>
+          <w:ilvl w:val="0"/>
+          <w:numId w:val="12"/>
+        </w:numPr>
+        <w:rPr>
+          <w:rFonts w:ascii="Cambria" w:hAnsi="Cambria"/>
+          <w:color w:val="00B050"/>
+        </w:rPr>
+      </w:pPr>
+      <w:r>
+        <w:rPr>
+          <w:rFonts w:ascii="Cambria" w:hAnsi="Cambria"/>
+          <w:color w:val="00B050"/>
+        </w:rPr>
+        <w:t xml:space="preserve">Guest can view </w:t>
+      </w:r>
+      <w:proofErr w:type="spellStart"/>
+      <w:r>
+        <w:rPr>
+          <w:rFonts w:ascii="Cambria" w:hAnsi="Cambria"/>
+          <w:color w:val="00B050"/>
+        </w:rPr>
+        <w:t>Dhamma</w:t>
+      </w:r>
+      <w:proofErr w:type="spellEnd"/>
+      <w:r>
+        <w:rPr>
+          <w:rFonts w:ascii="Cambria" w:hAnsi="Cambria"/>
+          <w:color w:val="00B050"/>
+        </w:rPr>
+        <w:t xml:space="preserve"> Content page.</w:t>
+      </w:r>
+    </w:p>
+    <w:p>
+      <w:pPr>
+        <w:pStyle w:val="ListParagraph"/>
+        <w:numPr>
+          <w:ilvl w:val="0"/>
+          <w:numId w:val="12"/>
+        </w:numPr>
+        <w:rPr>
+          <w:rFonts w:ascii="Cambria" w:hAnsi="Cambria"/>
+          <w:color w:val="00B050"/>
+        </w:rPr>
+      </w:pPr>
+      <w:r>
+        <w:rPr>
+          <w:rFonts w:ascii="Cambria" w:hAnsi="Cambria"/>
+          <w:color w:val="00B050"/>
+        </w:rPr>
+        <w:t>Guest can view Register page.</w:t>
+      </w:r>
+    </w:p>
+    <w:p>
+      <w:pPr>
+        <w:pStyle w:val="ListParagraph"/>
+        <w:numPr>
+          <w:ilvl w:val="0"/>
+          <w:numId w:val="12"/>
+        </w:numPr>
+        <w:rPr>
+          <w:rFonts w:ascii="Cambria" w:hAnsi="Cambria"/>
+          <w:color w:val="00B050"/>
+        </w:rPr>
+      </w:pPr>
+      <w:r>
+        <w:rPr>
+          <w:rFonts w:ascii="Cambria" w:hAnsi="Cambria"/>
+          <w:color w:val="00B050"/>
+        </w:rPr>
+        <w:t>Guest can register to the system as a member by input username, password, re-password, and email.</w:t>
+      </w:r>
+    </w:p>
+    <w:p>
+      <w:pPr>
+        <w:pStyle w:val="ListParagraph"/>
+        <w:numPr>
+          <w:ilvl w:val="0"/>
+          <w:numId w:val="12"/>
+        </w:numPr>
+        <w:rPr>
+          <w:rFonts w:ascii="Cambria" w:hAnsi="Cambria"/>
+          <w:color w:val="00B050"/>
+        </w:rPr>
+      </w:pPr>
+      <w:r>
+        <w:rPr>
+          <w:rFonts w:ascii="Cambria" w:hAnsi="Cambria"/>
+          <w:color w:val="00B050"/>
+        </w:rPr>
+        <w:t>Guest can view Sign-In page.</w:t>
+      </w:r>
+    </w:p>
+    <w:p>
+      <w:pPr>
+        <w:pStyle w:val="ListParagraph"/>
+        <w:numPr>
+          <w:ilvl w:val="0"/>
+          <w:numId w:val="12"/>
+        </w:numPr>
+        <w:rPr>
+          <w:rFonts w:ascii="Cambria" w:hAnsi="Cambria"/>
+          <w:color w:val="00B050"/>
+        </w:rPr>
+      </w:pPr>
+      <w:r>
+        <w:rPr>
+          <w:rFonts w:ascii="Cambria" w:hAnsi="Cambria"/>
+          <w:color w:val="00B050"/>
+        </w:rPr>
+        <w:t>Guest can view Temple Map page.</w:t>
+      </w:r>
+    </w:p>
+    <w:p>
+      <w:pPr>
+        <w:pStyle w:val="ListParagraph"/>
+        <w:numPr>
+          <w:ilvl w:val="0"/>
+          <w:numId w:val="12"/>
+        </w:numPr>
+        <w:rPr>
+          <w:rFonts w:ascii="Cambria" w:hAnsi="Cambria"/>
+          <w:color w:val="00B050"/>
+        </w:rPr>
+      </w:pPr>
+      <w:r>
+        <w:rPr>
+          <w:rFonts w:ascii="Cambria" w:hAnsi="Cambria"/>
+          <w:color w:val="00B050"/>
+        </w:rPr>
+        <w:t>Guest can view Contact page.</w:t>
+      </w:r>
+    </w:p>
+    <w:p>
+      <w:pPr>
+        <w:pStyle w:val="ListParagraph"/>
+        <w:numPr>
+          <w:ilvl w:val="0"/>
+          <w:numId w:val="12"/>
+        </w:numPr>
+        <w:rPr>
+          <w:rFonts w:ascii="Cambria" w:hAnsi="Cambria"/>
+          <w:color w:val="00B050"/>
+        </w:rPr>
+      </w:pPr>
+      <w:r>
+        <w:rPr>
+          <w:rFonts w:ascii="Cambria" w:hAnsi="Cambria"/>
+          <w:color w:val="00B050"/>
+        </w:rPr>
+        <w:t>Guest can send email to contact temple on Contact page.</w:t>
+      </w:r>
+    </w:p>
     <w:p/>
     <w:sectPr>
       <w:footerReference w:type="default" r:id="rId7"/>
@@ -3180,12 +3693,14 @@
               <w:rFonts w:asciiTheme="majorHAnsi" w:hAnsiTheme="majorHAnsi"/>
             </w:rPr>
           </w:pPr>
+          <w:proofErr w:type="spellStart"/>
           <w:r>
             <w:rPr>
               <w:rFonts w:asciiTheme="majorHAnsi" w:hAnsiTheme="majorHAnsi"/>
             </w:rPr>
             <w:t>MasterPeace</w:t>
           </w:r>
+          <w:proofErr w:type="spellEnd"/>
         </w:p>
       </w:tc>
       <w:tc>
@@ -3258,7 +3773,7 @@
               <w:bCs/>
               <w:noProof/>
             </w:rPr>
-            <w:t>5</w:t>
+            <w:t>6</w:t>
           </w:r>
           <w:r>
             <w:rPr>
@@ -3317,7 +3832,7 @@
               <w:bCs/>
               <w:noProof/>
             </w:rPr>
-            <w:t>5</w:t>
+            <w:t>6</w:t>
           </w:r>
           <w:r>
             <w:rPr>
@@ -3980,212 +4495,13 @@
     </w:lvl>
   </w:abstractNum>
   <w:abstractNum w:abstractNumId="5">
-    <w:nsid w:val="3ED521D3"/>
+    <w:nsid w:val="2C904266"/>
     <w:multiLevelType w:val="multilevel"/>
-    <w:tmpl w:val="0409001D"/>
+    <w:tmpl w:val="7BFAA7AE"/>
     <w:lvl w:ilvl="0">
       <w:start w:val="1"/>
-      <w:numFmt w:val="decimal"/>
-      <w:lvlText w:val="%1)"/>
-      <w:lvlJc w:val="left"/>
-      <w:pPr>
-        <w:ind w:left="360" w:hanging="360"/>
-      </w:pPr>
-    </w:lvl>
-    <w:lvl w:ilvl="1">
-      <w:start w:val="1"/>
-      <w:numFmt w:val="lowerLetter"/>
-      <w:lvlText w:val="%2)"/>
-      <w:lvlJc w:val="left"/>
-      <w:pPr>
-        <w:ind w:left="720" w:hanging="360"/>
-      </w:pPr>
-    </w:lvl>
-    <w:lvl w:ilvl="2">
-      <w:start w:val="1"/>
-      <w:numFmt w:val="lowerRoman"/>
-      <w:lvlText w:val="%3)"/>
-      <w:lvlJc w:val="left"/>
-      <w:pPr>
-        <w:ind w:left="1080" w:hanging="360"/>
-      </w:pPr>
-    </w:lvl>
-    <w:lvl w:ilvl="3">
-      <w:start w:val="1"/>
-      <w:numFmt w:val="decimal"/>
-      <w:lvlText w:val="(%4)"/>
-      <w:lvlJc w:val="left"/>
-      <w:pPr>
-        <w:ind w:left="1440" w:hanging="360"/>
-      </w:pPr>
-    </w:lvl>
-    <w:lvl w:ilvl="4">
-      <w:start w:val="1"/>
-      <w:numFmt w:val="lowerLetter"/>
-      <w:lvlText w:val="(%5)"/>
-      <w:lvlJc w:val="left"/>
-      <w:pPr>
-        <w:ind w:left="1800" w:hanging="360"/>
-      </w:pPr>
-    </w:lvl>
-    <w:lvl w:ilvl="5">
-      <w:start w:val="1"/>
-      <w:numFmt w:val="lowerRoman"/>
-      <w:lvlText w:val="(%6)"/>
-      <w:lvlJc w:val="left"/>
-      <w:pPr>
-        <w:ind w:left="2160" w:hanging="360"/>
-      </w:pPr>
-    </w:lvl>
-    <w:lvl w:ilvl="6">
-      <w:start w:val="1"/>
-      <w:numFmt w:val="decimal"/>
-      <w:lvlText w:val="%7."/>
-      <w:lvlJc w:val="left"/>
-      <w:pPr>
-        <w:ind w:left="2520" w:hanging="360"/>
-      </w:pPr>
-    </w:lvl>
-    <w:lvl w:ilvl="7">
-      <w:start w:val="1"/>
-      <w:numFmt w:val="lowerLetter"/>
-      <w:lvlText w:val="%8."/>
-      <w:lvlJc w:val="left"/>
-      <w:pPr>
-        <w:ind w:left="2880" w:hanging="360"/>
-      </w:pPr>
-    </w:lvl>
-    <w:lvl w:ilvl="8">
-      <w:start w:val="1"/>
-      <w:numFmt w:val="lowerRoman"/>
-      <w:lvlText w:val="%9."/>
-      <w:lvlJc w:val="left"/>
-      <w:pPr>
-        <w:ind w:left="3240" w:hanging="360"/>
-      </w:pPr>
-    </w:lvl>
-  </w:abstractNum>
-  <w:abstractNum w:abstractNumId="6">
-    <w:nsid w:val="47F30191"/>
-    <w:multiLevelType w:val="hybridMultilevel"/>
-    <w:tmpl w:val="A288E030"/>
-    <w:lvl w:ilvl="0" w:tplc="04090001">
-      <w:start w:val="1"/>
-      <w:numFmt w:val="bullet"/>
-      <w:lvlText w:val=""/>
-      <w:lvlJc w:val="left"/>
-      <w:pPr>
-        <w:ind w:left="720" w:hanging="360"/>
-      </w:pPr>
-      <w:rPr>
-        <w:rFonts w:ascii="Symbol" w:hAnsi="Symbol" w:hint="default"/>
-      </w:rPr>
-    </w:lvl>
-    <w:lvl w:ilvl="1" w:tplc="04090003" w:tentative="1">
-      <w:start w:val="1"/>
-      <w:numFmt w:val="bullet"/>
-      <w:lvlText w:val="o"/>
-      <w:lvlJc w:val="left"/>
-      <w:pPr>
-        <w:ind w:left="1440" w:hanging="360"/>
-      </w:pPr>
-      <w:rPr>
-        <w:rFonts w:ascii="Courier New" w:hAnsi="Courier New" w:cs="Courier New" w:hint="default"/>
-      </w:rPr>
-    </w:lvl>
-    <w:lvl w:ilvl="2" w:tplc="04090005" w:tentative="1">
-      <w:start w:val="1"/>
-      <w:numFmt w:val="bullet"/>
-      <w:lvlText w:val=""/>
-      <w:lvlJc w:val="left"/>
-      <w:pPr>
-        <w:ind w:left="2160" w:hanging="360"/>
-      </w:pPr>
-      <w:rPr>
-        <w:rFonts w:ascii="Wingdings" w:hAnsi="Wingdings" w:hint="default"/>
-      </w:rPr>
-    </w:lvl>
-    <w:lvl w:ilvl="3" w:tplc="04090001" w:tentative="1">
-      <w:start w:val="1"/>
-      <w:numFmt w:val="bullet"/>
-      <w:lvlText w:val=""/>
-      <w:lvlJc w:val="left"/>
-      <w:pPr>
-        <w:ind w:left="2880" w:hanging="360"/>
-      </w:pPr>
-      <w:rPr>
-        <w:rFonts w:ascii="Symbol" w:hAnsi="Symbol" w:hint="default"/>
-      </w:rPr>
-    </w:lvl>
-    <w:lvl w:ilvl="4" w:tplc="04090003" w:tentative="1">
-      <w:start w:val="1"/>
-      <w:numFmt w:val="bullet"/>
-      <w:lvlText w:val="o"/>
-      <w:lvlJc w:val="left"/>
-      <w:pPr>
-        <w:ind w:left="3600" w:hanging="360"/>
-      </w:pPr>
-      <w:rPr>
-        <w:rFonts w:ascii="Courier New" w:hAnsi="Courier New" w:cs="Courier New" w:hint="default"/>
-      </w:rPr>
-    </w:lvl>
-    <w:lvl w:ilvl="5" w:tplc="04090005" w:tentative="1">
-      <w:start w:val="1"/>
-      <w:numFmt w:val="bullet"/>
-      <w:lvlText w:val=""/>
-      <w:lvlJc w:val="left"/>
-      <w:pPr>
-        <w:ind w:left="4320" w:hanging="360"/>
-      </w:pPr>
-      <w:rPr>
-        <w:rFonts w:ascii="Wingdings" w:hAnsi="Wingdings" w:hint="default"/>
-      </w:rPr>
-    </w:lvl>
-    <w:lvl w:ilvl="6" w:tplc="04090001" w:tentative="1">
-      <w:start w:val="1"/>
-      <w:numFmt w:val="bullet"/>
-      <w:lvlText w:val=""/>
-      <w:lvlJc w:val="left"/>
-      <w:pPr>
-        <w:ind w:left="5040" w:hanging="360"/>
-      </w:pPr>
-      <w:rPr>
-        <w:rFonts w:ascii="Symbol" w:hAnsi="Symbol" w:hint="default"/>
-      </w:rPr>
-    </w:lvl>
-    <w:lvl w:ilvl="7" w:tplc="04090003" w:tentative="1">
-      <w:start w:val="1"/>
-      <w:numFmt w:val="bullet"/>
-      <w:lvlText w:val="o"/>
-      <w:lvlJc w:val="left"/>
-      <w:pPr>
-        <w:ind w:left="5760" w:hanging="360"/>
-      </w:pPr>
-      <w:rPr>
-        <w:rFonts w:ascii="Courier New" w:hAnsi="Courier New" w:cs="Courier New" w:hint="default"/>
-      </w:rPr>
-    </w:lvl>
-    <w:lvl w:ilvl="8" w:tplc="04090005" w:tentative="1">
-      <w:start w:val="1"/>
-      <w:numFmt w:val="bullet"/>
-      <w:lvlText w:val=""/>
-      <w:lvlJc w:val="left"/>
-      <w:pPr>
-        <w:ind w:left="6480" w:hanging="360"/>
-      </w:pPr>
-      <w:rPr>
-        <w:rFonts w:ascii="Wingdings" w:hAnsi="Wingdings" w:hint="default"/>
-      </w:rPr>
-    </w:lvl>
-  </w:abstractNum>
-  <w:abstractNum w:abstractNumId="7">
-    <w:nsid w:val="4CD71D47"/>
-    <w:multiLevelType w:val="multilevel"/>
-    <w:tmpl w:val="4E1E3404"/>
-    <w:lvl w:ilvl="0">
-      <w:start w:val="1"/>
       <w:numFmt w:val="decimalZero"/>
-      <w:lvlText w:val="SRS-%1:"/>
+      <w:lvlText w:val="URS-%1:"/>
       <w:lvlJc w:val="left"/>
       <w:pPr>
         <w:ind w:left="1077" w:hanging="1077"/>
@@ -4200,8 +4516,8 @@
     </w:lvl>
     <w:lvl w:ilvl="1">
       <w:start w:val="1"/>
-      <w:numFmt w:val="lowerLetter"/>
-      <w:lvlText w:val="%2)"/>
+      <w:numFmt w:val="decimalZero"/>
+      <w:lvlText w:val="SRS-%2: "/>
       <w:lvlJc w:val="left"/>
       <w:pPr>
         <w:ind w:left="1440" w:hanging="360"/>
@@ -4295,7 +4611,440 @@
       </w:rPr>
     </w:lvl>
   </w:abstractNum>
+  <w:abstractNum w:abstractNumId="6">
+    <w:nsid w:val="373065A9"/>
+    <w:multiLevelType w:val="multilevel"/>
+    <w:tmpl w:val="2EF49F4C"/>
+    <w:lvl w:ilvl="0">
+      <w:start w:val="1"/>
+      <w:numFmt w:val="decimalZero"/>
+      <w:lvlText w:val="URS-%1:"/>
+      <w:lvlJc w:val="left"/>
+      <w:pPr>
+        <w:ind w:left="1077" w:hanging="1077"/>
+      </w:pPr>
+      <w:rPr>
+        <w:rFonts w:hint="default"/>
+        <w:b/>
+        <w:bCs/>
+        <w:i w:val="0"/>
+        <w:iCs w:val="0"/>
+      </w:rPr>
+    </w:lvl>
+    <w:lvl w:ilvl="1">
+      <w:start w:val="1"/>
+      <w:numFmt w:val="decimalZero"/>
+      <w:lvlText w:val="SRS-%2:"/>
+      <w:lvlJc w:val="left"/>
+      <w:pPr>
+        <w:ind w:left="1440" w:hanging="360"/>
+      </w:pPr>
+      <w:rPr>
+        <w:rFonts w:hint="default"/>
+      </w:rPr>
+    </w:lvl>
+    <w:lvl w:ilvl="2">
+      <w:start w:val="1"/>
+      <w:numFmt w:val="lowerRoman"/>
+      <w:lvlText w:val="%3)"/>
+      <w:lvlJc w:val="left"/>
+      <w:pPr>
+        <w:ind w:left="1800" w:hanging="360"/>
+      </w:pPr>
+      <w:rPr>
+        <w:rFonts w:hint="default"/>
+      </w:rPr>
+    </w:lvl>
+    <w:lvl w:ilvl="3">
+      <w:start w:val="1"/>
+      <w:numFmt w:val="decimal"/>
+      <w:lvlText w:val="(%4)"/>
+      <w:lvlJc w:val="left"/>
+      <w:pPr>
+        <w:ind w:left="2160" w:hanging="360"/>
+      </w:pPr>
+      <w:rPr>
+        <w:rFonts w:hint="default"/>
+      </w:rPr>
+    </w:lvl>
+    <w:lvl w:ilvl="4">
+      <w:start w:val="1"/>
+      <w:numFmt w:val="lowerLetter"/>
+      <w:lvlText w:val="(%5)"/>
+      <w:lvlJc w:val="left"/>
+      <w:pPr>
+        <w:ind w:left="2520" w:hanging="360"/>
+      </w:pPr>
+      <w:rPr>
+        <w:rFonts w:hint="default"/>
+      </w:rPr>
+    </w:lvl>
+    <w:lvl w:ilvl="5">
+      <w:start w:val="1"/>
+      <w:numFmt w:val="lowerRoman"/>
+      <w:lvlText w:val="(%6)"/>
+      <w:lvlJc w:val="left"/>
+      <w:pPr>
+        <w:ind w:left="2880" w:hanging="360"/>
+      </w:pPr>
+      <w:rPr>
+        <w:rFonts w:hint="default"/>
+      </w:rPr>
+    </w:lvl>
+    <w:lvl w:ilvl="6">
+      <w:start w:val="1"/>
+      <w:numFmt w:val="decimal"/>
+      <w:lvlText w:val="%7."/>
+      <w:lvlJc w:val="left"/>
+      <w:pPr>
+        <w:ind w:left="3240" w:hanging="360"/>
+      </w:pPr>
+      <w:rPr>
+        <w:rFonts w:hint="default"/>
+      </w:rPr>
+    </w:lvl>
+    <w:lvl w:ilvl="7">
+      <w:start w:val="1"/>
+      <w:numFmt w:val="lowerLetter"/>
+      <w:lvlText w:val="%8."/>
+      <w:lvlJc w:val="left"/>
+      <w:pPr>
+        <w:ind w:left="3600" w:hanging="360"/>
+      </w:pPr>
+      <w:rPr>
+        <w:rFonts w:hint="default"/>
+      </w:rPr>
+    </w:lvl>
+    <w:lvl w:ilvl="8">
+      <w:start w:val="1"/>
+      <w:numFmt w:val="lowerRoman"/>
+      <w:lvlText w:val="%9."/>
+      <w:lvlJc w:val="left"/>
+      <w:pPr>
+        <w:ind w:left="3960" w:hanging="360"/>
+      </w:pPr>
+      <w:rPr>
+        <w:rFonts w:hint="default"/>
+      </w:rPr>
+    </w:lvl>
+  </w:abstractNum>
+  <w:abstractNum w:abstractNumId="7">
+    <w:nsid w:val="3ED521D3"/>
+    <w:multiLevelType w:val="multilevel"/>
+    <w:tmpl w:val="0409001D"/>
+    <w:lvl w:ilvl="0">
+      <w:start w:val="1"/>
+      <w:numFmt w:val="decimal"/>
+      <w:lvlText w:val="%1)"/>
+      <w:lvlJc w:val="left"/>
+      <w:pPr>
+        <w:ind w:left="360" w:hanging="360"/>
+      </w:pPr>
+    </w:lvl>
+    <w:lvl w:ilvl="1">
+      <w:start w:val="1"/>
+      <w:numFmt w:val="lowerLetter"/>
+      <w:lvlText w:val="%2)"/>
+      <w:lvlJc w:val="left"/>
+      <w:pPr>
+        <w:ind w:left="720" w:hanging="360"/>
+      </w:pPr>
+    </w:lvl>
+    <w:lvl w:ilvl="2">
+      <w:start w:val="1"/>
+      <w:numFmt w:val="lowerRoman"/>
+      <w:lvlText w:val="%3)"/>
+      <w:lvlJc w:val="left"/>
+      <w:pPr>
+        <w:ind w:left="1080" w:hanging="360"/>
+      </w:pPr>
+    </w:lvl>
+    <w:lvl w:ilvl="3">
+      <w:start w:val="1"/>
+      <w:numFmt w:val="decimal"/>
+      <w:lvlText w:val="(%4)"/>
+      <w:lvlJc w:val="left"/>
+      <w:pPr>
+        <w:ind w:left="1440" w:hanging="360"/>
+      </w:pPr>
+    </w:lvl>
+    <w:lvl w:ilvl="4">
+      <w:start w:val="1"/>
+      <w:numFmt w:val="lowerLetter"/>
+      <w:lvlText w:val="(%5)"/>
+      <w:lvlJc w:val="left"/>
+      <w:pPr>
+        <w:ind w:left="1800" w:hanging="360"/>
+      </w:pPr>
+    </w:lvl>
+    <w:lvl w:ilvl="5">
+      <w:start w:val="1"/>
+      <w:numFmt w:val="lowerRoman"/>
+      <w:lvlText w:val="(%6)"/>
+      <w:lvlJc w:val="left"/>
+      <w:pPr>
+        <w:ind w:left="2160" w:hanging="360"/>
+      </w:pPr>
+    </w:lvl>
+    <w:lvl w:ilvl="6">
+      <w:start w:val="1"/>
+      <w:numFmt w:val="decimal"/>
+      <w:lvlText w:val="%7."/>
+      <w:lvlJc w:val="left"/>
+      <w:pPr>
+        <w:ind w:left="2520" w:hanging="360"/>
+      </w:pPr>
+    </w:lvl>
+    <w:lvl w:ilvl="7">
+      <w:start w:val="1"/>
+      <w:numFmt w:val="lowerLetter"/>
+      <w:lvlText w:val="%8."/>
+      <w:lvlJc w:val="left"/>
+      <w:pPr>
+        <w:ind w:left="2880" w:hanging="360"/>
+      </w:pPr>
+    </w:lvl>
+    <w:lvl w:ilvl="8">
+      <w:start w:val="1"/>
+      <w:numFmt w:val="lowerRoman"/>
+      <w:lvlText w:val="%9."/>
+      <w:lvlJc w:val="left"/>
+      <w:pPr>
+        <w:ind w:left="3240" w:hanging="360"/>
+      </w:pPr>
+    </w:lvl>
+  </w:abstractNum>
   <w:abstractNum w:abstractNumId="8">
+    <w:nsid w:val="47F30191"/>
+    <w:multiLevelType w:val="hybridMultilevel"/>
+    <w:tmpl w:val="A288E030"/>
+    <w:lvl w:ilvl="0" w:tplc="04090001">
+      <w:start w:val="1"/>
+      <w:numFmt w:val="bullet"/>
+      <w:lvlText w:val=""/>
+      <w:lvlJc w:val="left"/>
+      <w:pPr>
+        <w:ind w:left="720" w:hanging="360"/>
+      </w:pPr>
+      <w:rPr>
+        <w:rFonts w:ascii="Symbol" w:hAnsi="Symbol" w:hint="default"/>
+      </w:rPr>
+    </w:lvl>
+    <w:lvl w:ilvl="1" w:tplc="04090003" w:tentative="1">
+      <w:start w:val="1"/>
+      <w:numFmt w:val="bullet"/>
+      <w:lvlText w:val="o"/>
+      <w:lvlJc w:val="left"/>
+      <w:pPr>
+        <w:ind w:left="1440" w:hanging="360"/>
+      </w:pPr>
+      <w:rPr>
+        <w:rFonts w:ascii="Courier New" w:hAnsi="Courier New" w:cs="Courier New" w:hint="default"/>
+      </w:rPr>
+    </w:lvl>
+    <w:lvl w:ilvl="2" w:tplc="04090005" w:tentative="1">
+      <w:start w:val="1"/>
+      <w:numFmt w:val="bullet"/>
+      <w:lvlText w:val=""/>
+      <w:lvlJc w:val="left"/>
+      <w:pPr>
+        <w:ind w:left="2160" w:hanging="360"/>
+      </w:pPr>
+      <w:rPr>
+        <w:rFonts w:ascii="Wingdings" w:hAnsi="Wingdings" w:hint="default"/>
+      </w:rPr>
+    </w:lvl>
+    <w:lvl w:ilvl="3" w:tplc="04090001" w:tentative="1">
+      <w:start w:val="1"/>
+      <w:numFmt w:val="bullet"/>
+      <w:lvlText w:val=""/>
+      <w:lvlJc w:val="left"/>
+      <w:pPr>
+        <w:ind w:left="2880" w:hanging="360"/>
+      </w:pPr>
+      <w:rPr>
+        <w:rFonts w:ascii="Symbol" w:hAnsi="Symbol" w:hint="default"/>
+      </w:rPr>
+    </w:lvl>
+    <w:lvl w:ilvl="4" w:tplc="04090003" w:tentative="1">
+      <w:start w:val="1"/>
+      <w:numFmt w:val="bullet"/>
+      <w:lvlText w:val="o"/>
+      <w:lvlJc w:val="left"/>
+      <w:pPr>
+        <w:ind w:left="3600" w:hanging="360"/>
+      </w:pPr>
+      <w:rPr>
+        <w:rFonts w:ascii="Courier New" w:hAnsi="Courier New" w:cs="Courier New" w:hint="default"/>
+      </w:rPr>
+    </w:lvl>
+    <w:lvl w:ilvl="5" w:tplc="04090005" w:tentative="1">
+      <w:start w:val="1"/>
+      <w:numFmt w:val="bullet"/>
+      <w:lvlText w:val=""/>
+      <w:lvlJc w:val="left"/>
+      <w:pPr>
+        <w:ind w:left="4320" w:hanging="360"/>
+      </w:pPr>
+      <w:rPr>
+        <w:rFonts w:ascii="Wingdings" w:hAnsi="Wingdings" w:hint="default"/>
+      </w:rPr>
+    </w:lvl>
+    <w:lvl w:ilvl="6" w:tplc="04090001" w:tentative="1">
+      <w:start w:val="1"/>
+      <w:numFmt w:val="bullet"/>
+      <w:lvlText w:val=""/>
+      <w:lvlJc w:val="left"/>
+      <w:pPr>
+        <w:ind w:left="5040" w:hanging="360"/>
+      </w:pPr>
+      <w:rPr>
+        <w:rFonts w:ascii="Symbol" w:hAnsi="Symbol" w:hint="default"/>
+      </w:rPr>
+    </w:lvl>
+    <w:lvl w:ilvl="7" w:tplc="04090003" w:tentative="1">
+      <w:start w:val="1"/>
+      <w:numFmt w:val="bullet"/>
+      <w:lvlText w:val="o"/>
+      <w:lvlJc w:val="left"/>
+      <w:pPr>
+        <w:ind w:left="5760" w:hanging="360"/>
+      </w:pPr>
+      <w:rPr>
+        <w:rFonts w:ascii="Courier New" w:hAnsi="Courier New" w:cs="Courier New" w:hint="default"/>
+      </w:rPr>
+    </w:lvl>
+    <w:lvl w:ilvl="8" w:tplc="04090005" w:tentative="1">
+      <w:start w:val="1"/>
+      <w:numFmt w:val="bullet"/>
+      <w:lvlText w:val=""/>
+      <w:lvlJc w:val="left"/>
+      <w:pPr>
+        <w:ind w:left="6480" w:hanging="360"/>
+      </w:pPr>
+      <w:rPr>
+        <w:rFonts w:ascii="Wingdings" w:hAnsi="Wingdings" w:hint="default"/>
+      </w:rPr>
+    </w:lvl>
+  </w:abstractNum>
+  <w:abstractNum w:abstractNumId="9">
+    <w:nsid w:val="4CD71D47"/>
+    <w:multiLevelType w:val="multilevel"/>
+    <w:tmpl w:val="4E1E3404"/>
+    <w:lvl w:ilvl="0">
+      <w:start w:val="1"/>
+      <w:numFmt w:val="decimalZero"/>
+      <w:lvlText w:val="SRS-%1:"/>
+      <w:lvlJc w:val="left"/>
+      <w:pPr>
+        <w:ind w:left="1077" w:hanging="1077"/>
+      </w:pPr>
+      <w:rPr>
+        <w:rFonts w:hint="default"/>
+        <w:b/>
+        <w:bCs/>
+        <w:i w:val="0"/>
+        <w:iCs w:val="0"/>
+      </w:rPr>
+    </w:lvl>
+    <w:lvl w:ilvl="1">
+      <w:start w:val="1"/>
+      <w:numFmt w:val="lowerLetter"/>
+      <w:lvlText w:val="%2)"/>
+      <w:lvlJc w:val="left"/>
+      <w:pPr>
+        <w:ind w:left="1440" w:hanging="360"/>
+      </w:pPr>
+      <w:rPr>
+        <w:rFonts w:hint="default"/>
+      </w:rPr>
+    </w:lvl>
+    <w:lvl w:ilvl="2">
+      <w:start w:val="1"/>
+      <w:numFmt w:val="lowerRoman"/>
+      <w:lvlText w:val="%3)"/>
+      <w:lvlJc w:val="left"/>
+      <w:pPr>
+        <w:ind w:left="1800" w:hanging="360"/>
+      </w:pPr>
+      <w:rPr>
+        <w:rFonts w:hint="default"/>
+      </w:rPr>
+    </w:lvl>
+    <w:lvl w:ilvl="3">
+      <w:start w:val="1"/>
+      <w:numFmt w:val="decimal"/>
+      <w:lvlText w:val="(%4)"/>
+      <w:lvlJc w:val="left"/>
+      <w:pPr>
+        <w:ind w:left="2160" w:hanging="360"/>
+      </w:pPr>
+      <w:rPr>
+        <w:rFonts w:hint="default"/>
+      </w:rPr>
+    </w:lvl>
+    <w:lvl w:ilvl="4">
+      <w:start w:val="1"/>
+      <w:numFmt w:val="lowerLetter"/>
+      <w:lvlText w:val="(%5)"/>
+      <w:lvlJc w:val="left"/>
+      <w:pPr>
+        <w:ind w:left="2520" w:hanging="360"/>
+      </w:pPr>
+      <w:rPr>
+        <w:rFonts w:hint="default"/>
+      </w:rPr>
+    </w:lvl>
+    <w:lvl w:ilvl="5">
+      <w:start w:val="1"/>
+      <w:numFmt w:val="lowerRoman"/>
+      <w:lvlText w:val="(%6)"/>
+      <w:lvlJc w:val="left"/>
+      <w:pPr>
+        <w:ind w:left="2880" w:hanging="360"/>
+      </w:pPr>
+      <w:rPr>
+        <w:rFonts w:hint="default"/>
+      </w:rPr>
+    </w:lvl>
+    <w:lvl w:ilvl="6">
+      <w:start w:val="1"/>
+      <w:numFmt w:val="decimal"/>
+      <w:lvlText w:val="%7."/>
+      <w:lvlJc w:val="left"/>
+      <w:pPr>
+        <w:ind w:left="3240" w:hanging="360"/>
+      </w:pPr>
+      <w:rPr>
+        <w:rFonts w:hint="default"/>
+      </w:rPr>
+    </w:lvl>
+    <w:lvl w:ilvl="7">
+      <w:start w:val="1"/>
+      <w:numFmt w:val="lowerLetter"/>
+      <w:lvlText w:val="%8."/>
+      <w:lvlJc w:val="left"/>
+      <w:pPr>
+        <w:ind w:left="3600" w:hanging="360"/>
+      </w:pPr>
+      <w:rPr>
+        <w:rFonts w:hint="default"/>
+      </w:rPr>
+    </w:lvl>
+    <w:lvl w:ilvl="8">
+      <w:start w:val="1"/>
+      <w:numFmt w:val="lowerRoman"/>
+      <w:lvlText w:val="%9."/>
+      <w:lvlJc w:val="left"/>
+      <w:pPr>
+        <w:ind w:left="3960" w:hanging="360"/>
+      </w:pPr>
+      <w:rPr>
+        <w:rFonts w:hint="default"/>
+      </w:rPr>
+    </w:lvl>
+  </w:abstractNum>
+  <w:abstractNum w:abstractNumId="10">
     <w:nsid w:val="5B91204B"/>
     <w:multiLevelType w:val="hybridMultilevel"/>
     <w:tmpl w:val="CD1AEE10"/>
@@ -4384,7 +5133,7 @@
       </w:pPr>
     </w:lvl>
   </w:abstractNum>
-  <w:abstractNum w:abstractNumId="9">
+  <w:abstractNum w:abstractNumId="11">
     <w:nsid w:val="660D3F64"/>
     <w:multiLevelType w:val="hybridMultilevel"/>
     <w:tmpl w:val="4DDA2F52"/>
@@ -4473,7 +5222,7 @@
       </w:pPr>
     </w:lvl>
   </w:abstractNum>
-  <w:abstractNum w:abstractNumId="10">
+  <w:abstractNum w:abstractNumId="12">
     <w:nsid w:val="77F53DCB"/>
     <w:multiLevelType w:val="multilevel"/>
     <w:tmpl w:val="0409001D"/>
@@ -4560,7 +5309,7 @@
     </w:lvl>
   </w:abstractNum>
   <w:num w:numId="1">
-    <w:abstractNumId w:val="6"/>
+    <w:abstractNumId w:val="8"/>
   </w:num>
   <w:num w:numId="2">
     <w:abstractNumId w:val="0"/>
@@ -4569,10 +5318,10 @@
     <w:abstractNumId w:val="1"/>
   </w:num>
   <w:num w:numId="4">
-    <w:abstractNumId w:val="5"/>
+    <w:abstractNumId w:val="7"/>
   </w:num>
   <w:num w:numId="5">
-    <w:abstractNumId w:val="8"/>
+    <w:abstractNumId w:val="10"/>
   </w:num>
   <w:num w:numId="6">
     <w:abstractNumId w:val="2"/>
@@ -4581,16 +5330,22 @@
     <w:abstractNumId w:val="3"/>
   </w:num>
   <w:num w:numId="8">
-    <w:abstractNumId w:val="10"/>
+    <w:abstractNumId w:val="12"/>
   </w:num>
   <w:num w:numId="9">
-    <w:abstractNumId w:val="9"/>
+    <w:abstractNumId w:val="11"/>
   </w:num>
   <w:num w:numId="10">
     <w:abstractNumId w:val="4"/>
   </w:num>
   <w:num w:numId="11">
-    <w:abstractNumId w:val="7"/>
+    <w:abstractNumId w:val="9"/>
+  </w:num>
+  <w:num w:numId="12">
+    <w:abstractNumId w:val="6"/>
+  </w:num>
+  <w:num w:numId="13">
+    <w:abstractNumId w:val="5"/>
   </w:num>
 </w:numbering>
 </file>

</xml_diff>